<commit_message>
added correlation graphs and more to final paper
</commit_message>
<xml_diff>
--- a/04_ParkFactor_Part4.docx
+++ b/04_ParkFactor_Part4.docx
@@ -1,6 +1,6 @@
 
 <file path=word/document.xml><?xml version="1.0" encoding="utf-8"?>
-<w:document xmlns:wpc="http://schemas.microsoft.com/office/word/2010/wordprocessingCanvas" xmlns:cx="http://schemas.microsoft.com/office/drawing/2014/chartex" xmlns:cx1="http://schemas.microsoft.com/office/drawing/2015/9/8/chartex" xmlns:cx2="http://schemas.microsoft.com/office/drawing/2015/10/21/chartex" xmlns:cx3="http://schemas.microsoft.com/office/drawing/2016/5/9/chartex" xmlns:cx4="http://schemas.microsoft.com/office/drawing/2016/5/10/chartex" xmlns:cx5="http://schemas.microsoft.com/office/drawing/2016/5/11/chartex" xmlns:cx6="http://schemas.microsoft.com/office/drawing/2016/5/12/chartex" xmlns:cx7="http://schemas.microsoft.com/office/drawing/2016/5/13/chartex" xmlns:cx8="http://schemas.microsoft.com/office/drawing/2016/5/14/chartex" xmlns:mc="http://schemas.openxmlformats.org/markup-compatibility/2006" xmlns:aink="http://schemas.microsoft.com/office/drawing/2016/ink" xmlns:am3d="http://schemas.microsoft.com/office/drawing/2017/model3d" xmlns:o="urn:schemas-microsoft-com:office:office" xmlns:r="http://schemas.openxmlformats.org/officeDocument/2006/relationships" xmlns:m="http://schemas.openxmlformats.org/officeDocument/2006/math" xmlns:v="urn:schemas-microsoft-com:vml" xmlns:wp14="http://schemas.microsoft.com/office/word/2010/wordprocessingDrawing" xmlns:wp="http://schemas.openxmlformats.org/drawingml/2006/wordprocessingDrawing" xmlns:w10="urn:schemas-microsoft-com:office:word" xmlns:w="http://schemas.openxmlformats.org/wordprocessingml/2006/main" xmlns:w14="http://schemas.microsoft.com/office/word/2010/wordml" xmlns:w15="http://schemas.microsoft.com/office/word/2012/wordml" xmlns:w16cid="http://schemas.microsoft.com/office/word/2016/wordml/cid" xmlns:w16se="http://schemas.microsoft.com/office/word/2015/wordml/symex" xmlns:wpg="http://schemas.microsoft.com/office/word/2010/wordprocessingGroup" xmlns:wpi="http://schemas.microsoft.com/office/word/2010/wordprocessingInk" xmlns:wne="http://schemas.microsoft.com/office/word/2006/wordml" xmlns:wps="http://schemas.microsoft.com/office/word/2010/wordprocessingShape" mc:Ignorable="w14 w15 w16se w16cid wp14">
+<w:document xmlns:wpc="http://schemas.microsoft.com/office/word/2010/wordprocessingCanvas" xmlns:mc="http://schemas.openxmlformats.org/markup-compatibility/2006" xmlns:o="urn:schemas-microsoft-com:office:office" xmlns:r="http://schemas.openxmlformats.org/officeDocument/2006/relationships" xmlns:m="http://schemas.openxmlformats.org/officeDocument/2006/math" xmlns:v="urn:schemas-microsoft-com:vml" xmlns:wp14="http://schemas.microsoft.com/office/word/2010/wordprocessingDrawing" xmlns:wp="http://schemas.openxmlformats.org/drawingml/2006/wordprocessingDrawing" xmlns:w10="urn:schemas-microsoft-com:office:word" xmlns:w="http://schemas.openxmlformats.org/wordprocessingml/2006/main" xmlns:w14="http://schemas.microsoft.com/office/word/2010/wordml" xmlns:w15="http://schemas.microsoft.com/office/word/2012/wordml" xmlns:wpg="http://schemas.microsoft.com/office/word/2010/wordprocessingGroup" xmlns:wpi="http://schemas.microsoft.com/office/word/2010/wordprocessingInk" xmlns:wne="http://schemas.microsoft.com/office/word/2006/wordml" xmlns:wps="http://schemas.microsoft.com/office/word/2010/wordprocessingShape" mc:Ignorable="w14 w15 wp14">
   <w:body>
     <w:p>
       <w:pPr>
@@ -160,14 +160,7 @@
               <w:rPr>
                 <w:sz w:val="20"/>
               </w:rPr>
-              <w:t xml:space="preserve">Boulder, </w:t>
-            </w:r>
-            <w:proofErr w:type="gramStart"/>
-            <w:r>
-              <w:rPr>
-                <w:sz w:val="20"/>
-              </w:rPr>
-              <w:t>CO</w:t>
+              <w:t>Boulder, CO</w:t>
             </w:r>
             <w:r>
               <w:rPr>
@@ -181,7 +174,6 @@
               </w:rPr>
               <w:t>sabu0818@colorado.edu</w:t>
             </w:r>
-            <w:proofErr w:type="gramEnd"/>
             <w:r>
               <w:rPr>
                 <w:sz w:val="24"/>
@@ -245,14 +237,7 @@
               <w:rPr>
                 <w:sz w:val="20"/>
               </w:rPr>
-              <w:t xml:space="preserve">Boulder, </w:t>
-            </w:r>
-            <w:proofErr w:type="gramStart"/>
-            <w:r>
-              <w:rPr>
-                <w:sz w:val="20"/>
-              </w:rPr>
-              <w:t>CO</w:t>
+              <w:t>Boulder, CO</w:t>
             </w:r>
             <w:r>
               <w:rPr>
@@ -266,7 +251,6 @@
               </w:rPr>
               <w:t>blpa1200@colorado.edu</w:t>
             </w:r>
-            <w:proofErr w:type="gramEnd"/>
             <w:r>
               <w:rPr>
                 <w:sz w:val="24"/>
@@ -295,21 +279,7 @@
               <w:rPr>
                 <w:sz w:val="24"/>
               </w:rPr>
-              <w:t xml:space="preserve">Phillip </w:t>
-            </w:r>
-            <w:proofErr w:type="spellStart"/>
-            <w:r>
-              <w:rPr>
-                <w:sz w:val="24"/>
-              </w:rPr>
-              <w:t>Arsenian</w:t>
-            </w:r>
-            <w:proofErr w:type="spellEnd"/>
-            <w:r>
-              <w:rPr>
-                <w:sz w:val="24"/>
-              </w:rPr>
-              <w:t xml:space="preserve"> </w:t>
+              <w:t xml:space="preserve">Phillip Arsenian </w:t>
             </w:r>
           </w:p>
           <w:p>
@@ -340,14 +310,7 @@
               <w:rPr>
                 <w:sz w:val="20"/>
               </w:rPr>
-              <w:t xml:space="preserve">Boulder, </w:t>
-            </w:r>
-            <w:proofErr w:type="gramStart"/>
-            <w:r>
-              <w:rPr>
-                <w:sz w:val="20"/>
-              </w:rPr>
-              <w:t>CO</w:t>
+              <w:t>Boulder, CO</w:t>
             </w:r>
             <w:r>
               <w:rPr>
@@ -361,7 +324,6 @@
               </w:rPr>
               <w:t>phar0872@colorado.edu</w:t>
             </w:r>
-            <w:proofErr w:type="gramEnd"/>
             <w:r>
               <w:rPr>
                 <w:sz w:val="24"/>
@@ -439,58 +401,22 @@
           <w:sz w:val="22"/>
           <w:szCs w:val="22"/>
         </w:rPr>
-        <w:t xml:space="preserve">The main question we are seeking to answer is </w:t>
-      </w:r>
-      <w:proofErr w:type="gramStart"/>
+        <w:t xml:space="preserve">The main question we are seeking to answer is whether or not altitude really has a significant effect on the game of baseball. We will answer this question by looking at offensive statistics such as batting average, runs per 9 innings, the ratio of home runs to total runs, and several more offensive stats. </w:t>
+      </w:r>
+    </w:p>
+    <w:p>
+      <w:pPr>
+        <w:pStyle w:val="NormalWeb"/>
+        <w:spacing w:before="0" w:beforeAutospacing="0" w:after="0" w:afterAutospacing="0"/>
+        <w:ind w:left="360"/>
+      </w:pPr>
       <w:r>
         <w:rPr>
           <w:color w:val="000000"/>
           <w:sz w:val="22"/>
           <w:szCs w:val="22"/>
         </w:rPr>
-        <w:t>whether or not</w:t>
-      </w:r>
-      <w:proofErr w:type="gramEnd"/>
-      <w:r>
-        <w:rPr>
-          <w:color w:val="000000"/>
-          <w:sz w:val="22"/>
-          <w:szCs w:val="22"/>
-        </w:rPr>
-        <w:t xml:space="preserve"> altitude really has a significant effect on the game of baseball. We will answer this question by looking at offensive statistics such as batting average, runs per 9 innings, the ratio of home runs to total runs, and several more offensive stats. </w:t>
-      </w:r>
-    </w:p>
-    <w:p>
-      <w:pPr>
-        <w:pStyle w:val="NormalWeb"/>
-        <w:spacing w:before="0" w:beforeAutospacing="0" w:after="0" w:afterAutospacing="0"/>
-        <w:ind w:left="360"/>
-      </w:pPr>
-      <w:r>
-        <w:rPr>
-          <w:color w:val="000000"/>
-          <w:sz w:val="22"/>
-          <w:szCs w:val="22"/>
-        </w:rPr>
-        <w:t xml:space="preserve">After our investigation, we concluded that altitude does not have a direct impact on the game of baseball. Of the offensive statistics that we </w:t>
-      </w:r>
-      <w:proofErr w:type="gramStart"/>
-      <w:r>
-        <w:rPr>
-          <w:color w:val="000000"/>
-          <w:sz w:val="22"/>
-          <w:szCs w:val="22"/>
-        </w:rPr>
-        <w:t>looked into</w:t>
-      </w:r>
-      <w:proofErr w:type="gramEnd"/>
-      <w:r>
-        <w:rPr>
-          <w:color w:val="000000"/>
-          <w:sz w:val="22"/>
-          <w:szCs w:val="22"/>
-        </w:rPr>
-        <w:t>, the only ones that had a significant correlation with altitude were batting average and singles. However</w:t>
+        <w:t>After our investigation, we concluded that altitude does not have a direct impact on the game of baseball. Of the offensive statistics that we looked into, the only ones that had a significant correlation with altitude were batting average and singles. However</w:t>
       </w:r>
       <w:r>
         <w:rPr>
@@ -552,32 +478,16 @@
         <w:t>Major League baseball is a very competitive sport where every year 30 teams compete to prove that their team is the best at the sport in the country. One of the most important factors in sports competitions is to ensure that the game is played fairly with no one team having an advantage over the other. Altitude is one of the biggest components considered when judging the fairness of sport competitio</w:t>
       </w:r>
       <w:r>
-        <w:t xml:space="preserve">ns because it certainly </w:t>
-      </w:r>
-      <w:proofErr w:type="gramStart"/>
-      <w:r>
-        <w:t>has an e</w:t>
-      </w:r>
-      <w:r>
-        <w:t>ffect on</w:t>
-      </w:r>
-      <w:proofErr w:type="gramEnd"/>
-      <w:r>
-        <w:t xml:space="preserve"> almost all sports. However</w:t>
+        <w:t>ns because it certainly has an e</w:t>
+      </w:r>
+      <w:r>
+        <w:t>ffect on almost all sports. However</w:t>
       </w:r>
       <w:r>
         <w:t>,</w:t>
       </w:r>
       <w:r>
-        <w:t xml:space="preserve"> with most sports, altitude is mostly expected to affect only the endurance of players who are not accustomed to playing at such high elevations where oxygen is not so readily available. Baseball is the only sport where altitude can actually </w:t>
-      </w:r>
-      <w:proofErr w:type="gramStart"/>
-      <w:r>
-        <w:t>have an effect on</w:t>
-      </w:r>
-      <w:proofErr w:type="gramEnd"/>
-      <w:r>
-        <w:t xml:space="preserve"> the travel path of balls hit which can make a big difference in the performance of a team. This can </w:t>
+        <w:t xml:space="preserve"> with most sports, altitude is mostly expected to affect only the endurance of players who are not accustomed to playing at such high elevations where oxygen is not so readily available. Baseball is the only sport where altitude can actually have an effect on the travel path of balls hit which can make a big difference in the performance of a team. This can </w:t>
       </w:r>
       <w:r>
         <w:t xml:space="preserve">certainly provide an unfair advantage to teams that play at higher elevations. </w:t>
@@ -605,37 +515,13 @@
         </w:rPr>
       </w:pPr>
       <w:r>
-        <w:t xml:space="preserve">Coors Field in Denver is located 5,183 feet above sea level (A mile high at the top of the stadium). This is by far the stadium with the highest altitude in the MLB. The stadium with the second highest altitude is Chase Field which is located 1,082 feet above sea level. This altitude difference is quite alarming especially if altitude does </w:t>
-      </w:r>
-      <w:proofErr w:type="gramStart"/>
-      <w:r>
-        <w:t>have an effect on</w:t>
-      </w:r>
-      <w:proofErr w:type="gramEnd"/>
-      <w:r>
-        <w:t xml:space="preserve"> the performance of a team. </w:t>
-      </w:r>
-      <w:proofErr w:type="gramStart"/>
-      <w:r>
-        <w:t>In order to</w:t>
-      </w:r>
-      <w:proofErr w:type="gramEnd"/>
-      <w:r>
-        <w:t xml:space="preserve"> combat the unfair advantage of altitude, the Colorado Rockies have been storing their game used baseballs in a humidor since 2002. This was meant to prevent the ball from drying out which would consequently make the ball </w:t>
+        <w:t xml:space="preserve">Coors Field in Denver is located 5,183 feet above sea level (A mile high at the top of the stadium). This is by far the stadium with the highest altitude in the MLB. The stadium with the second highest altitude is Chase Field which is located 1,082 feet above sea level. This altitude difference is quite alarming especially if altitude does have an effect on the performance of a team. In order to combat the unfair advantage of altitude, the Colorado Rockies have been storing their game used baseballs in a humidor since 2002. This was meant to prevent the ball from drying out which would consequently make the ball </w:t>
       </w:r>
       <w:r>
         <w:t>bouncier</w:t>
       </w:r>
       <w:r>
-        <w:t xml:space="preserve"> and allow it to travel farther after being hit. However, it has never been proven that keeping the ball humid has helped prevent the Colorado Rockies from having an unfair advantage on their home field. </w:t>
-      </w:r>
-      <w:proofErr w:type="gramStart"/>
-      <w:r>
-        <w:t>Through the use of</w:t>
-      </w:r>
-      <w:proofErr w:type="gramEnd"/>
-      <w:r>
-        <w:t xml:space="preserve"> dating mining techniques, we wish to expose whether or not players perform better at higher altitudes.</w:t>
+        <w:t xml:space="preserve"> and allow it to travel farther after being hit. However, it has never been proven that keeping the ball humid has helped prevent the Colorado Rockies from having an unfair advantage on their home field. Through the use of dating mining techniques, we wish to expose whether or not players perform better at higher altitudes.</w:t>
       </w:r>
     </w:p>
     <w:p>
@@ -945,23 +831,15 @@
       </w:r>
       <w:proofErr w:type="spellEnd"/>
       <w:r>
-        <w:t xml:space="preserve">, John, 2009].  The study </w:t>
+        <w:t xml:space="preserve">, John, 2009].  The study was able to show that on a typical July afternoon, altitude clearly has the biggest impact on ball flight accounting for 80% of the variability between ball </w:t>
       </w:r>
       <w:proofErr w:type="gramStart"/>
       <w:r>
-        <w:t>was able to</w:t>
+        <w:t>flight</w:t>
       </w:r>
       <w:proofErr w:type="gramEnd"/>
       <w:r>
-        <w:t xml:space="preserve"> show that on a typical July afternoon, altitude clearly has the biggest impact on ball flight accounting for 80% of the variability between ball flight in different stadiums. The study directed most of its attention towards the force acting opposite of the relative motion of a moving object which is known as the object’s drag force. The study determined that the drag force of a ball travelling through the air is weakest in Denver and strongest in San Francisco due to the altitude differences of both cities. This would suggest that if two balls were to be hit with an identical force and direction in both Denver and San Francisco, the ball in Denver would travel further under similar weather conditions. This conclusive information is already a good indication of altitude certainly providing an unfair advantage for teams playing at higher elevations. However, altitude is not the only factor affecting the ball flight of a batting hit for a given stadium. In </w:t>
-      </w:r>
-      <w:proofErr w:type="gramStart"/>
-      <w:r>
-        <w:t>fact</w:t>
-      </w:r>
-      <w:proofErr w:type="gramEnd"/>
-      <w:r>
-        <w:t xml:space="preserve"> the study also mentions that Coors field, which is the stadium with the highest altitude, has a high probability of experiencing high winds opposite to the direction of typical ball flight in a game. This factor decreases the number of home runs in the stadium and nearly compensates for the stadium’s high altitude. Therefore, it is extremely hard to determine if altitude provides teams with an unfair advantage in terms of ball flight in their home stadiums because of the all </w:t>
+        <w:t xml:space="preserve"> in different stadiums. The study directed most of its attention towards the force acting opposite of the relative motion of a moving object which is known as the object’s drag force. The study determined that the drag force of a ball travelling through the air is weakest in Denver and strongest in San Francisco due to the altitude differences of both cities. This would suggest that if two balls were to be hit with an identical force and direction in both Denver and San Francisco, the ball in Denver would travel further under similar weather conditions. This conclusive information is already a good indication of altitude certainly providing an unfair advantage for teams playing at higher elevations. However, altitude is not the only factor affecting the ball flight of a batting hit for a given stadium. In fact the study also mentions that Coors field, which is the stadium with the highest altitude, has a high probability of experiencing high winds opposite to the direction of typical ball flight in a game. This factor decreases the number of home runs in the stadium and nearly compensates for the stadium’s high altitude. Therefore, it is extremely hard to determine if altitude provides teams with an unfair advantage in terms of ball flight in their home stadiums because of the all </w:t>
       </w:r>
       <w:r>
         <w:lastRenderedPageBreak/>
@@ -1093,23 +971,7 @@
         <w:t>Preprocessing</w:t>
       </w:r>
       <w:r>
-        <w:t xml:space="preserve">: Our project requires us to omit all attributes and events that are not useful for determining how altitude affects the offense in a ballpark. These attributes include (but are not limited to) For example, a steal is an example of a specific event in the retrosheet database. This type of event will not be helpful for our project, so we are safe to remove these events. We can also do this for defensive interference, caught stealing, pickoffs, wild pitches, passed balls, balks, and several more. In addition to removing specific events, we can also remove certain attributes from each event that we do keep. Each event has </w:t>
-      </w:r>
-      <w:proofErr w:type="gramStart"/>
-      <w:r>
-        <w:t>a large number of</w:t>
-      </w:r>
-      <w:proofErr w:type="gramEnd"/>
-      <w:r>
-        <w:t xml:space="preserve"> attributes, many of which are much too specific to be useful for us. Some examples of these attributes are the handedness of the pitcher and hitter, what players were playing each position in the field, which players were on base, what player was on deck, and many more.  We also </w:t>
-      </w:r>
-      <w:proofErr w:type="gramStart"/>
-      <w:r>
-        <w:t>have to</w:t>
-      </w:r>
-      <w:proofErr w:type="gramEnd"/>
-      <w:r>
-        <w:t xml:space="preserve"> account for NULL entries in the dataset. These are very few and far </w:t>
+        <w:t xml:space="preserve">: Our project requires us to omit all attributes and events that are not useful for determining how altitude affects the offense in a ballpark. These attributes include (but are not limited to) For example, a steal is an example of a specific event in the retrosheet database. This type of event will not be helpful for our project, so we are safe to remove these events. We can also do this for defensive interference, caught stealing, pickoffs, wild pitches, passed balls, balks, and several more. In addition to removing specific events, we can also remove certain attributes from each event that we do keep. Each event has a large number of attributes, many of which are much too specific to be useful for us. Some examples of these attributes are the handedness of the pitcher and hitter, what players were playing each position in the field, which players were on base, what player was on deck, and many more.  We also have to account for NULL entries in the dataset. These are very few and far </w:t>
       </w:r>
       <w:r>
         <w:t xml:space="preserve">between, as RetroSheet has done a good job of providing a complete database. Because there are so few NULL entries, we can simply remove these entries and not have to worry about losing significant data. Doing all of this will help our results look much cleaner and easier to handle. More importantly though, it will greatly improve the speed of any calculations we will be doing with the data. </w:t>
@@ -1196,29 +1058,11 @@
         <w:t>Evaluation</w:t>
       </w:r>
       <w:r>
-        <w:t xml:space="preserve">: Once we have all the statistics we need, we can dig into our problem statement. To first prove that altitude has any affect at all on baseball games, we can perform a hypothesis test, with our null hypothesis being: Altitude has no effect on the game, and our alternate hypothesis being: Altitude </w:t>
-      </w:r>
-      <w:proofErr w:type="gramStart"/>
-      <w:r>
-        <w:t xml:space="preserve">has </w:t>
+        <w:t xml:space="preserve">: Once we have all the statistics we need, we can dig into our problem statement. To first prove that altitude has any affect at all on baseball games, we can perform a hypothesis test, with our null hypothesis being: Altitude has no effect on the game, and our alternate hypothesis being: Altitude has </w:t>
       </w:r>
       <w:r>
         <w:lastRenderedPageBreak/>
-        <w:t>an effect on</w:t>
-      </w:r>
-      <w:proofErr w:type="gramEnd"/>
-      <w:r>
-        <w:t xml:space="preserve"> the game. If we are able to reject the null hypothesis, then we can confirm altitude does </w:t>
-      </w:r>
-      <w:proofErr w:type="spellStart"/>
-      <w:proofErr w:type="gramStart"/>
-      <w:r>
-        <w:t>effect</w:t>
-      </w:r>
-      <w:proofErr w:type="spellEnd"/>
-      <w:proofErr w:type="gramEnd"/>
-      <w:r>
-        <w:t xml:space="preserve"> the game. We can then use correlation analysis to determine which stats are most affected by altitude. </w:t>
+        <w:t xml:space="preserve">an effect on the game. If we are able to reject the null hypothesis, then we can confirm altitude does effect the game. We can then use correlation analysis to determine which stats are most affected by altitude. </w:t>
       </w:r>
       <w:r>
         <w:rPr>
@@ -1406,31 +1250,7 @@
         </w:rPr>
       </w:pPr>
       <w:r>
-        <w:t xml:space="preserve">Our primary tool for our project will be a Jupyter Notebook which will allow us to manipulate our data and perform calculations </w:t>
-      </w:r>
-      <w:proofErr w:type="gramStart"/>
-      <w:r>
-        <w:t>through the use of</w:t>
-      </w:r>
-      <w:proofErr w:type="gramEnd"/>
-      <w:r>
-        <w:t xml:space="preserve"> python code and libraries. </w:t>
-      </w:r>
-      <w:proofErr w:type="gramStart"/>
-      <w:r>
-        <w:t>In order to</w:t>
-      </w:r>
-      <w:proofErr w:type="gramEnd"/>
-      <w:r>
-        <w:t xml:space="preserve"> easily manipulate our data, we will be using the PANDAS library. This library will allow us to smoothly load our dataset onto our Jupyter Notebook and will handle parsing our data into rows and columns. For most of our calculations, we will be using the NumPy library which offers additional functionality for large multidimensional arrays. Using NumPy supported functions will make our statistical analysis of our data much easier by allowing us to easily calculate important properties of our data such as the mean, standard deviation, and variance of specific attributes of our data. We will also use NumPy to run correlation tests and create confidence intervals to support our conclusions. We will be using matplotlib to visually represent our data </w:t>
-      </w:r>
-      <w:proofErr w:type="gramStart"/>
-      <w:r>
-        <w:t>through the use of</w:t>
-      </w:r>
-      <w:proofErr w:type="gramEnd"/>
-      <w:r>
-        <w:t xml:space="preserve"> different visualization tools such as boxplots, scatterplots, and histograms. These visualization tools will help us better support and explain our findings.</w:t>
+        <w:t>Our primary tool for our project will be a Jupyter Notebook which will allow us to manipulate our data and perform calculations through the use of python code and libraries. In order to easily manipulate our data, we will be using the PANDAS library. This library will allow us to smoothly load our dataset onto our Jupyter Notebook and will handle parsing our data into rows and columns. For most of our calculations, we will be using the NumPy library which offers additional functionality for large multidimensional arrays. Using NumPy supported functions will make our statistical analysis of our data much easier by allowing us to easily calculate important properties of our data such as the mean, standard deviation, and variance of specific attributes of our data. We will also use NumPy to run correlation tests and create confidence intervals to support our conclusions. We will be using matplotlib to visually represent our data through the use of different visualization tools such as boxplots, scatterplots, and histograms. These visualization tools will help us better support and explain our findings.</w:t>
       </w:r>
       <w:r>
         <w:rPr>
@@ -1527,16 +1347,7 @@
         <w:t>Data Cleaning:</w:t>
       </w:r>
       <w:r>
-        <w:t xml:space="preserve"> </w:t>
-      </w:r>
-      <w:r>
-        <w:t xml:space="preserve">Since our data has spanned from 2005 - 2015, we had an instance where we had a team that moved cities, so </w:t>
-      </w:r>
-      <w:r>
-        <w:t xml:space="preserve">we had to combine the statistics for Florida and Miami </w:t>
-      </w:r>
-      <w:r>
-        <w:t xml:space="preserve">since they were the same team but </w:t>
+        <w:t xml:space="preserve"> Since our data has spanned from 2005 - 2015, we had an instance where we had a team that moved cities, so we had to combine the statistics for Florida and Miami since they were the same team but </w:t>
       </w:r>
       <w:proofErr w:type="gramStart"/>
       <w:r>
@@ -1558,13 +1369,7 @@
         <w:t>Data Reduction:</w:t>
       </w:r>
       <w:r>
-        <w:t xml:space="preserve"> Since our data was so large, w</w:t>
-      </w:r>
-      <w:r>
-        <w:t>e had to go through our data and remove columns that we did not need, such as who was on base during the hi</w:t>
-      </w:r>
-      <w:r>
-        <w:t xml:space="preserve">t, or what the pitch count was. In the end we only kept the columns that were included in the statistics we used, the home team the game was played at, and the game ID. </w:t>
+        <w:t xml:space="preserve"> Since our data was so large, we had to go through our data and remove columns that we did not need, such as who was on base during the hit, or what the pitch count was. In the end we only kept the columns that were included in the statistics we used, the home team the game was played at, and the game ID. </w:t>
       </w:r>
       <w:r>
         <w:t>We also had to group by stadiums for some statistics</w:t>
@@ -1728,15 +1533,7 @@
         <w:ind w:left="281" w:right="333"/>
       </w:pPr>
       <w:r>
-        <w:t xml:space="preserve">Our first milestone of getting the data on </w:t>
-      </w:r>
-      <w:proofErr w:type="gramStart"/>
-      <w:r>
-        <w:t>all of</w:t>
-      </w:r>
-      <w:proofErr w:type="gramEnd"/>
-      <w:r>
-        <w:t xml:space="preserve"> our machines has been completed. We first had to download the .csv file. Once this was done, we then integrated this data into a </w:t>
+        <w:t xml:space="preserve">Our first milestone of getting the data on all of our machines has been completed. We first had to download the .csv file. Once this was done, we then integrated this data into a </w:t>
       </w:r>
       <w:proofErr w:type="spellStart"/>
       <w:r>
@@ -1768,23 +1565,7 @@
       </w:r>
       <w:proofErr w:type="spellEnd"/>
       <w:r>
-        <w:t xml:space="preserve"> (simply whether the batter was left or right handed), base runner IDs, pitch sequence transactions, ball and strike count, and more. Some of those are </w:t>
-      </w:r>
-      <w:proofErr w:type="gramStart"/>
-      <w:r>
-        <w:t>pretty self-explanatory</w:t>
-      </w:r>
-      <w:proofErr w:type="gramEnd"/>
-      <w:r>
-        <w:t xml:space="preserve"> as to why we won’t need them. Some of them, however, could prove useful in other projects, but not for ours. For example, we don’t need whether a hitter was left or right handed, as we are concerned with offensive </w:t>
-      </w:r>
-      <w:proofErr w:type="gramStart"/>
-      <w:r>
-        <w:t>statistics as a whole</w:t>
-      </w:r>
-      <w:proofErr w:type="gramEnd"/>
-      <w:r>
-        <w:t xml:space="preserve">.  </w:t>
+        <w:t xml:space="preserve"> (simply whether the batter was left or right handed), base runner IDs, pitch sequence transactions, ball and strike count, and more. Some of those are pretty self-explanatory as to why we won’t need them. Some of them, however, could prove useful in other projects, but not for ours. For example, we don’t need whether a hitter was left or right handed, as we are concerned with offensive statistics as a whole.  </w:t>
       </w:r>
     </w:p>
     <w:p>
@@ -1798,15 +1579,7 @@
       </w:pPr>
       <w:r>
         <w:lastRenderedPageBreak/>
-        <w:t xml:space="preserve">We also added the corresponding altitude of the location of each event in the database. By doing this, we will now be able to create graphs and charts comparing offensive stats to altitude. Because Retrosheet does not provide us with specific stats for each team, we have begun calculating offensive stats for each team as well. We </w:t>
-      </w:r>
-      <w:proofErr w:type="gramStart"/>
-      <w:r>
-        <w:t>are able to</w:t>
-      </w:r>
-      <w:proofErr w:type="gramEnd"/>
-      <w:r>
-        <w:t xml:space="preserve"> do this through the event code column in Retrosheet. The event code column has a number corresponding to what exactly happened in the at bat. So, for example, we have calculated the number of home runs that occurred at each stadium, as well as the number of total runs. </w:t>
+        <w:t xml:space="preserve">We also added the corresponding altitude of the location of each event in the database. By doing this, we will now be able to create graphs and charts comparing offensive stats to altitude. Because Retrosheet does not provide us with specific stats for each team, we have begun calculating offensive stats for each team as well. We are able to do this through the event code column in Retrosheet. The event code column has a number corresponding to what exactly happened in the at bat. So, for example, we have calculated the number of home runs that occurred at each stadium, as well as the number of total runs. </w:t>
       </w:r>
     </w:p>
     <w:p>
@@ -1822,7 +1595,6 @@
           <w:b/>
         </w:rPr>
       </w:pPr>
-      <w:proofErr w:type="gramStart"/>
       <w:r>
         <w:rPr>
           <w:rFonts w:ascii="Calibri" w:eastAsia="Calibri" w:hAnsi="Calibri" w:cs="Calibri"/>
@@ -1841,12 +1613,6 @@
           <w:b/>
         </w:rPr>
         <w:tab/>
-      </w:r>
-      <w:proofErr w:type="gramEnd"/>
-      <w:r>
-        <w:rPr>
-          <w:b/>
-        </w:rPr>
         <w:t xml:space="preserve">MILESTONES TO DO </w:t>
       </w:r>
     </w:p>
@@ -1857,23 +1623,7 @@
         <w:jc w:val="both"/>
       </w:pPr>
       <w:r>
-        <w:t xml:space="preserve">One big milestone that we have left to do is to officially decide which statistics we are going to use in showing whether there is a correlation between offensive production and altitude. So far, we know we want to use total runs scored and total home runs at each stadium. But this is just a </w:t>
-      </w:r>
-      <w:proofErr w:type="gramStart"/>
-      <w:r>
-        <w:t>top level</w:t>
-      </w:r>
-      <w:proofErr w:type="gramEnd"/>
-      <w:r>
-        <w:t xml:space="preserve"> look. There is much more we can look at. For example, it has been shown that ground balls at stadiums with higher altitude will have a faster velocity. We could use this piece of information to compare the total number of errors at stadiums of high and low elevation. Additionally, it has been proved that pitchers cannot get a ball to break as much at higher elevations. Because of this, if they try to throw some form of curve ball, it might not curve as much as they are used to, leaving the ball in a better spot for the hitter to hit. This could lead to pitchers having worse pitching statistics at stadiums of higher elevations as well. </w:t>
-      </w:r>
-      <w:proofErr w:type="gramStart"/>
-      <w:r>
-        <w:t>So</w:t>
-      </w:r>
-      <w:proofErr w:type="gramEnd"/>
-      <w:r>
-        <w:t xml:space="preserve"> ERA and runs per 9 innings are two more stats that we will look at in the future.  </w:t>
+        <w:t xml:space="preserve">One big milestone that we have left to do is to officially decide which statistics we are going to use in showing whether there is a correlation between offensive production and altitude. So far, we know we want to use total runs scored and total home runs at each stadium. But this is just a top level look. There is much more we can look at. For example, it has been shown that ground balls at stadiums with higher altitude will have a faster velocity. We could use this piece of information to compare the total number of errors at stadiums of high and low elevation. Additionally, it has been proved that pitchers cannot get a ball to break as much at higher elevations. Because of this, if they try to throw some form of curve ball, it might not curve as much as they are used to, leaving the ball in a better spot for the hitter to hit. This could lead to pitchers having worse pitching statistics at stadiums of higher elevations as well. So ERA and runs per 9 innings are two more stats that we will look at in the future.  </w:t>
       </w:r>
     </w:p>
     <w:p>
@@ -2080,7 +1830,7 @@
               </wp:anchor>
             </w:drawing>
           </mc:Choice>
-          <mc:Fallback>
+          <mc:Fallback xmlns:w16se="http://schemas.microsoft.com/office/word/2015/wordml/symex" xmlns:w16cid="http://schemas.microsoft.com/office/word/2016/wordml/cid" xmlns:am3d="http://schemas.microsoft.com/office/drawing/2017/model3d" xmlns:aink="http://schemas.microsoft.com/office/drawing/2016/ink" xmlns:cx8="http://schemas.microsoft.com/office/drawing/2016/5/14/chartex" xmlns:cx7="http://schemas.microsoft.com/office/drawing/2016/5/13/chartex" xmlns:cx6="http://schemas.microsoft.com/office/drawing/2016/5/12/chartex" xmlns:cx5="http://schemas.microsoft.com/office/drawing/2016/5/11/chartex" xmlns:cx4="http://schemas.microsoft.com/office/drawing/2016/5/10/chartex" xmlns:cx3="http://schemas.microsoft.com/office/drawing/2016/5/9/chartex" xmlns:cx2="http://schemas.microsoft.com/office/drawing/2015/10/21/chartex" xmlns:cx1="http://schemas.microsoft.com/office/drawing/2015/9/8/chartex" xmlns:cx="http://schemas.microsoft.com/office/drawing/2014/chartex">
             <w:pict>
               <v:group w14:anchorId="5E9DC9A3" id="Group 5102" o:spid="_x0000_s1026" style="position:absolute;left:0;text-align:left;margin-left:469.25pt;margin-top:60.85pt;width:520.45pt;height:247.6pt;z-index:251663360;mso-position-horizontal:right;mso-position-horizontal-relative:margin;mso-width-relative:margin;mso-height-relative:margin" coordsize="64068,30512" o:gfxdata="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">
                 <v:rect id="Rectangle 509" o:spid="_x0000_s1027" style="position:absolute;left:3738;top:27176;width:25896;height:3336;visibility:visible;mso-wrap-style:square;v-text-anchor:top" o:gfxdata="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" filled="f" stroked="f">
@@ -2202,15 +1952,7 @@
         <w:jc w:val="both"/>
       </w:pPr>
       <w:r>
-        <w:t xml:space="preserve">Finally, our last significant milestone remaining is to perform </w:t>
-      </w:r>
-      <w:proofErr w:type="gramStart"/>
-      <w:r>
-        <w:t>all of</w:t>
-      </w:r>
-      <w:proofErr w:type="gramEnd"/>
-      <w:r>
-        <w:t xml:space="preserve"> the data science correlation calculations on our data to see if there really is a correlation between offensive production and altitude. This will include hypothesis tests, computing correlation coefficients, and r-squared values. </w:t>
+        <w:t xml:space="preserve">Finally, our last significant milestone remaining is to perform all of the data science correlation calculations on our data to see if there really is a correlation between offensive production and altitude. This will include hypothesis tests, computing correlation coefficients, and r-squared values. </w:t>
       </w:r>
     </w:p>
     <w:p>
@@ -2265,10 +2007,7 @@
         <w:t xml:space="preserve">between the years 2005 and 2015. The first diagram we created was a bar chart that mapped the frequencies of home runs to each teams’ home stadium. This bar chart allows us to visualize the variations in the number of home runs scored at each stadium. While this diagram only shows home runs, it gives us some insight into our problem already. Before we saw the results, one would expect Coors field to have the most home runs since it is at the highest elevation. As can be seen in the graphs below, Colorado is in the top ten, but it does not have the most home runs hit. The team that had the most home runs hit in their stadium was the Cincinnati Reds, with the New York Yankees and Baltimore Orioles close behind. Interestingly, the elevation of these three cities are 482, 26, and 36 feet respectively. These are all miniscule compared to the </w:t>
       </w:r>
       <w:r>
-        <w:t>mile-high</w:t>
-      </w:r>
-      <w:r>
-        <w:t xml:space="preserve"> elevation at Coors Field, and yet they all have a higher home run rate than Coors Field does. Again, this is only one stat that we have looked at so far, so it is not conclusive. But home runs are a pretty significant stat in the altitude park factor argument, so the fact that the highest altitude does not have the highest park rate is very interesting.</w:t>
+        <w:t>mile-high elevation at Coors Field, and yet they all have a higher home run rate than Coors Field does. Again, this is only one stat that we have looked at so far, so it is not conclusive. But home runs are a pretty significant stat in the altitude park factor argument, so the fact that the highest altitude does not have the highest park rate is very interesting.</w:t>
       </w:r>
     </w:p>
     <w:p>
@@ -2277,24 +2016,11 @@
         <w:ind w:right="0"/>
       </w:pPr>
       <w:r>
-        <w:t xml:space="preserve">Our next step was to create a diagram that would help us better isolate the effects of elevation on the number of home runs hit at different altitudes. Therefore, we created another bar chart that compared the number of home runs hit at specific elevations. From this graph we </w:t>
-      </w:r>
-      <w:proofErr w:type="gramStart"/>
-      <w:r>
-        <w:t>were able to</w:t>
-      </w:r>
-      <w:proofErr w:type="gramEnd"/>
-      <w:r>
-        <w:t xml:space="preserve"> see that most the home runs were definitely hit at regions of higher elevations. However, the impact of altitude on the number of home runs hit was </w:t>
-      </w:r>
-      <w:proofErr w:type="gramStart"/>
-      <w:r>
-        <w:t xml:space="preserve">definitely </w:t>
+        <w:t xml:space="preserve">Our next step was to create a diagram that would help us better isolate the effects of elevation on the number of home runs hit at different altitudes. Therefore, we created another bar chart that compared the number of home runs hit at specific elevations. From this graph we were able to see that most the home runs were definitely hit at regions of higher elevations. However, the impact of altitude on the number of home runs hit was definitely </w:t>
       </w:r>
       <w:r>
         <w:t>subtler</w:t>
       </w:r>
-      <w:proofErr w:type="gramEnd"/>
       <w:r>
         <w:t xml:space="preserve"> than originally expected and there were certainly many exceptions to the general trend. For example, the stadium with the lowest altitude (New York Yankees) recorded more home runs than the stadium with the highest altitude (Colorado Rockies). There are also many stadiums with high altitudes that reported less home runs than average and many stadiums with low altitudes that reported more home runs than </w:t>
       </w:r>
@@ -2366,15 +2092,7 @@
         </w:drawing>
       </w:r>
       <w:r>
-        <w:t xml:space="preserve">create a huge difference in the number of home runs recorded, we are unable to use this bar chart to reach any conclusions. However, this only shows that there are other statistics that </w:t>
-      </w:r>
-      <w:proofErr w:type="gramStart"/>
-      <w:r>
-        <w:t>have to</w:t>
-      </w:r>
-      <w:proofErr w:type="gramEnd"/>
-      <w:r>
-        <w:t xml:space="preserve"> be accounted for before determining the effects of altitude on offensive statistics.</w:t>
+        <w:t>create a huge difference in the number of home runs recorded, we are unable to use this bar chart to reach any conclusions. However, this only shows that there are other statistics that have to be accounted for before determining the effects of altitude on offensive statistics.</w:t>
       </w:r>
     </w:p>
     <w:p>
@@ -2616,7 +2334,7 @@
               </wp:anchor>
             </w:drawing>
           </mc:Choice>
-          <mc:Fallback>
+          <mc:Fallback xmlns:w16se="http://schemas.microsoft.com/office/word/2015/wordml/symex" xmlns:w16cid="http://schemas.microsoft.com/office/word/2016/wordml/cid" xmlns:am3d="http://schemas.microsoft.com/office/drawing/2017/model3d" xmlns:aink="http://schemas.microsoft.com/office/drawing/2016/ink" xmlns:cx8="http://schemas.microsoft.com/office/drawing/2016/5/14/chartex" xmlns:cx7="http://schemas.microsoft.com/office/drawing/2016/5/13/chartex" xmlns:cx6="http://schemas.microsoft.com/office/drawing/2016/5/12/chartex" xmlns:cx5="http://schemas.microsoft.com/office/drawing/2016/5/11/chartex" xmlns:cx4="http://schemas.microsoft.com/office/drawing/2016/5/10/chartex" xmlns:cx3="http://schemas.microsoft.com/office/drawing/2016/5/9/chartex" xmlns:cx2="http://schemas.microsoft.com/office/drawing/2015/10/21/chartex" xmlns:cx1="http://schemas.microsoft.com/office/drawing/2015/9/8/chartex" xmlns:cx="http://schemas.microsoft.com/office/drawing/2014/chartex">
             <w:pict>
               <v:rect w14:anchorId="77B7F05D" id="Rectangle 2" o:spid="_x0000_s1031" style="position:absolute;left:0;text-align:left;margin-left:-1.5pt;margin-top:162.1pt;width:264.75pt;height:21.75pt;z-index:251661312;visibility:visible;mso-wrap-style:square;mso-width-percent:0;mso-height-percent:0;mso-wrap-distance-left:9pt;mso-wrap-distance-top:0;mso-wrap-distance-right:9pt;mso-wrap-distance-bottom:0;mso-position-horizontal:absolute;mso-position-horizontal-relative:text;mso-position-vertical:absolute;mso-position-vertical-relative:text;mso-width-percent:0;mso-height-percent:0;mso-width-relative:margin;mso-height-relative:margin;v-text-anchor:top" o:gfxdata="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" filled="f" stroked="f">
                 <v:textbox inset="0,0,0,0">
@@ -2815,10 +2533,7 @@
         <w:jc w:val="both"/>
       </w:pPr>
       <w:r>
-        <w:t>Finally, just to be sure, we put the home run data into a scatter plot to give us a better sense of any correlation. As can be seen above, there is</w:t>
-      </w:r>
-      <w:r>
-        <w:t xml:space="preserve"> </w:t>
+        <w:t xml:space="preserve">Finally, just to be sure, we put the home run data into a scatter plot to give us a better sense of any correlation. As can be seen above, there is </w:t>
       </w:r>
       <w:r>
         <w:t xml:space="preserve">positive. As we have said, this is just one stat, but so far it does not seem like altitude has much effect on offensive output in baseball.  </w:t>
@@ -2943,13 +2658,7 @@
                               <w:rPr>
                                 <w:sz w:val="18"/>
                               </w:rPr>
-                              <w:t>Figure 5</w:t>
-                            </w:r>
-                            <w:r>
-                              <w:rPr>
-                                <w:sz w:val="18"/>
-                              </w:rPr>
-                              <w:t xml:space="preserve">:  A </w:t>
+                              <w:t xml:space="preserve">Figure 5:  A </w:t>
                             </w:r>
                             <w:r>
                               <w:rPr>
@@ -3027,7 +2736,7 @@
               </wp:anchor>
             </w:drawing>
           </mc:Choice>
-          <mc:Fallback>
+          <mc:Fallback xmlns:w16se="http://schemas.microsoft.com/office/word/2015/wordml/symex" xmlns:w16cid="http://schemas.microsoft.com/office/word/2016/wordml/cid" xmlns:am3d="http://schemas.microsoft.com/office/drawing/2017/model3d" xmlns:aink="http://schemas.microsoft.com/office/drawing/2016/ink" xmlns:cx8="http://schemas.microsoft.com/office/drawing/2016/5/14/chartex" xmlns:cx7="http://schemas.microsoft.com/office/drawing/2016/5/13/chartex" xmlns:cx6="http://schemas.microsoft.com/office/drawing/2016/5/12/chartex" xmlns:cx5="http://schemas.microsoft.com/office/drawing/2016/5/11/chartex" xmlns:cx4="http://schemas.microsoft.com/office/drawing/2016/5/10/chartex" xmlns:cx3="http://schemas.microsoft.com/office/drawing/2016/5/9/chartex" xmlns:cx2="http://schemas.microsoft.com/office/drawing/2015/10/21/chartex" xmlns:cx1="http://schemas.microsoft.com/office/drawing/2015/9/8/chartex" xmlns:cx="http://schemas.microsoft.com/office/drawing/2014/chartex">
             <w:pict>
               <v:rect w14:anchorId="35759131" id="Rectangle 4" o:spid="_x0000_s1032" style="position:absolute;left:0;text-align:left;margin-left:-25.45pt;margin-top:194.15pt;width:264.75pt;height:27.15pt;z-index:251665408;visibility:visible;mso-wrap-style:square;mso-width-percent:0;mso-height-percent:0;mso-wrap-distance-left:9pt;mso-wrap-distance-top:0;mso-wrap-distance-right:9pt;mso-wrap-distance-bottom:0;mso-position-horizontal:absolute;mso-position-horizontal-relative:margin;mso-position-vertical:absolute;mso-position-vertical-relative:text;mso-width-percent:0;mso-height-percent:0;mso-width-relative:margin;mso-height-relative:margin;v-text-anchor:top" o:gfxdata="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" filled="f" stroked="f">
                 <v:textbox inset="0,0,0,0">
@@ -3279,13 +2988,7 @@
                               <w:rPr>
                                 <w:sz w:val="18"/>
                               </w:rPr>
-                              <w:t>Figure 6:</w:t>
-                            </w:r>
-                            <w:r>
-                              <w:rPr>
-                                <w:sz w:val="18"/>
-                              </w:rPr>
-                              <w:t xml:space="preserve">  A </w:t>
+                              <w:t xml:space="preserve">Figure 6:  A </w:t>
                             </w:r>
                             <w:r>
                               <w:rPr>
@@ -3340,7 +3043,7 @@
               </wp:anchor>
             </w:drawing>
           </mc:Choice>
-          <mc:Fallback>
+          <mc:Fallback xmlns:w16se="http://schemas.microsoft.com/office/word/2015/wordml/symex" xmlns:w16cid="http://schemas.microsoft.com/office/word/2016/wordml/cid" xmlns:am3d="http://schemas.microsoft.com/office/drawing/2017/model3d" xmlns:aink="http://schemas.microsoft.com/office/drawing/2016/ink" xmlns:cx8="http://schemas.microsoft.com/office/drawing/2016/5/14/chartex" xmlns:cx7="http://schemas.microsoft.com/office/drawing/2016/5/13/chartex" xmlns:cx6="http://schemas.microsoft.com/office/drawing/2016/5/12/chartex" xmlns:cx5="http://schemas.microsoft.com/office/drawing/2016/5/11/chartex" xmlns:cx4="http://schemas.microsoft.com/office/drawing/2016/5/10/chartex" xmlns:cx3="http://schemas.microsoft.com/office/drawing/2016/5/9/chartex" xmlns:cx2="http://schemas.microsoft.com/office/drawing/2015/10/21/chartex" xmlns:cx1="http://schemas.microsoft.com/office/drawing/2015/9/8/chartex" xmlns:cx="http://schemas.microsoft.com/office/drawing/2014/chartex">
             <w:pict>
               <v:rect w14:anchorId="6E984086" id="Rectangle 8" o:spid="_x0000_s1033" style="position:absolute;margin-left:213.55pt;margin-top:277.05pt;width:264.75pt;height:21.75pt;z-index:251667456;visibility:visible;mso-wrap-style:square;mso-width-percent:0;mso-height-percent:0;mso-wrap-distance-left:9pt;mso-wrap-distance-top:0;mso-wrap-distance-right:9pt;mso-wrap-distance-bottom:0;mso-position-horizontal:right;mso-position-horizontal-relative:text;mso-position-vertical:absolute;mso-position-vertical-relative:text;mso-width-percent:0;mso-height-percent:0;mso-width-relative:margin;mso-height-relative:margin;v-text-anchor:top" o:gfxdata="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" filled="f" stroked="f">
                 <v:textbox inset="0,0,0,0">
@@ -3432,18 +3135,7 @@
         <w:ind w:left="0" w:right="0" w:firstLine="0"/>
       </w:pPr>
       <w:r>
-        <w:t xml:space="preserve">With the above graph you can see that there is an outlier, which is COL. It is about 4000ft higher than the next closest stadium and has a higher batting average. </w:t>
-      </w:r>
-      <w:r>
-        <w:t xml:space="preserve">The correlation decreased by a large amount going from a .6 to a .3. </w:t>
-      </w:r>
-      <w:proofErr w:type="gramStart"/>
-      <w:r>
-        <w:t>So</w:t>
-      </w:r>
-      <w:proofErr w:type="gramEnd"/>
-      <w:r>
-        <w:t xml:space="preserve"> we decided to graph the results again but without COL. This can be seen in Figure 7. </w:t>
+        <w:t xml:space="preserve">With the above graph you can see that there is an outlier, which is COL. It is about 4000ft higher than the next closest stadium and has a higher batting average. The correlation decreased by a large amount going from a .6 to a .3. So we decided to graph the results again but without COL. This can be seen in Figure 7. </w:t>
       </w:r>
     </w:p>
     <w:p>
@@ -3503,33 +3195,14 @@
                               <w:rPr>
                                 <w:sz w:val="18"/>
                               </w:rPr>
-                              <w:t xml:space="preserve">Figure </w:t>
+                              <w:t xml:space="preserve">Figure 7:  A </w:t>
                             </w:r>
                             <w:r>
                               <w:rPr>
-                                <w:sz w:val="18"/>
-                              </w:rPr>
-                              <w:t>7</w:t>
-                            </w:r>
-                            <w:r>
-                              <w:rPr>
-                                <w:sz w:val="18"/>
-                              </w:rPr>
-                              <w:t xml:space="preserve">:  A </w:t>
-                            </w:r>
-                            <w:r>
-                              <w:rPr>
                                 <w:w w:val="107"/>
                                 <w:sz w:val="18"/>
                               </w:rPr>
-                              <w:t>graph showing altitude vs batting average without Colorado.</w:t>
-                            </w:r>
-                            <w:r>
-                              <w:rPr>
-                                <w:w w:val="107"/>
-                                <w:sz w:val="18"/>
-                              </w:rPr>
-                              <w:t xml:space="preserve"> </w:t>
+                              <w:t xml:space="preserve">graph showing altitude vs batting average without Colorado. </w:t>
                             </w:r>
                             <w:r>
                               <w:rPr>
@@ -3577,7 +3250,7 @@
               </wp:anchor>
             </w:drawing>
           </mc:Choice>
-          <mc:Fallback>
+          <mc:Fallback xmlns:w16se="http://schemas.microsoft.com/office/word/2015/wordml/symex" xmlns:w16cid="http://schemas.microsoft.com/office/word/2016/wordml/cid" xmlns:am3d="http://schemas.microsoft.com/office/drawing/2017/model3d" xmlns:aink="http://schemas.microsoft.com/office/drawing/2016/ink" xmlns:cx8="http://schemas.microsoft.com/office/drawing/2016/5/14/chartex" xmlns:cx7="http://schemas.microsoft.com/office/drawing/2016/5/13/chartex" xmlns:cx6="http://schemas.microsoft.com/office/drawing/2016/5/12/chartex" xmlns:cx5="http://schemas.microsoft.com/office/drawing/2016/5/11/chartex" xmlns:cx4="http://schemas.microsoft.com/office/drawing/2016/5/10/chartex" xmlns:cx3="http://schemas.microsoft.com/office/drawing/2016/5/9/chartex" xmlns:cx2="http://schemas.microsoft.com/office/drawing/2015/10/21/chartex" xmlns:cx1="http://schemas.microsoft.com/office/drawing/2015/9/8/chartex" xmlns:cx="http://schemas.microsoft.com/office/drawing/2014/chartex">
             <w:pict>
               <v:rect w14:anchorId="50F7F51D" id="Rectangle 10" o:spid="_x0000_s1034" style="position:absolute;margin-left:0;margin-top:156.15pt;width:235.5pt;height:29.85pt;z-index:251670528;visibility:visible;mso-wrap-style:square;mso-width-percent:0;mso-height-percent:0;mso-wrap-distance-left:9pt;mso-wrap-distance-top:0;mso-wrap-distance-right:9pt;mso-wrap-distance-bottom:0;mso-position-horizontal:left;mso-position-horizontal-relative:text;mso-position-vertical:absolute;mso-position-vertical-relative:text;mso-width-percent:0;mso-height-percent:0;mso-width-relative:margin;mso-height-relative:margin;v-text-anchor:top" o:gfxdata="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" filled="f" stroked="f">
                 <v:textbox inset="0,0,0,0">
@@ -3708,15 +3381,7 @@
         <w:ind w:left="0" w:right="0" w:firstLine="0"/>
       </w:pPr>
       <w:r>
-        <w:t xml:space="preserve">Once we removed the outlier is helped us conclude that batting average is not highly </w:t>
-      </w:r>
-      <w:proofErr w:type="gramStart"/>
-      <w:r>
-        <w:t>effected</w:t>
-      </w:r>
-      <w:proofErr w:type="gramEnd"/>
-      <w:r>
-        <w:t xml:space="preserve"> by altitude as you can see in Figure 7 the batting averages at stadiums are very much spread across the graph no matter the altitude.</w:t>
+        <w:t>Once we removed the outlier is helped us conclude that batting average is not highly effected by altitude as you can see in Figure 7 the batting averages at stadiums are very much spread across the graph no matter the altitude.</w:t>
       </w:r>
     </w:p>
     <w:p>
@@ -3760,15 +3425,7 @@
         <w:ind w:left="0" w:right="0" w:firstLine="0"/>
       </w:pPr>
       <w:r>
-        <w:t xml:space="preserve">As we predicted, the statistics that involved batting had relatively high correlations to altitude. Moreover, it is evident that of these statistics, singles had the highest correlation with altitude - that is 0.555642. </w:t>
-      </w:r>
-      <w:proofErr w:type="gramStart"/>
-      <w:r>
-        <w:t>In order to</w:t>
-      </w:r>
-      <w:proofErr w:type="gramEnd"/>
-      <w:r>
-        <w:t xml:space="preserve"> understand the relationship between singles and altitude more thoroughly, we plotted these attributes against each other using both bar graphs and scatter plots. Th</w:t>
+        <w:t>As we predicted, the statistics that involved batting had relatively high correlations to altitude. Moreover, it is evident that of these statistics, singles had the highest correlation with altitude - that is 0.555642. In order to understand the relationship between singles and altitude more thoroughly, we plotted these attributes against each other using both bar graphs and scatter plots. Th</w:t>
       </w:r>
       <w:r>
         <w:t>ese diagrams are depicted in Figure 9 and 10.</w:t>
@@ -3832,19 +3489,7 @@
                               <w:rPr>
                                 <w:sz w:val="18"/>
                               </w:rPr>
-                              <w:t>Figure 8</w:t>
-                            </w:r>
-                            <w:r>
-                              <w:rPr>
-                                <w:sz w:val="18"/>
-                              </w:rPr>
-                              <w:t xml:space="preserve">:  </w:t>
-                            </w:r>
-                            <w:r>
-                              <w:rPr>
-                                <w:sz w:val="18"/>
-                              </w:rPr>
-                              <w:t>Correlation based on different events that occur during a baseball game and the altitude the game is played at.</w:t>
+                              <w:t>Figure 8:  Correlation based on different events that occur during a baseball game and the altitude the game is played at.</w:t>
                             </w:r>
                           </w:p>
                           <w:p>
@@ -3884,7 +3529,7 @@
               </wp:anchor>
             </w:drawing>
           </mc:Choice>
-          <mc:Fallback>
+          <mc:Fallback xmlns:w16se="http://schemas.microsoft.com/office/word/2015/wordml/symex" xmlns:w16cid="http://schemas.microsoft.com/office/word/2016/wordml/cid" xmlns:am3d="http://schemas.microsoft.com/office/drawing/2017/model3d" xmlns:aink="http://schemas.microsoft.com/office/drawing/2016/ink" xmlns:cx8="http://schemas.microsoft.com/office/drawing/2016/5/14/chartex" xmlns:cx7="http://schemas.microsoft.com/office/drawing/2016/5/13/chartex" xmlns:cx6="http://schemas.microsoft.com/office/drawing/2016/5/12/chartex" xmlns:cx5="http://schemas.microsoft.com/office/drawing/2016/5/11/chartex" xmlns:cx4="http://schemas.microsoft.com/office/drawing/2016/5/10/chartex" xmlns:cx3="http://schemas.microsoft.com/office/drawing/2016/5/9/chartex" xmlns:cx2="http://schemas.microsoft.com/office/drawing/2015/10/21/chartex" xmlns:cx1="http://schemas.microsoft.com/office/drawing/2015/9/8/chartex" xmlns:cx="http://schemas.microsoft.com/office/drawing/2014/chartex">
             <w:pict>
               <v:rect w14:anchorId="4CA398A4" id="Rectangle 12" o:spid="_x0000_s1035" style="position:absolute;margin-left:-4.25pt;margin-top:169.6pt;width:248.6pt;height:21.75pt;z-index:251672576;visibility:visible;mso-wrap-style:square;mso-width-percent:0;mso-height-percent:0;mso-wrap-distance-left:9pt;mso-wrap-distance-top:0;mso-wrap-distance-right:9pt;mso-wrap-distance-bottom:0;mso-position-horizontal:absolute;mso-position-horizontal-relative:text;mso-position-vertical:absolute;mso-position-vertical-relative:text;mso-width-percent:0;mso-height-percent:0;mso-width-relative:margin;mso-height-relative:margin;v-text-anchor:top" o:gfxdata="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" filled="f" stroked="f">
                 <v:textbox inset="0,0,0,0">
@@ -3997,19 +3642,7 @@
                               <w:rPr>
                                 <w:sz w:val="18"/>
                               </w:rPr>
-                              <w:t>Figure 10</w:t>
-                            </w:r>
-                            <w:r>
-                              <w:rPr>
-                                <w:sz w:val="18"/>
-                              </w:rPr>
-                              <w:t xml:space="preserve">:  </w:t>
-                            </w:r>
-                            <w:r>
-                              <w:rPr>
-                                <w:sz w:val="18"/>
-                              </w:rPr>
-                              <w:t xml:space="preserve">Scatterplot showing singles vs altitude with a line of regression and the red shaded areas are the confidence interval. </w:t>
+                              <w:t xml:space="preserve">Figure 10:  Scatterplot showing singles vs altitude with a line of regression and the red shaded areas are the confidence interval. </w:t>
                             </w:r>
                           </w:p>
                           <w:p>
@@ -4049,7 +3682,7 @@
               </wp:anchor>
             </w:drawing>
           </mc:Choice>
-          <mc:Fallback>
+          <mc:Fallback xmlns:w16se="http://schemas.microsoft.com/office/word/2015/wordml/symex" xmlns:w16cid="http://schemas.microsoft.com/office/word/2016/wordml/cid" xmlns:am3d="http://schemas.microsoft.com/office/drawing/2017/model3d" xmlns:aink="http://schemas.microsoft.com/office/drawing/2016/ink" xmlns:cx8="http://schemas.microsoft.com/office/drawing/2016/5/14/chartex" xmlns:cx7="http://schemas.microsoft.com/office/drawing/2016/5/13/chartex" xmlns:cx6="http://schemas.microsoft.com/office/drawing/2016/5/12/chartex" xmlns:cx5="http://schemas.microsoft.com/office/drawing/2016/5/11/chartex" xmlns:cx4="http://schemas.microsoft.com/office/drawing/2016/5/10/chartex" xmlns:cx3="http://schemas.microsoft.com/office/drawing/2016/5/9/chartex" xmlns:cx2="http://schemas.microsoft.com/office/drawing/2015/10/21/chartex" xmlns:cx1="http://schemas.microsoft.com/office/drawing/2015/9/8/chartex" xmlns:cx="http://schemas.microsoft.com/office/drawing/2014/chartex">
             <w:pict>
               <v:rect w14:anchorId="3B28F67D" id="Rectangle 17" o:spid="_x0000_s1036" style="position:absolute;margin-left:280.6pt;margin-top:137.1pt;width:248.6pt;height:27.15pt;z-index:251676672;visibility:visible;mso-wrap-style:square;mso-width-percent:0;mso-height-percent:0;mso-wrap-distance-left:9pt;mso-wrap-distance-top:0;mso-wrap-distance-right:9pt;mso-wrap-distance-bottom:0;mso-position-horizontal:absolute;mso-position-horizontal-relative:text;mso-position-vertical:absolute;mso-position-vertical-relative:text;mso-width-percent:0;mso-height-percent:0;mso-width-relative:margin;mso-height-relative:margin;v-text-anchor:top" o:gfxdata="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" filled="f" stroked="f">
                 <v:textbox inset="0,0,0,0">
@@ -4317,19 +3950,7 @@
                               <w:rPr>
                                 <w:sz w:val="18"/>
                               </w:rPr>
-                              <w:t>Figure 9</w:t>
-                            </w:r>
-                            <w:r>
-                              <w:rPr>
-                                <w:sz w:val="18"/>
-                              </w:rPr>
-                              <w:t xml:space="preserve">:  </w:t>
-                            </w:r>
-                            <w:r>
-                              <w:rPr>
-                                <w:sz w:val="18"/>
-                              </w:rPr>
-                              <w:t>Bar graph showing the number of singles based on altitude</w:t>
+                              <w:t>Figure 9:  Bar graph showing the number of singles based on altitude</w:t>
                             </w:r>
                           </w:p>
                           <w:p>
@@ -4369,7 +3990,7 @@
               </wp:anchor>
             </w:drawing>
           </mc:Choice>
-          <mc:Fallback>
+          <mc:Fallback xmlns:w16se="http://schemas.microsoft.com/office/word/2015/wordml/symex" xmlns:w16cid="http://schemas.microsoft.com/office/word/2016/wordml/cid" xmlns:am3d="http://schemas.microsoft.com/office/drawing/2017/model3d" xmlns:aink="http://schemas.microsoft.com/office/drawing/2016/ink" xmlns:cx8="http://schemas.microsoft.com/office/drawing/2016/5/14/chartex" xmlns:cx7="http://schemas.microsoft.com/office/drawing/2016/5/13/chartex" xmlns:cx6="http://schemas.microsoft.com/office/drawing/2016/5/12/chartex" xmlns:cx5="http://schemas.microsoft.com/office/drawing/2016/5/11/chartex" xmlns:cx4="http://schemas.microsoft.com/office/drawing/2016/5/10/chartex" xmlns:cx3="http://schemas.microsoft.com/office/drawing/2016/5/9/chartex" xmlns:cx2="http://schemas.microsoft.com/office/drawing/2015/10/21/chartex" xmlns:cx1="http://schemas.microsoft.com/office/drawing/2015/9/8/chartex" xmlns:cx="http://schemas.microsoft.com/office/drawing/2014/chartex">
             <w:pict>
               <v:rect w14:anchorId="3B28F67D" id="Rectangle 16" o:spid="_x0000_s1037" style="position:absolute;margin-left:201.5pt;margin-top:150.65pt;width:252.7pt;height:21.75pt;z-index:251674624;visibility:visible;mso-wrap-style:square;mso-width-percent:0;mso-height-percent:0;mso-wrap-distance-left:9pt;mso-wrap-distance-top:0;mso-wrap-distance-right:9pt;mso-wrap-distance-bottom:0;mso-position-horizontal:right;mso-position-horizontal-relative:text;mso-position-vertical:absolute;mso-position-vertical-relative:text;mso-width-percent:0;mso-height-percent:0;mso-width-relative:margin;mso-height-relative:margin;v-text-anchor:top" o:gfxdata="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" filled="f" stroked="f">
                 <v:textbox inset="0,0,0,0">
@@ -4497,15 +4118,7 @@
         <w:ind w:left="0" w:right="0" w:firstLine="0"/>
       </w:pPr>
       <w:r>
-        <w:t xml:space="preserve">It is evident in the Singles vs. Altitude scatter plot, that the number of singles tends to increase as altitude increases. This relationship is illustrated by the least squares regression line (LSRL) found in the scatterplot. It is also important to note that the confidence interval (the light red zone in the scatter plot) also becomes larger as altitude increases. The widening of the confidence interval indicates that as altitude increases the confidence of our predicted line decreases. By fault, the confidence interval raises concern </w:t>
-      </w:r>
-      <w:proofErr w:type="gramStart"/>
-      <w:r>
-        <w:t>in regards to</w:t>
-      </w:r>
-      <w:proofErr w:type="gramEnd"/>
-      <w:r>
-        <w:t xml:space="preserve"> the credibility of the relationship between singles and altitude.</w:t>
+        <w:t>It is evident in the Singles vs. Altitude scatter plot, that the number of singles tends to increase as altitude increases. This relationship is illustrated by the least squares regression line (LSRL) found in the scatterplot. It is also important to note that the confidence interval (the light red zone in the scatter plot) also becomes larger as altitude increases. The widening of the confidence interval indicates that as altitude increases the confidence of our predicted line decreases. By fault, the confidence interval raises concern in regards to the credibility of the relationship between singles and altitude.</w:t>
       </w:r>
     </w:p>
     <w:p>
@@ -4515,15 +4128,7 @@
       </w:pPr>
       <w:r>
         <w:tab/>
-        <w:t xml:space="preserve">Another statistic that we found surprising was the correlation between home runs and altitude. We initially believed that home runs should have the strongest correlation to altitude, since the ball leaves the bat higher velocities at higher altitudes. However, after mining the data, it was evident that the number of home runs had a weak correlation with altitude - this correlation was 0.19932. Again, </w:t>
-      </w:r>
-      <w:proofErr w:type="gramStart"/>
-      <w:r>
-        <w:t>in order to</w:t>
-      </w:r>
-      <w:proofErr w:type="gramEnd"/>
-      <w:r>
-        <w:t xml:space="preserve"> thoroughly understand the relationship between home runs and altitude we plotted them side by s</w:t>
+        <w:t>Another statistic that we found surprising was the correlation between home runs and altitude. We initially believed that home runs should have the strongest correlation to altitude, since the ball leaves the bat higher velocities at higher altitudes. However, after mining the data, it was evident that the number of home runs had a weak correlation with altitude - this correlation was 0.19932. Again, in order to thoroughly understand the relationship between home runs and altitude we plotted them side by s</w:t>
       </w:r>
       <w:r>
         <w:t>ide. These plots are shown in Figures 11 and 12.</w:t>
@@ -4586,31 +4191,7 @@
                               <w:rPr>
                                 <w:sz w:val="18"/>
                               </w:rPr>
-                              <w:t>Figure 11</w:t>
-                            </w:r>
-                            <w:r>
-                              <w:rPr>
-                                <w:sz w:val="18"/>
-                              </w:rPr>
-                              <w:t>:  Bar gra</w:t>
-                            </w:r>
-                            <w:r>
-                              <w:rPr>
-                                <w:sz w:val="18"/>
-                              </w:rPr>
-                              <w:t>ph showing the number of home runs</w:t>
-                            </w:r>
-                            <w:r>
-                              <w:rPr>
-                                <w:sz w:val="18"/>
-                              </w:rPr>
-                              <w:t xml:space="preserve"> based on altitude</w:t>
-                            </w:r>
-                            <w:r>
-                              <w:rPr>
-                                <w:sz w:val="18"/>
-                              </w:rPr>
-                              <w:t>.</w:t>
+                              <w:t>Figure 11:  Bar graph showing the number of home runs based on altitude.</w:t>
                             </w:r>
                           </w:p>
                           <w:p>
@@ -4650,7 +4231,7 @@
               </wp:anchor>
             </w:drawing>
           </mc:Choice>
-          <mc:Fallback>
+          <mc:Fallback xmlns:w16se="http://schemas.microsoft.com/office/word/2015/wordml/symex" xmlns:w16cid="http://schemas.microsoft.com/office/word/2016/wordml/cid" xmlns:am3d="http://schemas.microsoft.com/office/drawing/2017/model3d" xmlns:aink="http://schemas.microsoft.com/office/drawing/2016/ink" xmlns:cx8="http://schemas.microsoft.com/office/drawing/2016/5/14/chartex" xmlns:cx7="http://schemas.microsoft.com/office/drawing/2016/5/13/chartex" xmlns:cx6="http://schemas.microsoft.com/office/drawing/2016/5/12/chartex" xmlns:cx5="http://schemas.microsoft.com/office/drawing/2016/5/11/chartex" xmlns:cx4="http://schemas.microsoft.com/office/drawing/2016/5/10/chartex" xmlns:cx3="http://schemas.microsoft.com/office/drawing/2016/5/9/chartex" xmlns:cx2="http://schemas.microsoft.com/office/drawing/2015/10/21/chartex" xmlns:cx1="http://schemas.microsoft.com/office/drawing/2015/9/8/chartex" xmlns:cx="http://schemas.microsoft.com/office/drawing/2014/chartex">
             <w:pict>
               <v:rect w14:anchorId="2D673468" id="Rectangle 20" o:spid="_x0000_s1038" style="position:absolute;margin-left:0;margin-top:161.6pt;width:252.7pt;height:21.75pt;z-index:251679744;visibility:visible;mso-wrap-style:square;mso-width-percent:0;mso-height-percent:0;mso-wrap-distance-left:9pt;mso-wrap-distance-top:0;mso-wrap-distance-right:9pt;mso-wrap-distance-bottom:0;mso-position-horizontal:left;mso-position-horizontal-relative:text;mso-position-vertical:absolute;mso-position-vertical-relative:text;mso-width-percent:0;mso-height-percent:0;mso-width-relative:margin;mso-height-relative:margin;v-text-anchor:top" o:gfxdata="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" filled="f" stroked="f">
                 <v:textbox inset="0,0,0,0">
@@ -4847,25 +4428,7 @@
                               <w:rPr>
                                 <w:sz w:val="18"/>
                               </w:rPr>
-                              <w:t>Figure 12</w:t>
-                            </w:r>
-                            <w:r>
-                              <w:rPr>
-                                <w:sz w:val="18"/>
-                              </w:rPr>
-                              <w:t xml:space="preserve">:  </w:t>
-                            </w:r>
-                            <w:r>
-                              <w:rPr>
-                                <w:sz w:val="18"/>
-                              </w:rPr>
-                              <w:t>Scatterplot showing home run</w:t>
-                            </w:r>
-                            <w:r>
-                              <w:rPr>
-                                <w:sz w:val="18"/>
-                              </w:rPr>
-                              <w:t>s vs altitude with a line of regression and the red shaded areas are the confidence interval.</w:t>
+                              <w:t>Figure 12:  Scatterplot showing home runs vs altitude with a line of regression and the red shaded areas are the confidence interval.</w:t>
                             </w:r>
                           </w:p>
                           <w:p>
@@ -4905,7 +4468,7 @@
               </wp:anchor>
             </w:drawing>
           </mc:Choice>
-          <mc:Fallback>
+          <mc:Fallback xmlns:w16se="http://schemas.microsoft.com/office/word/2015/wordml/symex" xmlns:w16cid="http://schemas.microsoft.com/office/word/2016/wordml/cid" xmlns:am3d="http://schemas.microsoft.com/office/drawing/2017/model3d" xmlns:aink="http://schemas.microsoft.com/office/drawing/2016/ink" xmlns:cx8="http://schemas.microsoft.com/office/drawing/2016/5/14/chartex" xmlns:cx7="http://schemas.microsoft.com/office/drawing/2016/5/13/chartex" xmlns:cx6="http://schemas.microsoft.com/office/drawing/2016/5/12/chartex" xmlns:cx5="http://schemas.microsoft.com/office/drawing/2016/5/11/chartex" xmlns:cx4="http://schemas.microsoft.com/office/drawing/2016/5/10/chartex" xmlns:cx3="http://schemas.microsoft.com/office/drawing/2016/5/9/chartex" xmlns:cx2="http://schemas.microsoft.com/office/drawing/2015/10/21/chartex" xmlns:cx1="http://schemas.microsoft.com/office/drawing/2015/9/8/chartex" xmlns:cx="http://schemas.microsoft.com/office/drawing/2014/chartex">
             <w:pict>
               <v:rect w14:anchorId="2D673468" id="Rectangle 21" o:spid="_x0000_s1039" style="position:absolute;margin-left:281.9pt;margin-top:146.05pt;width:252.7pt;height:21.75pt;z-index:251681792;visibility:visible;mso-wrap-style:square;mso-width-percent:0;mso-height-percent:0;mso-wrap-distance-left:9pt;mso-wrap-distance-top:0;mso-wrap-distance-right:9pt;mso-wrap-distance-bottom:0;mso-position-horizontal:absolute;mso-position-horizontal-relative:margin;mso-position-vertical:absolute;mso-position-vertical-relative:text;mso-width-percent:0;mso-height-percent:0;mso-width-relative:margin;mso-height-relative:margin;v-text-anchor:top" o:gfxdata="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" filled="f" stroked="f">
                 <v:textbox inset="0,0,0,0">
@@ -5137,19 +4700,7 @@
                               <w:rPr>
                                 <w:sz w:val="18"/>
                               </w:rPr>
-                              <w:t>Figure 12</w:t>
-                            </w:r>
-                            <w:r>
-                              <w:rPr>
-                                <w:sz w:val="18"/>
-                              </w:rPr>
-                              <w:t xml:space="preserve">:  Bar graph showing </w:t>
-                            </w:r>
-                            <w:r>
-                              <w:rPr>
-                                <w:sz w:val="18"/>
-                              </w:rPr>
-                              <w:t xml:space="preserve">Runs per </w:t>
+                              <w:t xml:space="preserve">Figure 12:  Bar graph showing Runs per </w:t>
                             </w:r>
                             <w:proofErr w:type="gramStart"/>
                             <w:r>
@@ -5222,19 +4773,7 @@
                         <w:rPr>
                           <w:sz w:val="18"/>
                         </w:rPr>
-                        <w:t>Figure 12</w:t>
-                      </w:r>
-                      <w:r>
-                        <w:rPr>
-                          <w:sz w:val="18"/>
-                        </w:rPr>
-                        <w:t xml:space="preserve">:  Bar graph showing </w:t>
-                      </w:r>
-                      <w:r>
-                        <w:rPr>
-                          <w:sz w:val="18"/>
-                        </w:rPr>
-                        <w:t xml:space="preserve">Runs per </w:t>
+                        <w:t xml:space="preserve">Figure 12:  Bar graph showing Runs per </w:t>
                       </w:r>
                       <w:proofErr w:type="gramStart"/>
                       <w:r>
@@ -5342,15 +4881,7 @@
         <w:t>Figure 12 is a graph</w:t>
       </w:r>
       <w:r>
-        <w:t xml:space="preserve"> that we </w:t>
-      </w:r>
-      <w:proofErr w:type="gramStart"/>
-      <w:r>
-        <w:t>were able to</w:t>
-      </w:r>
-      <w:proofErr w:type="gramEnd"/>
-      <w:r>
-        <w:t xml:space="preserve"> create from our initial results. From first glance, any positive </w:t>
+        <w:t xml:space="preserve"> that we were able to create from our initial results. From first glance, any positive </w:t>
       </w:r>
       <w:r>
         <w:t>correlation with altitude does not look promising. To look a little more in depth though, we also p</w:t>
@@ -5415,13 +4946,7 @@
                               <w:rPr>
                                 <w:sz w:val="18"/>
                               </w:rPr>
-                              <w:t>Figure 13</w:t>
-                            </w:r>
-                            <w:r>
-                              <w:rPr>
-                                <w:sz w:val="18"/>
-                              </w:rPr>
-                              <w:t xml:space="preserve">:  Bar graph showing Runs per </w:t>
+                              <w:t xml:space="preserve">Figure 13:  Bar graph showing Runs per </w:t>
                             </w:r>
                             <w:proofErr w:type="gramStart"/>
                             <w:r>
@@ -5475,7 +5000,7 @@
               </wp:anchor>
             </w:drawing>
           </mc:Choice>
-          <mc:Fallback>
+          <mc:Fallback xmlns:w16se="http://schemas.microsoft.com/office/word/2015/wordml/symex" xmlns:w16cid="http://schemas.microsoft.com/office/word/2016/wordml/cid" xmlns:am3d="http://schemas.microsoft.com/office/drawing/2017/model3d" xmlns:aink="http://schemas.microsoft.com/office/drawing/2016/ink" xmlns:cx8="http://schemas.microsoft.com/office/drawing/2016/5/14/chartex" xmlns:cx7="http://schemas.microsoft.com/office/drawing/2016/5/13/chartex" xmlns:cx6="http://schemas.microsoft.com/office/drawing/2016/5/12/chartex" xmlns:cx5="http://schemas.microsoft.com/office/drawing/2016/5/11/chartex" xmlns:cx4="http://schemas.microsoft.com/office/drawing/2016/5/10/chartex" xmlns:cx3="http://schemas.microsoft.com/office/drawing/2016/5/9/chartex" xmlns:cx2="http://schemas.microsoft.com/office/drawing/2015/10/21/chartex" xmlns:cx1="http://schemas.microsoft.com/office/drawing/2015/9/8/chartex" xmlns:cx="http://schemas.microsoft.com/office/drawing/2014/chartex">
             <w:pict>
               <v:rect w14:anchorId="4D29AD8B" id="Rectangle 31" o:spid="_x0000_s1041" style="position:absolute;margin-left:0;margin-top:158.15pt;width:252.7pt;height:21.75pt;z-index:251685888;visibility:visible;mso-wrap-style:square;mso-width-percent:0;mso-height-percent:0;mso-wrap-distance-left:9pt;mso-wrap-distance-top:0;mso-wrap-distance-right:9pt;mso-wrap-distance-bottom:0;mso-position-horizontal:left;mso-position-horizontal-relative:text;mso-position-vertical:absolute;mso-position-vertical-relative:text;mso-width-percent:0;mso-height-percent:0;mso-width-relative:margin;mso-height-relative:margin;v-text-anchor:top" o:gfxdata="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" filled="f" stroked="f">
                 <v:textbox inset="0,0,0,0">
@@ -5628,10 +5153,10 @@
               <wp:anchor distT="0" distB="0" distL="114300" distR="114300" simplePos="0" relativeHeight="251687936" behindDoc="0" locked="0" layoutInCell="1" allowOverlap="1" wp14:anchorId="671341F1" wp14:editId="68D59C1B">
                 <wp:simplePos x="0" y="0"/>
                 <wp:positionH relativeFrom="column">
-                  <wp:posOffset>3810</wp:posOffset>
+                  <wp:posOffset>-2540</wp:posOffset>
                 </wp:positionH>
                 <wp:positionV relativeFrom="paragraph">
-                  <wp:posOffset>2283460</wp:posOffset>
+                  <wp:posOffset>1927860</wp:posOffset>
                 </wp:positionV>
                 <wp:extent cx="3208655" cy="276225"/>
                 <wp:effectExtent l="0" t="0" r="0" b="0"/>
@@ -5661,17 +5186,35 @@
                               <w:spacing w:after="160" w:line="259" w:lineRule="auto"/>
                               <w:ind w:left="0" w:right="0" w:firstLine="0"/>
                               <w:rPr>
+                                <w:sz w:val="18"/>
+                              </w:rPr>
+                            </w:pPr>
+                            <w:r>
+                              <w:rPr>
+                                <w:sz w:val="18"/>
+                              </w:rPr>
+                              <w:t xml:space="preserve">Figure 14: Scatterplot showing Runs per nine vs altitude with a linear regression </w:t>
+                            </w:r>
+                          </w:p>
+                          <w:p>
+                            <w:pPr>
+                              <w:spacing w:after="160" w:line="259" w:lineRule="auto"/>
+                              <w:ind w:left="0" w:right="0" w:firstLine="0"/>
+                              <w:rPr>
+                                <w:sz w:val="18"/>
+                              </w:rPr>
+                            </w:pPr>
+                          </w:p>
+                          <w:p>
+                            <w:pPr>
+                              <w:spacing w:after="160" w:line="259" w:lineRule="auto"/>
+                              <w:ind w:left="0" w:right="0" w:firstLine="0"/>
+                              <w:rPr>
                                 <w:spacing w:val="3"/>
                                 <w:w w:val="107"/>
                                 <w:sz w:val="18"/>
                               </w:rPr>
                             </w:pPr>
-                            <w:r>
-                              <w:rPr>
-                                <w:sz w:val="18"/>
-                              </w:rPr>
-                              <w:t xml:space="preserve">Figure 14: Scatterplot showing Runs per nine vs altitude with a linear regression </w:t>
-                            </w:r>
                           </w:p>
                           <w:p>
                             <w:pPr>
@@ -5712,7 +5255,7 @@
           </mc:Choice>
           <mc:Fallback>
             <w:pict>
-              <v:rect w14:anchorId="671341F1" id="Rectangle 32" o:spid="_x0000_s1042" style="position:absolute;margin-left:.3pt;margin-top:179.8pt;width:252.65pt;height:21.75pt;z-index:251687936;visibility:visible;mso-wrap-style:square;mso-width-percent:0;mso-height-percent:0;mso-wrap-distance-left:9pt;mso-wrap-distance-top:0;mso-wrap-distance-right:9pt;mso-wrap-distance-bottom:0;mso-position-horizontal:absolute;mso-position-horizontal-relative:text;mso-position-vertical:absolute;mso-position-vertical-relative:text;mso-width-percent:0;mso-height-percent:0;mso-width-relative:margin;mso-height-relative:margin;v-text-anchor:top" o:gfxdata="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" filled="f" stroked="f">
+              <v:rect w14:anchorId="671341F1" id="Rectangle 32" o:spid="_x0000_s1042" style="position:absolute;margin-left:-.2pt;margin-top:151.8pt;width:252.65pt;height:21.75pt;z-index:251687936;visibility:visible;mso-wrap-style:square;mso-width-percent:0;mso-height-percent:0;mso-wrap-distance-left:9pt;mso-wrap-distance-top:0;mso-wrap-distance-right:9pt;mso-wrap-distance-bottom:0;mso-position-horizontal:absolute;mso-position-horizontal-relative:text;mso-position-vertical:absolute;mso-position-vertical-relative:text;mso-width-percent:0;mso-height-percent:0;mso-width-relative:margin;mso-height-relative:margin;v-text-anchor:top" o:gfxdata="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" filled="f" stroked="f">
                 <v:textbox inset="0,0,0,0">
                   <w:txbxContent>
                     <w:p>
@@ -5720,17 +5263,35 @@
                         <w:spacing w:after="160" w:line="259" w:lineRule="auto"/>
                         <w:ind w:left="0" w:right="0" w:firstLine="0"/>
                         <w:rPr>
+                          <w:sz w:val="18"/>
+                        </w:rPr>
+                      </w:pPr>
+                      <w:r>
+                        <w:rPr>
+                          <w:sz w:val="18"/>
+                        </w:rPr>
+                        <w:t xml:space="preserve">Figure 14: Scatterplot showing Runs per nine vs altitude with a linear regression </w:t>
+                      </w:r>
+                    </w:p>
+                    <w:p>
+                      <w:pPr>
+                        <w:spacing w:after="160" w:line="259" w:lineRule="auto"/>
+                        <w:ind w:left="0" w:right="0" w:firstLine="0"/>
+                        <w:rPr>
+                          <w:sz w:val="18"/>
+                        </w:rPr>
+                      </w:pPr>
+                    </w:p>
+                    <w:p>
+                      <w:pPr>
+                        <w:spacing w:after="160" w:line="259" w:lineRule="auto"/>
+                        <w:ind w:left="0" w:right="0" w:firstLine="0"/>
+                        <w:rPr>
                           <w:spacing w:val="3"/>
                           <w:w w:val="107"/>
                           <w:sz w:val="18"/>
                         </w:rPr>
                       </w:pPr>
-                      <w:r>
-                        <w:rPr>
-                          <w:sz w:val="18"/>
-                        </w:rPr>
-                        <w:t xml:space="preserve">Figure 14: Scatterplot showing Runs per nine vs altitude with a linear regression </w:t>
-                      </w:r>
                     </w:p>
                     <w:p>
                       <w:pPr>
@@ -5817,7 +5378,12 @@
     </w:p>
     <w:p>
       <w:pPr>
-        <w:ind w:left="0" w:firstLine="0"/>
+        <w:pStyle w:val="NoSpacing"/>
+      </w:pPr>
+    </w:p>
+    <w:p>
+      <w:pPr>
+        <w:ind w:left="0"/>
       </w:pPr>
       <w:r>
         <w:t>Finally, we plotted the runs per 9 innings data</w:t>
@@ -5826,15 +5392,7 @@
         <w:t xml:space="preserve"> (Figure 14)</w:t>
       </w:r>
       <w:r>
-        <w:t xml:space="preserve">, and drew a least squares regression line. As can be seen above, there was </w:t>
-      </w:r>
-      <w:proofErr w:type="gramStart"/>
-      <w:r>
-        <w:t>actually a</w:t>
-      </w:r>
-      <w:proofErr w:type="gramEnd"/>
-      <w:r>
-        <w:t xml:space="preserve"> slight negative correlation between runs scored per 9 innings and altitude. While this is not a very significant correlation, it proves to us that the total number of runs scored at a stadium is not affected by the elevation of that stadium.</w:t>
+        <w:t>, and drew a least squares regression line. As can be seen above, there was actually a slight negative correlation between runs scored per 9 innings and altitude. While this is not a very significant correlation, it proves to us that the total number of runs scored at a stadium is not affected by the elevation of that stadium.</w:t>
       </w:r>
     </w:p>
     <w:p>
@@ -5918,25 +5476,7 @@
                               <w:rPr>
                                 <w:sz w:val="18"/>
                               </w:rPr>
-                              <w:t>Figure 15</w:t>
-                            </w:r>
-                            <w:r>
-                              <w:rPr>
-                                <w:sz w:val="18"/>
-                              </w:rPr>
-                              <w:t xml:space="preserve">: </w:t>
-                            </w:r>
-                            <w:r>
-                              <w:rPr>
-                                <w:sz w:val="18"/>
-                              </w:rPr>
-                              <w:t>Bar Graph showing Home Run Fraction vs Altitude</w:t>
-                            </w:r>
-                            <w:r>
-                              <w:rPr>
-                                <w:sz w:val="18"/>
-                              </w:rPr>
-                              <w:t xml:space="preserve"> </w:t>
+                              <w:t xml:space="preserve">Figure 15: Bar Graph showing Home Run Fraction vs Altitude </w:t>
                             </w:r>
                           </w:p>
                           <w:p>
@@ -5976,7 +5516,7 @@
               </wp:anchor>
             </w:drawing>
           </mc:Choice>
-          <mc:Fallback>
+          <mc:Fallback xmlns:w16se="http://schemas.microsoft.com/office/word/2015/wordml/symex" xmlns:w16cid="http://schemas.microsoft.com/office/word/2016/wordml/cid" xmlns:am3d="http://schemas.microsoft.com/office/drawing/2017/model3d" xmlns:aink="http://schemas.microsoft.com/office/drawing/2016/ink" xmlns:cx8="http://schemas.microsoft.com/office/drawing/2016/5/14/chartex" xmlns:cx7="http://schemas.microsoft.com/office/drawing/2016/5/13/chartex" xmlns:cx6="http://schemas.microsoft.com/office/drawing/2016/5/12/chartex" xmlns:cx5="http://schemas.microsoft.com/office/drawing/2016/5/11/chartex" xmlns:cx4="http://schemas.microsoft.com/office/drawing/2016/5/10/chartex" xmlns:cx3="http://schemas.microsoft.com/office/drawing/2016/5/9/chartex" xmlns:cx2="http://schemas.microsoft.com/office/drawing/2015/10/21/chartex" xmlns:cx1="http://schemas.microsoft.com/office/drawing/2015/9/8/chartex" xmlns:cx="http://schemas.microsoft.com/office/drawing/2014/chartex">
             <w:pict>
               <v:rect w14:anchorId="7FFC5661" id="Rectangle 33" o:spid="_x0000_s1043" style="position:absolute;margin-left:0;margin-top:170.4pt;width:252.7pt;height:21.75pt;z-index:251689984;visibility:visible;mso-wrap-style:square;mso-width-percent:0;mso-height-percent:0;mso-wrap-distance-left:9pt;mso-wrap-distance-top:0;mso-wrap-distance-right:9pt;mso-wrap-distance-bottom:0;mso-position-horizontal:left;mso-position-horizontal-relative:text;mso-position-vertical:absolute;mso-position-vertical-relative:text;mso-width-percent:0;mso-height-percent:0;mso-width-relative:margin;mso-height-relative:margin;v-text-anchor:top" o:gfxdata="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" filled="f" stroked="f">
                 <v:textbox inset="0,0,0,0">
@@ -6166,19 +5706,7 @@
                               <w:rPr>
                                 <w:sz w:val="18"/>
                               </w:rPr>
-                              <w:t>Figure 16</w:t>
-                            </w:r>
-                            <w:r>
-                              <w:rPr>
-                                <w:sz w:val="18"/>
-                              </w:rPr>
-                              <w:t xml:space="preserve">: Scatterplot showing </w:t>
-                            </w:r>
-                            <w:r>
-                              <w:rPr>
-                                <w:sz w:val="18"/>
-                              </w:rPr>
-                              <w:t xml:space="preserve">HR fraction </w:t>
+                              <w:t xml:space="preserve">Figure 16: Scatterplot showing HR fraction </w:t>
                             </w:r>
                             <w:r>
                               <w:rPr>
@@ -6224,7 +5752,7 @@
               </wp:anchor>
             </w:drawing>
           </mc:Choice>
-          <mc:Fallback>
+          <mc:Fallback xmlns:w16se="http://schemas.microsoft.com/office/word/2015/wordml/symex" xmlns:w16cid="http://schemas.microsoft.com/office/word/2016/wordml/cid" xmlns:am3d="http://schemas.microsoft.com/office/drawing/2017/model3d" xmlns:aink="http://schemas.microsoft.com/office/drawing/2016/ink" xmlns:cx8="http://schemas.microsoft.com/office/drawing/2016/5/14/chartex" xmlns:cx7="http://schemas.microsoft.com/office/drawing/2016/5/13/chartex" xmlns:cx6="http://schemas.microsoft.com/office/drawing/2016/5/12/chartex" xmlns:cx5="http://schemas.microsoft.com/office/drawing/2016/5/11/chartex" xmlns:cx4="http://schemas.microsoft.com/office/drawing/2016/5/10/chartex" xmlns:cx3="http://schemas.microsoft.com/office/drawing/2016/5/9/chartex" xmlns:cx2="http://schemas.microsoft.com/office/drawing/2015/10/21/chartex" xmlns:cx1="http://schemas.microsoft.com/office/drawing/2015/9/8/chartex" xmlns:cx="http://schemas.microsoft.com/office/drawing/2014/chartex">
             <w:pict>
               <v:rect w14:anchorId="7FFC5661" id="Rectangle 34" o:spid="_x0000_s1044" style="position:absolute;margin-left:0;margin-top:173.15pt;width:252.7pt;height:21.75pt;z-index:251692032;visibility:visible;mso-wrap-style:square;mso-width-percent:0;mso-height-percent:0;mso-wrap-distance-left:9pt;mso-wrap-distance-top:0;mso-wrap-distance-right:9pt;mso-wrap-distance-bottom:0;mso-position-horizontal:left;mso-position-horizontal-relative:text;mso-position-vertical:absolute;mso-position-vertical-relative:text;mso-width-percent:0;mso-height-percent:0;mso-width-relative:margin;mso-height-relative:margin;v-text-anchor:top" o:gfxdata="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" filled="f" stroked="f">
                 <v:textbox inset="0,0,0,0">
@@ -6352,15 +5880,7 @@
         <w:ind w:left="0" w:firstLine="0"/>
       </w:pPr>
       <w:r>
-        <w:t xml:space="preserve">When the data is put into a scatter plot with the league average, you can see that there are significantly more teams below the league average than above it (including the Rockies), but these teams are equally distributed between low and high altitudes. The league average HR fraction was about 0.35. One interesting thing that can be taken away from this scatter plot is that the max and the min are both very close in altitude. This fact </w:t>
-      </w:r>
-      <w:proofErr w:type="gramStart"/>
-      <w:r>
-        <w:t>in itself almost</w:t>
-      </w:r>
-      <w:proofErr w:type="gramEnd"/>
-      <w:r>
-        <w:t xml:space="preserve"> guarantees that there is no relationship between altitude and HR fraction. This was proved in the below scatter plot, in which we added the least squares regression line.</w:t>
+        <w:t>When the data is put into a scatter plot with the league average, you can see that there are significantly more teams below the league average than above it (including the Rockies), but these teams are equally distributed between low and high altitudes. The league average HR fraction was about 0.35. One interesting thing that can be taken away from this scatter plot is that the max and the min are both very close in altitude. This fact in itself almost guarantees that there is no relationship between altitude and HR fraction. This was proved in the below scatter plot, in which we added the least squares regression line.</w:t>
       </w:r>
     </w:p>
     <w:p>
@@ -6423,13 +5943,7 @@
                               <w:rPr>
                                 <w:sz w:val="18"/>
                               </w:rPr>
-                              <w:t>Figure 17</w:t>
-                            </w:r>
-                            <w:r>
-                              <w:rPr>
-                                <w:sz w:val="18"/>
-                              </w:rPr>
-                              <w:t xml:space="preserve">: Scatterplot showing </w:t>
+                              <w:t xml:space="preserve">Figure 17: Scatterplot showing </w:t>
                             </w:r>
                             <w:r>
                               <w:rPr>
@@ -6481,7 +5995,7 @@
               </wp:anchor>
             </w:drawing>
           </mc:Choice>
-          <mc:Fallback>
+          <mc:Fallback xmlns:w16se="http://schemas.microsoft.com/office/word/2015/wordml/symex" xmlns:w16cid="http://schemas.microsoft.com/office/word/2016/wordml/cid" xmlns:am3d="http://schemas.microsoft.com/office/drawing/2017/model3d" xmlns:aink="http://schemas.microsoft.com/office/drawing/2016/ink" xmlns:cx8="http://schemas.microsoft.com/office/drawing/2016/5/14/chartex" xmlns:cx7="http://schemas.microsoft.com/office/drawing/2016/5/13/chartex" xmlns:cx6="http://schemas.microsoft.com/office/drawing/2016/5/12/chartex" xmlns:cx5="http://schemas.microsoft.com/office/drawing/2016/5/11/chartex" xmlns:cx4="http://schemas.microsoft.com/office/drawing/2016/5/10/chartex" xmlns:cx3="http://schemas.microsoft.com/office/drawing/2016/5/9/chartex" xmlns:cx2="http://schemas.microsoft.com/office/drawing/2015/10/21/chartex" xmlns:cx1="http://schemas.microsoft.com/office/drawing/2015/9/8/chartex" xmlns:cx="http://schemas.microsoft.com/office/drawing/2014/chartex">
             <w:pict>
               <v:rect w14:anchorId="7FFC5661" id="Rectangle 35" o:spid="_x0000_s1045" style="position:absolute;margin-left:201.45pt;margin-top:178.6pt;width:252.65pt;height:21.75pt;z-index:251694080;visibility:visible;mso-wrap-style:square;mso-width-percent:0;mso-height-percent:0;mso-wrap-distance-left:9pt;mso-wrap-distance-top:0;mso-wrap-distance-right:9pt;mso-wrap-distance-bottom:0;mso-position-horizontal:right;mso-position-horizontal-relative:text;mso-position-vertical:absolute;mso-position-vertical-relative:text;mso-width-percent:0;mso-height-percent:0;mso-width-relative:margin;mso-height-relative:margin;v-text-anchor:top" o:gfxdata="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" filled="f" stroked="f">
                 <v:textbox inset="0,0,0,0">
@@ -6610,15 +6124,7 @@
         <w:ind w:left="0" w:right="0" w:firstLine="0"/>
       </w:pPr>
       <w:r>
-        <w:t xml:space="preserve">Note: Looking at this data, it is very apparent that we have one huge outlier when it comes to altitude, and that is Coors Field. Coors Field sits at just about a mile high, while the next highest stadium is Chase Field in Arizona, which is at 1,082 feet. The stadium altitudes up to Chase Field are evenly distributed, it is just the </w:t>
-      </w:r>
-      <w:proofErr w:type="gramStart"/>
-      <w:r>
-        <w:t>mile high</w:t>
-      </w:r>
-      <w:proofErr w:type="gramEnd"/>
-      <w:r>
-        <w:t xml:space="preserve"> elevation that sticks out. This really influences our graphs and visualization as well. As just one example, the below graph is the correlation of HR fraction and altitude with the Rockies’ data taken out.</w:t>
+        <w:t>Note: Looking at this data, it is very apparent that we have one huge outlier when it comes to altitude, and that is Coors Field. Coors Field sits at just about a mile high, while the next highest stadium is Chase Field in Arizona, which is at 1,082 feet. The stadium altitudes up to Chase Field are evenly distributed, it is just the mile high elevation that sticks out. This really influences our graphs and visualization as well. As just one example, the below graph is the correlation of HR fraction and altitude with the Rockies’ data taken out.</w:t>
       </w:r>
     </w:p>
     <w:p>
@@ -6631,6 +6137,233 @@
           <w:noProof/>
         </w:rPr>
         <w:lastRenderedPageBreak/>
+        <mc:AlternateContent>
+          <mc:Choice Requires="wps">
+            <w:drawing>
+              <wp:anchor distT="0" distB="0" distL="114300" distR="114300" simplePos="0" relativeHeight="251700224" behindDoc="0" locked="0" layoutInCell="1" allowOverlap="1" wp14:anchorId="56FB2388" wp14:editId="7B8F0E44">
+                <wp:simplePos x="0" y="0"/>
+                <wp:positionH relativeFrom="column">
+                  <wp:posOffset>3633470</wp:posOffset>
+                </wp:positionH>
+                <wp:positionV relativeFrom="paragraph">
+                  <wp:posOffset>2089150</wp:posOffset>
+                </wp:positionV>
+                <wp:extent cx="3208655" cy="276225"/>
+                <wp:effectExtent l="0" t="0" r="0" b="0"/>
+                <wp:wrapSquare wrapText="bothSides"/>
+                <wp:docPr id="6" name="Rectangle 6"/>
+                <wp:cNvGraphicFramePr/>
+                <a:graphic xmlns:a="http://schemas.openxmlformats.org/drawingml/2006/main">
+                  <a:graphicData uri="http://schemas.microsoft.com/office/word/2010/wordprocessingShape">
+                    <wps:wsp>
+                      <wps:cNvSpPr/>
+                      <wps:spPr>
+                        <a:xfrm>
+                          <a:off x="0" y="0"/>
+                          <a:ext cx="3208655" cy="276225"/>
+                        </a:xfrm>
+                        <a:prstGeom prst="rect">
+                          <a:avLst/>
+                        </a:prstGeom>
+                        <a:ln>
+                          <a:noFill/>
+                        </a:ln>
+                      </wps:spPr>
+                      <wps:txbx>
+                        <w:txbxContent>
+                          <w:p>
+                            <w:pPr>
+                              <w:spacing w:after="160" w:line="259" w:lineRule="auto"/>
+                              <w:ind w:left="0" w:right="0" w:firstLine="0"/>
+                              <w:rPr>
+                                <w:spacing w:val="3"/>
+                                <w:w w:val="107"/>
+                                <w:sz w:val="18"/>
+                              </w:rPr>
+                            </w:pPr>
+                            <w:r>
+                              <w:rPr>
+                                <w:sz w:val="18"/>
+                              </w:rPr>
+                              <w:t>Figure 19</w:t>
+                            </w:r>
+                            <w:r>
+                              <w:rPr>
+                                <w:sz w:val="18"/>
+                              </w:rPr>
+                              <w:t xml:space="preserve">: Bar graph showing the homeruns per game statistic for Albert </w:t>
+                            </w:r>
+                            <w:proofErr w:type="spellStart"/>
+                            <w:r>
+                              <w:rPr>
+                                <w:sz w:val="18"/>
+                              </w:rPr>
+                              <w:t>Pujols</w:t>
+                            </w:r>
+                            <w:proofErr w:type="spellEnd"/>
+                            <w:r>
+                              <w:rPr>
+                                <w:sz w:val="18"/>
+                              </w:rPr>
+                              <w:t xml:space="preserve"> when playing at different altitudes.</w:t>
+                            </w:r>
+                          </w:p>
+                          <w:p>
+                            <w:pPr>
+                              <w:spacing w:after="160" w:line="259" w:lineRule="auto"/>
+                              <w:ind w:left="0" w:right="0" w:firstLine="0"/>
+                              <w:rPr>
+                                <w:sz w:val="18"/>
+                              </w:rPr>
+                            </w:pPr>
+                          </w:p>
+                        </w:txbxContent>
+                      </wps:txbx>
+                      <wps:bodyPr horzOverflow="overflow" vert="horz" wrap="square" lIns="0" tIns="0" rIns="0" bIns="0" rtlCol="0">
+                        <a:noAutofit/>
+                      </wps:bodyPr>
+                    </wps:wsp>
+                  </a:graphicData>
+                </a:graphic>
+                <wp14:sizeRelH relativeFrom="margin">
+                  <wp14:pctWidth>0</wp14:pctWidth>
+                </wp14:sizeRelH>
+                <wp14:sizeRelV relativeFrom="margin">
+                  <wp14:pctHeight>0</wp14:pctHeight>
+                </wp14:sizeRelV>
+              </wp:anchor>
+            </w:drawing>
+          </mc:Choice>
+          <mc:Fallback>
+            <w:pict>
+              <v:rect w14:anchorId="56FB2388" id="Rectangle 6" o:spid="_x0000_s1046" style="position:absolute;margin-left:286.1pt;margin-top:164.5pt;width:252.65pt;height:21.75pt;z-index:251700224;visibility:visible;mso-wrap-style:square;mso-width-percent:0;mso-height-percent:0;mso-wrap-distance-left:9pt;mso-wrap-distance-top:0;mso-wrap-distance-right:9pt;mso-wrap-distance-bottom:0;mso-position-horizontal:absolute;mso-position-horizontal-relative:text;mso-position-vertical:absolute;mso-position-vertical-relative:text;mso-width-percent:0;mso-height-percent:0;mso-width-relative:margin;mso-height-relative:margin;v-text-anchor:top" o:gfxdata="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" filled="f" stroked="f">
+                <v:textbox inset="0,0,0,0">
+                  <w:txbxContent>
+                    <w:p>
+                      <w:pPr>
+                        <w:spacing w:after="160" w:line="259" w:lineRule="auto"/>
+                        <w:ind w:left="0" w:right="0" w:firstLine="0"/>
+                        <w:rPr>
+                          <w:spacing w:val="3"/>
+                          <w:w w:val="107"/>
+                          <w:sz w:val="18"/>
+                        </w:rPr>
+                      </w:pPr>
+                      <w:r>
+                        <w:rPr>
+                          <w:sz w:val="18"/>
+                        </w:rPr>
+                        <w:t>Figure 19</w:t>
+                      </w:r>
+                      <w:r>
+                        <w:rPr>
+                          <w:sz w:val="18"/>
+                        </w:rPr>
+                        <w:t xml:space="preserve">: Bar graph showing the homeruns per game statistic for Albert </w:t>
+                      </w:r>
+                      <w:proofErr w:type="spellStart"/>
+                      <w:r>
+                        <w:rPr>
+                          <w:sz w:val="18"/>
+                        </w:rPr>
+                        <w:t>Pujols</w:t>
+                      </w:r>
+                      <w:proofErr w:type="spellEnd"/>
+                      <w:r>
+                        <w:rPr>
+                          <w:sz w:val="18"/>
+                        </w:rPr>
+                        <w:t xml:space="preserve"> when playing at different altitudes.</w:t>
+                      </w:r>
+                    </w:p>
+                    <w:p>
+                      <w:pPr>
+                        <w:spacing w:after="160" w:line="259" w:lineRule="auto"/>
+                        <w:ind w:left="0" w:right="0" w:firstLine="0"/>
+                        <w:rPr>
+                          <w:sz w:val="18"/>
+                        </w:rPr>
+                      </w:pPr>
+                    </w:p>
+                  </w:txbxContent>
+                </v:textbox>
+                <w10:wrap type="square"/>
+              </v:rect>
+            </w:pict>
+          </mc:Fallback>
+        </mc:AlternateContent>
+      </w:r>
+      <w:r>
+        <w:rPr>
+          <w:noProof/>
+        </w:rPr>
+        <w:drawing>
+          <wp:anchor distT="0" distB="0" distL="114300" distR="114300" simplePos="0" relativeHeight="251698176" behindDoc="0" locked="0" layoutInCell="1" allowOverlap="1" wp14:anchorId="7FBF8F72" wp14:editId="72EF0B76">
+            <wp:simplePos x="0" y="0"/>
+            <wp:positionH relativeFrom="column">
+              <wp:posOffset>3340100</wp:posOffset>
+            </wp:positionH>
+            <wp:positionV relativeFrom="paragraph">
+              <wp:posOffset>1270</wp:posOffset>
+            </wp:positionV>
+            <wp:extent cx="3206750" cy="2088515"/>
+            <wp:effectExtent l="0" t="0" r="0" b="6985"/>
+            <wp:wrapSquare wrapText="bothSides"/>
+            <wp:docPr id="3" name="Picture 3"/>
+            <wp:cNvGraphicFramePr>
+              <a:graphicFrameLocks xmlns:a="http://schemas.openxmlformats.org/drawingml/2006/main" noChangeAspect="1"/>
+            </wp:cNvGraphicFramePr>
+            <a:graphic xmlns:a="http://schemas.openxmlformats.org/drawingml/2006/main">
+              <a:graphicData uri="http://schemas.openxmlformats.org/drawingml/2006/picture">
+                <pic:pic xmlns:pic="http://schemas.openxmlformats.org/drawingml/2006/picture">
+                  <pic:nvPicPr>
+                    <pic:cNvPr id="1" name=""/>
+                    <pic:cNvPicPr/>
+                  </pic:nvPicPr>
+                  <pic:blipFill rotWithShape="1">
+                    <a:blip r:embed="rId32" cstate="print">
+                      <a:extLst>
+                        <a:ext uri="{28A0092B-C50C-407E-A947-70E740481C1C}">
+                          <a14:useLocalDpi xmlns:a14="http://schemas.microsoft.com/office/drawing/2010/main" val="0"/>
+                        </a:ext>
+                      </a:extLst>
+                    </a:blip>
+                    <a:srcRect l="17414" t="25642" r="52244" b="39221"/>
+                    <a:stretch/>
+                  </pic:blipFill>
+                  <pic:spPr bwMode="auto">
+                    <a:xfrm>
+                      <a:off x="0" y="0"/>
+                      <a:ext cx="3206750" cy="2088515"/>
+                    </a:xfrm>
+                    <a:prstGeom prst="rect">
+                      <a:avLst/>
+                    </a:prstGeom>
+                    <a:ln>
+                      <a:noFill/>
+                    </a:ln>
+                    <a:extLst>
+                      <a:ext uri="{53640926-AAD7-44D8-BBD7-CCE9431645EC}">
+                        <a14:shadowObscured xmlns:a14="http://schemas.microsoft.com/office/drawing/2010/main"/>
+                      </a:ext>
+                    </a:extLst>
+                  </pic:spPr>
+                </pic:pic>
+              </a:graphicData>
+            </a:graphic>
+            <wp14:sizeRelH relativeFrom="page">
+              <wp14:pctWidth>0</wp14:pctWidth>
+            </wp14:sizeRelH>
+            <wp14:sizeRelV relativeFrom="page">
+              <wp14:pctHeight>0</wp14:pctHeight>
+            </wp14:sizeRelV>
+          </wp:anchor>
+        </w:drawing>
+      </w:r>
+      <w:r>
+        <w:rPr>
+          <w:noProof/>
+        </w:rPr>
         <mc:AlternateContent>
           <mc:Choice Requires="wps">
             <w:drawing>
@@ -6679,31 +6412,7 @@
                               <w:rPr>
                                 <w:sz w:val="18"/>
                               </w:rPr>
-                              <w:t>Figure 18</w:t>
-                            </w:r>
-                            <w:r>
-                              <w:rPr>
-                                <w:sz w:val="18"/>
-                              </w:rPr>
-                              <w:t xml:space="preserve">: Scatterplot showing </w:t>
-                            </w:r>
-                            <w:r>
-                              <w:rPr>
-                                <w:sz w:val="18"/>
-                              </w:rPr>
-                              <w:t>HR fraction</w:t>
-                            </w:r>
-                            <w:r>
-                              <w:rPr>
-                                <w:sz w:val="18"/>
-                              </w:rPr>
-                              <w:t xml:space="preserve"> vs altitude with a linear regression </w:t>
-                            </w:r>
-                            <w:r>
-                              <w:rPr>
-                                <w:sz w:val="18"/>
-                              </w:rPr>
-                              <w:t>without COL</w:t>
+                              <w:t>Figure 18: Scatterplot showing HR fraction vs altitude with a linear regression without COL</w:t>
                             </w:r>
                           </w:p>
                           <w:p>
@@ -6745,7 +6454,7 @@
           </mc:Choice>
           <mc:Fallback>
             <w:pict>
-              <v:rect w14:anchorId="7FFC5661" id="Rectangle 36" o:spid="_x0000_s1046" style="position:absolute;margin-left:-8.15pt;margin-top:171.15pt;width:252.7pt;height:21.75pt;z-index:251696128;visibility:visible;mso-wrap-style:square;mso-width-percent:0;mso-height-percent:0;mso-wrap-distance-left:9pt;mso-wrap-distance-top:0;mso-wrap-distance-right:9pt;mso-wrap-distance-bottom:0;mso-position-horizontal:absolute;mso-position-horizontal-relative:text;mso-position-vertical:absolute;mso-position-vertical-relative:text;mso-width-percent:0;mso-height-percent:0;mso-width-relative:margin;mso-height-relative:margin;v-text-anchor:top" o:gfxdata="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" filled="f" stroked="f">
+              <v:rect w14:anchorId="7FFC5661" id="Rectangle 36" o:spid="_x0000_s1047" style="position:absolute;margin-left:-8.15pt;margin-top:171.15pt;width:252.7pt;height:21.75pt;z-index:251696128;visibility:visible;mso-wrap-style:square;mso-width-percent:0;mso-height-percent:0;mso-wrap-distance-left:9pt;mso-wrap-distance-top:0;mso-wrap-distance-right:9pt;mso-wrap-distance-bottom:0;mso-position-horizontal:absolute;mso-position-horizontal-relative:text;mso-position-vertical:absolute;mso-position-vertical-relative:text;mso-width-percent:0;mso-height-percent:0;mso-width-relative:margin;mso-height-relative:margin;v-text-anchor:top" o:gfxdata="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" filled="f" stroked="f">
                 <v:textbox inset="0,0,0,0">
                   <w:txbxContent>
                     <w:p>
@@ -6762,31 +6471,7 @@
                         <w:rPr>
                           <w:sz w:val="18"/>
                         </w:rPr>
-                        <w:t>Figure 18</w:t>
-                      </w:r>
-                      <w:r>
-                        <w:rPr>
-                          <w:sz w:val="18"/>
-                        </w:rPr>
-                        <w:t xml:space="preserve">: Scatterplot showing </w:t>
-                      </w:r>
-                      <w:r>
-                        <w:rPr>
-                          <w:sz w:val="18"/>
-                        </w:rPr>
-                        <w:t>HR fraction</w:t>
-                      </w:r>
-                      <w:r>
-                        <w:rPr>
-                          <w:sz w:val="18"/>
-                        </w:rPr>
-                        <w:t xml:space="preserve"> vs altitude with a linear regression </w:t>
-                      </w:r>
-                      <w:r>
-                        <w:rPr>
-                          <w:sz w:val="18"/>
-                        </w:rPr>
-                        <w:t>without COL</w:t>
+                        <w:t>Figure 18: Scatterplot showing HR fraction vs altitude with a linear regression without COL</w:t>
                       </w:r>
                     </w:p>
                     <w:p>
@@ -6840,7 +6525,7 @@
                     </pic:cNvPicPr>
                   </pic:nvPicPr>
                   <pic:blipFill>
-                    <a:blip r:embed="rId32">
+                    <a:blip r:embed="rId33">
                       <a:extLst>
                         <a:ext uri="{28A0092B-C50C-407E-A947-70E740481C1C}">
                           <a14:useLocalDpi xmlns:a14="http://schemas.microsoft.com/office/drawing/2010/main" val="0"/>
@@ -6887,31 +6572,40 @@
         <w:ind w:left="0" w:right="0" w:firstLine="0"/>
         <w:rPr>
           <w:b/>
-        </w:rPr>
-      </w:pPr>
+          <w:u w:val="single"/>
+        </w:rPr>
+      </w:pPr>
+      <w:proofErr w:type="spellStart"/>
       <w:r>
         <w:rPr>
           <w:b/>
-        </w:rPr>
-        <w:t>10</w:t>
-      </w:r>
+          <w:u w:val="single"/>
+        </w:rPr>
+        <w:t>Individial</w:t>
+      </w:r>
+      <w:proofErr w:type="spellEnd"/>
       <w:r>
         <w:rPr>
           <w:b/>
-        </w:rPr>
-        <w:t xml:space="preserve"> </w:t>
-      </w:r>
+          <w:u w:val="single"/>
+        </w:rPr>
+        <w:t xml:space="preserve"> Player </w:t>
+      </w:r>
+      <w:proofErr w:type="spellStart"/>
       <w:r>
         <w:rPr>
           <w:b/>
-        </w:rPr>
-        <w:t>APPLICATIONS</w:t>
-      </w:r>
+          <w:u w:val="single"/>
+        </w:rPr>
+        <w:t>HomeRuns</w:t>
+      </w:r>
+      <w:proofErr w:type="spellEnd"/>
       <w:r>
         <w:rPr>
           <w:b/>
-        </w:rPr>
-        <w:t xml:space="preserve"> OF RESULTS</w:t>
+          <w:u w:val="single"/>
+        </w:rPr>
+        <w:t>:</w:t>
       </w:r>
     </w:p>
     <w:p>
@@ -6920,12 +6614,316 @@
         <w:ind w:left="0" w:right="0" w:firstLine="0"/>
       </w:pPr>
       <w:r>
-        <w:t xml:space="preserve">Coors field has the reputation for being a great hitters park because of its altitude. After our investigation though, we have shown that altitude does not have a significant effect on offensive statistics. This could be utilized by scouting reports across the league. Because we were not able to find a correlation, then teams will </w:t>
-      </w:r>
+        <w:t>For most of our work thus far, we have analyzed the statistics recorded out of the collective efforts of entire teams at specific stadiums. Another way we could try to find a correlation between altitude and performance would be to isolate the statistics of individual players to see if they performed better when playing in stadiums with higher altitudes. In order to accomp</w:t>
+      </w:r>
+      <w:r>
+        <w:t xml:space="preserve">lish this, we decided </w:t>
+      </w:r>
+      <w:r>
+        <w:t xml:space="preserve">to analyze the top five players with the most homeruns between the years 2005 and 2015. These players were Albert </w:t>
+      </w:r>
+      <w:proofErr w:type="spellStart"/>
+      <w:r>
+        <w:t>Pujols</w:t>
+      </w:r>
+      <w:proofErr w:type="spellEnd"/>
+      <w:r>
+        <w:t xml:space="preserve">, David Ortiz, Miguel Cabrera, Ryan Howard, and Adam Dunn. </w:t>
+      </w:r>
+      <w:r>
+        <w:t>For these players, we were most interested in the number of homeruns they hit at each stadium because thi</w:t>
+      </w:r>
+      <w:r>
+        <w:t>s is the statistic that altitude</w:t>
+      </w:r>
+      <w:r>
+        <w:t xml:space="preserve"> should have the greatest impact on. Unfortunately we were unable to find a big correlation between the altitude and the number of home runs scored for any of these players.</w:t>
+      </w:r>
+      <w:r>
+        <w:rPr>
+          <w:noProof/>
+        </w:rPr>
+        <w:t xml:space="preserve"> </w:t>
+      </w:r>
+    </w:p>
+    <w:p>
+      <w:pPr>
+        <w:pStyle w:val="NoSpacing"/>
+      </w:pPr>
+    </w:p>
+    <w:p>
+      <w:pPr>
+        <w:pStyle w:val="NoSpacing"/>
+        <w:ind w:left="0" w:firstLine="0"/>
+      </w:pPr>
+      <w:r>
+        <w:t xml:space="preserve">Figure 19 above shows the results for Albert </w:t>
+      </w:r>
+      <w:proofErr w:type="spellStart"/>
+      <w:r>
+        <w:t>Pujols</w:t>
+      </w:r>
+      <w:proofErr w:type="spellEnd"/>
+      <w:r>
+        <w:t xml:space="preserve"> when calculating the average number of homeruns he scored at each altitude. Similarly to the other players we analyzed, we were unable to find any reason to claim that playing at higher altitudes allowed him to score more homeruns. </w:t>
+      </w:r>
+      <w:r>
+        <w:t>When applying the data to a scatter plot and applying a least squares regression line, we were unable to make any new conclusions.</w:t>
+      </w:r>
+      <w:r>
+        <w:t xml:space="preserve"> Adam Dunn and Ryan Howard were shown to play better with altitude, although not significantly. As shown in Figure 20, the positive correlation between altitude and homeruns per game for Adam Dunn is certainly a statistic we were proud to have discovered. However, the other three players we analyzed were actually shown to play worse at higher altitudes. For this reason, we were unable to declare that altitude provides a direct correlation with player performance. </w:t>
+      </w:r>
+      <w:r>
+        <w:t xml:space="preserve"> </w:t>
+      </w:r>
+    </w:p>
+    <w:p>
+      <w:pPr>
+        <w:pStyle w:val="NoSpacing"/>
+        <w:ind w:left="0" w:firstLine="0"/>
+      </w:pPr>
+      <w:r>
+        <w:rPr>
+          <w:noProof/>
+        </w:rPr>
+        <mc:AlternateContent>
+          <mc:Choice Requires="wps">
+            <w:drawing>
+              <wp:anchor distT="0" distB="0" distL="114300" distR="114300" simplePos="0" relativeHeight="251704320" behindDoc="0" locked="0" layoutInCell="1" allowOverlap="1" wp14:anchorId="13C27DB0" wp14:editId="275C8748">
+                <wp:simplePos x="0" y="0"/>
+                <wp:positionH relativeFrom="column">
+                  <wp:posOffset>-64770</wp:posOffset>
+                </wp:positionH>
+                <wp:positionV relativeFrom="paragraph">
+                  <wp:posOffset>2042795</wp:posOffset>
+                </wp:positionV>
+                <wp:extent cx="3208655" cy="546100"/>
+                <wp:effectExtent l="0" t="0" r="0" b="0"/>
+                <wp:wrapSquare wrapText="bothSides"/>
+                <wp:docPr id="11" name="Rectangle 11"/>
+                <wp:cNvGraphicFramePr/>
+                <a:graphic xmlns:a="http://schemas.openxmlformats.org/drawingml/2006/main">
+                  <a:graphicData uri="http://schemas.microsoft.com/office/word/2010/wordprocessingShape">
+                    <wps:wsp>
+                      <wps:cNvSpPr/>
+                      <wps:spPr>
+                        <a:xfrm>
+                          <a:off x="0" y="0"/>
+                          <a:ext cx="3208655" cy="546100"/>
+                        </a:xfrm>
+                        <a:prstGeom prst="rect">
+                          <a:avLst/>
+                        </a:prstGeom>
+                        <a:ln>
+                          <a:noFill/>
+                        </a:ln>
+                      </wps:spPr>
+                      <wps:txbx>
+                        <w:txbxContent>
+                          <w:p>
+                            <w:pPr>
+                              <w:spacing w:after="160" w:line="259" w:lineRule="auto"/>
+                              <w:ind w:left="0" w:right="0" w:firstLine="0"/>
+                              <w:rPr>
+                                <w:sz w:val="18"/>
+                              </w:rPr>
+                            </w:pPr>
+                            <w:r>
+                              <w:rPr>
+                                <w:sz w:val="18"/>
+                              </w:rPr>
+                              <w:t xml:space="preserve">Figure </w:t>
+                            </w:r>
+                            <w:r>
+                              <w:rPr>
+                                <w:sz w:val="18"/>
+                              </w:rPr>
+                              <w:t>20</w:t>
+                            </w:r>
+                            <w:r>
+                              <w:rPr>
+                                <w:sz w:val="18"/>
+                              </w:rPr>
+                              <w:t xml:space="preserve">: </w:t>
+                            </w:r>
+                            <w:r>
+                              <w:rPr>
+                                <w:sz w:val="18"/>
+                              </w:rPr>
+                              <w:t>Scatter plot showing the home runs per game statistics for each altitude that Adam Dunn played with a least squares linear regression line.</w:t>
+                            </w:r>
+                          </w:p>
+                        </w:txbxContent>
+                      </wps:txbx>
+                      <wps:bodyPr horzOverflow="overflow" vert="horz" wrap="square" lIns="0" tIns="0" rIns="0" bIns="0" rtlCol="0">
+                        <a:noAutofit/>
+                      </wps:bodyPr>
+                    </wps:wsp>
+                  </a:graphicData>
+                </a:graphic>
+                <wp14:sizeRelH relativeFrom="margin">
+                  <wp14:pctWidth>0</wp14:pctWidth>
+                </wp14:sizeRelH>
+                <wp14:sizeRelV relativeFrom="margin">
+                  <wp14:pctHeight>0</wp14:pctHeight>
+                </wp14:sizeRelV>
+              </wp:anchor>
+            </w:drawing>
+          </mc:Choice>
+          <mc:Fallback>
+            <w:pict>
+              <v:rect w14:anchorId="13C27DB0" id="Rectangle 11" o:spid="_x0000_s1048" style="position:absolute;margin-left:-5.1pt;margin-top:160.85pt;width:252.65pt;height:43pt;z-index:251704320;visibility:visible;mso-wrap-style:square;mso-width-percent:0;mso-height-percent:0;mso-wrap-distance-left:9pt;mso-wrap-distance-top:0;mso-wrap-distance-right:9pt;mso-wrap-distance-bottom:0;mso-position-horizontal:absolute;mso-position-horizontal-relative:text;mso-position-vertical:absolute;mso-position-vertical-relative:text;mso-width-percent:0;mso-height-percent:0;mso-width-relative:margin;mso-height-relative:margin;v-text-anchor:top" o:gfxdata="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" filled="f" stroked="f">
+                <v:textbox inset="0,0,0,0">
+                  <w:txbxContent>
+                    <w:p>
+                      <w:pPr>
+                        <w:spacing w:after="160" w:line="259" w:lineRule="auto"/>
+                        <w:ind w:left="0" w:right="0" w:firstLine="0"/>
+                        <w:rPr>
+                          <w:sz w:val="18"/>
+                        </w:rPr>
+                      </w:pPr>
+                      <w:r>
+                        <w:rPr>
+                          <w:sz w:val="18"/>
+                        </w:rPr>
+                        <w:t xml:space="preserve">Figure </w:t>
+                      </w:r>
+                      <w:r>
+                        <w:rPr>
+                          <w:sz w:val="18"/>
+                        </w:rPr>
+                        <w:t>20</w:t>
+                      </w:r>
+                      <w:r>
+                        <w:rPr>
+                          <w:sz w:val="18"/>
+                        </w:rPr>
+                        <w:t xml:space="preserve">: </w:t>
+                      </w:r>
+                      <w:r>
+                        <w:rPr>
+                          <w:sz w:val="18"/>
+                        </w:rPr>
+                        <w:t>Scatter plot showing the home runs per game statistics for each altitude that Adam Dunn played with a least squares linear regression line.</w:t>
+                      </w:r>
+                    </w:p>
+                  </w:txbxContent>
+                </v:textbox>
+                <w10:wrap type="square"/>
+              </v:rect>
+            </w:pict>
+          </mc:Fallback>
+        </mc:AlternateContent>
+      </w:r>
+      <w:r>
+        <w:rPr>
+          <w:noProof/>
+        </w:rPr>
+        <w:drawing>
+          <wp:anchor distT="0" distB="0" distL="114300" distR="114300" simplePos="0" relativeHeight="251702272" behindDoc="0" locked="0" layoutInCell="1" allowOverlap="1" wp14:anchorId="36B52F52" wp14:editId="5FE52D8F">
+            <wp:simplePos x="0" y="0"/>
+            <wp:positionH relativeFrom="column">
+              <wp:posOffset>-1270</wp:posOffset>
+            </wp:positionH>
+            <wp:positionV relativeFrom="paragraph">
+              <wp:posOffset>200660</wp:posOffset>
+            </wp:positionV>
+            <wp:extent cx="2774950" cy="1812290"/>
+            <wp:effectExtent l="0" t="0" r="6350" b="0"/>
+            <wp:wrapSquare wrapText="bothSides"/>
+            <wp:docPr id="7" name="Picture 7"/>
+            <wp:cNvGraphicFramePr>
+              <a:graphicFrameLocks xmlns:a="http://schemas.openxmlformats.org/drawingml/2006/main" noChangeAspect="1"/>
+            </wp:cNvGraphicFramePr>
+            <a:graphic xmlns:a="http://schemas.openxmlformats.org/drawingml/2006/main">
+              <a:graphicData uri="http://schemas.openxmlformats.org/drawingml/2006/picture">
+                <pic:pic xmlns:pic="http://schemas.openxmlformats.org/drawingml/2006/picture">
+                  <pic:nvPicPr>
+                    <pic:cNvPr id="1" name=""/>
+                    <pic:cNvPicPr/>
+                  </pic:nvPicPr>
+                  <pic:blipFill rotWithShape="1">
+                    <a:blip r:embed="rId34" cstate="print">
+                      <a:extLst>
+                        <a:ext uri="{28A0092B-C50C-407E-A947-70E740481C1C}">
+                          <a14:useLocalDpi xmlns:a14="http://schemas.microsoft.com/office/drawing/2010/main" val="0"/>
+                        </a:ext>
+                      </a:extLst>
+                    </a:blip>
+                    <a:srcRect l="18269" t="46705" r="52778" b="19677"/>
+                    <a:stretch/>
+                  </pic:blipFill>
+                  <pic:spPr bwMode="auto">
+                    <a:xfrm>
+                      <a:off x="0" y="0"/>
+                      <a:ext cx="2774950" cy="1812290"/>
+                    </a:xfrm>
+                    <a:prstGeom prst="rect">
+                      <a:avLst/>
+                    </a:prstGeom>
+                    <a:ln>
+                      <a:noFill/>
+                    </a:ln>
+                    <a:extLst>
+                      <a:ext uri="{53640926-AAD7-44D8-BBD7-CCE9431645EC}">
+                        <a14:shadowObscured xmlns:a14="http://schemas.microsoft.com/office/drawing/2010/main"/>
+                      </a:ext>
+                    </a:extLst>
+                  </pic:spPr>
+                </pic:pic>
+              </a:graphicData>
+            </a:graphic>
+            <wp14:sizeRelH relativeFrom="page">
+              <wp14:pctWidth>0</wp14:pctWidth>
+            </wp14:sizeRelH>
+            <wp14:sizeRelV relativeFrom="page">
+              <wp14:pctHeight>0</wp14:pctHeight>
+            </wp14:sizeRelV>
+          </wp:anchor>
+        </w:drawing>
+      </w:r>
+    </w:p>
+    <w:p>
+      <w:pPr>
+        <w:spacing w:after="358" w:line="259" w:lineRule="auto"/>
+        <w:ind w:left="0" w:right="0" w:firstLine="0"/>
+      </w:pPr>
+    </w:p>
+    <w:p>
+      <w:pPr>
+        <w:spacing w:after="358" w:line="259" w:lineRule="auto"/>
+        <w:ind w:left="0" w:right="0" w:firstLine="0"/>
+        <w:rPr>
+          <w:b/>
+        </w:rPr>
+      </w:pPr>
       <w:bookmarkStart w:id="0" w:name="_GoBack"/>
       <w:bookmarkEnd w:id="0"/>
       <w:r>
-        <w:t xml:space="preserve">not need to spend time trying to normalize stats that occurred at high altitudes. Additionally, if someone is looking to create a new team, our results show that placing this new team in a place with high elevation will not necessarily result in them becoming a better team.   </w:t>
+        <w:rPr>
+          <w:b/>
+        </w:rPr>
+        <w:lastRenderedPageBreak/>
+        <w:t>10</w:t>
+      </w:r>
+      <w:r>
+        <w:rPr>
+          <w:b/>
+        </w:rPr>
+        <w:t xml:space="preserve"> </w:t>
+      </w:r>
+      <w:r>
+        <w:rPr>
+          <w:b/>
+        </w:rPr>
+        <w:t>APPLICATIONS</w:t>
+      </w:r>
+      <w:r>
+        <w:rPr>
+          <w:b/>
+        </w:rPr>
+        <w:t xml:space="preserve"> OF RESULTS</w:t>
       </w:r>
     </w:p>
     <w:p>
@@ -6934,26 +6932,16 @@
         <w:ind w:left="0" w:right="0" w:firstLine="0"/>
       </w:pPr>
       <w:r>
-        <w:t xml:space="preserve">As mentioned in the previous note, one application gained from this study would be to </w:t>
-      </w:r>
-      <w:proofErr w:type="gramStart"/>
-      <w:r>
-        <w:t>look into</w:t>
-      </w:r>
-      <w:proofErr w:type="gramEnd"/>
-      <w:r>
-        <w:t xml:space="preserve"> different stadiums at different elevations. As we saw, Coors Field, the one outlier in terms of altitude, really threw off some of our measurements. </w:t>
-      </w:r>
-      <w:proofErr w:type="gramStart"/>
-      <w:r>
-        <w:t>So</w:t>
-      </w:r>
-      <w:proofErr w:type="gramEnd"/>
-      <w:r>
-        <w:t xml:space="preserve"> if we were able to get data on stadiums at all different elevations, then maybe </w:t>
-      </w:r>
-      <w:r>
-        <w:t>we would see more of a correlation between offensive production and altitude.</w:t>
+        <w:t xml:space="preserve">Coors field has the reputation for being a great hitters park because of its altitude. After our investigation though, we have shown that altitude does not have a significant effect on offensive statistics. This could be utilized by scouting reports across the league. Because we were not able to find a correlation, then teams will not need to spend time trying to normalize stats that occurred at high altitudes. Additionally, if someone is looking to create a new team, our results show that placing this new team in a place with high elevation will not necessarily result in them becoming a better team.   </w:t>
+      </w:r>
+    </w:p>
+    <w:p>
+      <w:pPr>
+        <w:spacing w:after="358" w:line="259" w:lineRule="auto"/>
+        <w:ind w:left="0" w:right="0" w:firstLine="0"/>
+      </w:pPr>
+      <w:r>
+        <w:t>As mentioned in the previous note, one application gained from this study would be to look into different stadiums at different elevations. As we saw, Coors Field, the one outlier in terms of altitude, really threw off some of our measurements. So if we were able to get data on stadiums at all different elevations, then maybe we would see more of a correlation between offensive production and altitude.</w:t>
       </w:r>
     </w:p>
     <w:sectPr>
@@ -6970,7 +6958,7 @@
 </file>
 
 <file path=word/endnotes.xml><?xml version="1.0" encoding="utf-8"?>
-<w:endnotes xmlns:wpc="http://schemas.microsoft.com/office/word/2010/wordprocessingCanvas" xmlns:cx="http://schemas.microsoft.com/office/drawing/2014/chartex" xmlns:cx1="http://schemas.microsoft.com/office/drawing/2015/9/8/chartex" xmlns:cx2="http://schemas.microsoft.com/office/drawing/2015/10/21/chartex" xmlns:cx3="http://schemas.microsoft.com/office/drawing/2016/5/9/chartex" xmlns:cx4="http://schemas.microsoft.com/office/drawing/2016/5/10/chartex" xmlns:cx5="http://schemas.microsoft.com/office/drawing/2016/5/11/chartex" xmlns:cx6="http://schemas.microsoft.com/office/drawing/2016/5/12/chartex" xmlns:cx7="http://schemas.microsoft.com/office/drawing/2016/5/13/chartex" xmlns:cx8="http://schemas.microsoft.com/office/drawing/2016/5/14/chartex" xmlns:mc="http://schemas.openxmlformats.org/markup-compatibility/2006" xmlns:aink="http://schemas.microsoft.com/office/drawing/2016/ink" xmlns:am3d="http://schemas.microsoft.com/office/drawing/2017/model3d" xmlns:o="urn:schemas-microsoft-com:office:office" xmlns:r="http://schemas.openxmlformats.org/officeDocument/2006/relationships" xmlns:m="http://schemas.openxmlformats.org/officeDocument/2006/math" xmlns:v="urn:schemas-microsoft-com:vml" xmlns:wp14="http://schemas.microsoft.com/office/word/2010/wordprocessingDrawing" xmlns:wp="http://schemas.openxmlformats.org/drawingml/2006/wordprocessingDrawing" xmlns:w10="urn:schemas-microsoft-com:office:word" xmlns:w="http://schemas.openxmlformats.org/wordprocessingml/2006/main" xmlns:w14="http://schemas.microsoft.com/office/word/2010/wordml" xmlns:w15="http://schemas.microsoft.com/office/word/2012/wordml" xmlns:w16cid="http://schemas.microsoft.com/office/word/2016/wordml/cid" xmlns:w16se="http://schemas.microsoft.com/office/word/2015/wordml/symex" xmlns:wpg="http://schemas.microsoft.com/office/word/2010/wordprocessingGroup" xmlns:wpi="http://schemas.microsoft.com/office/word/2010/wordprocessingInk" xmlns:wne="http://schemas.microsoft.com/office/word/2006/wordml" xmlns:wps="http://schemas.microsoft.com/office/word/2010/wordprocessingShape" mc:Ignorable="w14 w15 w16se w16cid wp14">
+<w:endnotes xmlns:wpc="http://schemas.microsoft.com/office/word/2010/wordprocessingCanvas" xmlns:mc="http://schemas.openxmlformats.org/markup-compatibility/2006" xmlns:o="urn:schemas-microsoft-com:office:office" xmlns:r="http://schemas.openxmlformats.org/officeDocument/2006/relationships" xmlns:m="http://schemas.openxmlformats.org/officeDocument/2006/math" xmlns:v="urn:schemas-microsoft-com:vml" xmlns:wp14="http://schemas.microsoft.com/office/word/2010/wordprocessingDrawing" xmlns:wp="http://schemas.openxmlformats.org/drawingml/2006/wordprocessingDrawing" xmlns:w10="urn:schemas-microsoft-com:office:word" xmlns:w="http://schemas.openxmlformats.org/wordprocessingml/2006/main" xmlns:w14="http://schemas.microsoft.com/office/word/2010/wordml" xmlns:w15="http://schemas.microsoft.com/office/word/2012/wordml" xmlns:wpg="http://schemas.microsoft.com/office/word/2010/wordprocessingGroup" xmlns:wpi="http://schemas.microsoft.com/office/word/2010/wordprocessingInk" xmlns:wne="http://schemas.microsoft.com/office/word/2006/wordml" xmlns:wps="http://schemas.microsoft.com/office/word/2010/wordprocessingShape" mc:Ignorable="w14 w15 wp14">
   <w:endnote w:type="separator" w:id="-1">
     <w:p>
       <w:pPr>
@@ -6995,7 +6983,7 @@
 </file>
 
 <file path=word/footer1.xml><?xml version="1.0" encoding="utf-8"?>
-<w:ftr xmlns:wpc="http://schemas.microsoft.com/office/word/2010/wordprocessingCanvas" xmlns:cx="http://schemas.microsoft.com/office/drawing/2014/chartex" xmlns:cx1="http://schemas.microsoft.com/office/drawing/2015/9/8/chartex" xmlns:cx2="http://schemas.microsoft.com/office/drawing/2015/10/21/chartex" xmlns:cx3="http://schemas.microsoft.com/office/drawing/2016/5/9/chartex" xmlns:cx4="http://schemas.microsoft.com/office/drawing/2016/5/10/chartex" xmlns:cx5="http://schemas.microsoft.com/office/drawing/2016/5/11/chartex" xmlns:cx6="http://schemas.microsoft.com/office/drawing/2016/5/12/chartex" xmlns:cx7="http://schemas.microsoft.com/office/drawing/2016/5/13/chartex" xmlns:cx8="http://schemas.microsoft.com/office/drawing/2016/5/14/chartex" xmlns:mc="http://schemas.openxmlformats.org/markup-compatibility/2006" xmlns:aink="http://schemas.microsoft.com/office/drawing/2016/ink" xmlns:am3d="http://schemas.microsoft.com/office/drawing/2017/model3d" xmlns:o="urn:schemas-microsoft-com:office:office" xmlns:r="http://schemas.openxmlformats.org/officeDocument/2006/relationships" xmlns:m="http://schemas.openxmlformats.org/officeDocument/2006/math" xmlns:v="urn:schemas-microsoft-com:vml" xmlns:wp14="http://schemas.microsoft.com/office/word/2010/wordprocessingDrawing" xmlns:wp="http://schemas.openxmlformats.org/drawingml/2006/wordprocessingDrawing" xmlns:w10="urn:schemas-microsoft-com:office:word" xmlns:w="http://schemas.openxmlformats.org/wordprocessingml/2006/main" xmlns:w14="http://schemas.microsoft.com/office/word/2010/wordml" xmlns:w15="http://schemas.microsoft.com/office/word/2012/wordml" xmlns:w16cid="http://schemas.microsoft.com/office/word/2016/wordml/cid" xmlns:w16se="http://schemas.microsoft.com/office/word/2015/wordml/symex" xmlns:wpg="http://schemas.microsoft.com/office/word/2010/wordprocessingGroup" xmlns:wpi="http://schemas.microsoft.com/office/word/2010/wordprocessingInk" xmlns:wne="http://schemas.microsoft.com/office/word/2006/wordml" xmlns:wps="http://schemas.microsoft.com/office/word/2010/wordprocessingShape" mc:Ignorable="w14 w15 w16se w16cid wp14">
+<w:ftr xmlns:wpc="http://schemas.microsoft.com/office/word/2010/wordprocessingCanvas" xmlns:mc="http://schemas.openxmlformats.org/markup-compatibility/2006" xmlns:o="urn:schemas-microsoft-com:office:office" xmlns:r="http://schemas.openxmlformats.org/officeDocument/2006/relationships" xmlns:m="http://schemas.openxmlformats.org/officeDocument/2006/math" xmlns:v="urn:schemas-microsoft-com:vml" xmlns:wp14="http://schemas.microsoft.com/office/word/2010/wordprocessingDrawing" xmlns:wp="http://schemas.openxmlformats.org/drawingml/2006/wordprocessingDrawing" xmlns:w10="urn:schemas-microsoft-com:office:word" xmlns:w="http://schemas.openxmlformats.org/wordprocessingml/2006/main" xmlns:w14="http://schemas.microsoft.com/office/word/2010/wordml" xmlns:w15="http://schemas.microsoft.com/office/word/2012/wordml" xmlns:wpg="http://schemas.microsoft.com/office/word/2010/wordprocessingGroup" xmlns:wpi="http://schemas.microsoft.com/office/word/2010/wordprocessingInk" xmlns:wne="http://schemas.microsoft.com/office/word/2006/wordml" xmlns:wps="http://schemas.microsoft.com/office/word/2010/wordprocessingShape" mc:Ignorable="w14 w15 wp14">
   <w:p>
     <w:pPr>
       <w:spacing w:after="40" w:line="259" w:lineRule="auto"/>
@@ -7046,7 +7034,7 @@
 </file>
 
 <file path=word/footer2.xml><?xml version="1.0" encoding="utf-8"?>
-<w:ftr xmlns:wpc="http://schemas.microsoft.com/office/word/2010/wordprocessingCanvas" xmlns:cx="http://schemas.microsoft.com/office/drawing/2014/chartex" xmlns:cx1="http://schemas.microsoft.com/office/drawing/2015/9/8/chartex" xmlns:cx2="http://schemas.microsoft.com/office/drawing/2015/10/21/chartex" xmlns:cx3="http://schemas.microsoft.com/office/drawing/2016/5/9/chartex" xmlns:cx4="http://schemas.microsoft.com/office/drawing/2016/5/10/chartex" xmlns:cx5="http://schemas.microsoft.com/office/drawing/2016/5/11/chartex" xmlns:cx6="http://schemas.microsoft.com/office/drawing/2016/5/12/chartex" xmlns:cx7="http://schemas.microsoft.com/office/drawing/2016/5/13/chartex" xmlns:cx8="http://schemas.microsoft.com/office/drawing/2016/5/14/chartex" xmlns:mc="http://schemas.openxmlformats.org/markup-compatibility/2006" xmlns:aink="http://schemas.microsoft.com/office/drawing/2016/ink" xmlns:am3d="http://schemas.microsoft.com/office/drawing/2017/model3d" xmlns:o="urn:schemas-microsoft-com:office:office" xmlns:r="http://schemas.openxmlformats.org/officeDocument/2006/relationships" xmlns:m="http://schemas.openxmlformats.org/officeDocument/2006/math" xmlns:v="urn:schemas-microsoft-com:vml" xmlns:wp14="http://schemas.microsoft.com/office/word/2010/wordprocessingDrawing" xmlns:wp="http://schemas.openxmlformats.org/drawingml/2006/wordprocessingDrawing" xmlns:w10="urn:schemas-microsoft-com:office:word" xmlns:w="http://schemas.openxmlformats.org/wordprocessingml/2006/main" xmlns:w14="http://schemas.microsoft.com/office/word/2010/wordml" xmlns:w15="http://schemas.microsoft.com/office/word/2012/wordml" xmlns:w16cid="http://schemas.microsoft.com/office/word/2016/wordml/cid" xmlns:w16se="http://schemas.microsoft.com/office/word/2015/wordml/symex" xmlns:wpg="http://schemas.microsoft.com/office/word/2010/wordprocessingGroup" xmlns:wpi="http://schemas.microsoft.com/office/word/2010/wordprocessingInk" xmlns:wne="http://schemas.microsoft.com/office/word/2006/wordml" xmlns:wps="http://schemas.microsoft.com/office/word/2010/wordprocessingShape" mc:Ignorable="w14 w15 w16se w16cid wp14">
+<w:ftr xmlns:wpc="http://schemas.microsoft.com/office/word/2010/wordprocessingCanvas" xmlns:mc="http://schemas.openxmlformats.org/markup-compatibility/2006" xmlns:o="urn:schemas-microsoft-com:office:office" xmlns:r="http://schemas.openxmlformats.org/officeDocument/2006/relationships" xmlns:m="http://schemas.openxmlformats.org/officeDocument/2006/math" xmlns:v="urn:schemas-microsoft-com:vml" xmlns:wp14="http://schemas.microsoft.com/office/word/2010/wordprocessingDrawing" xmlns:wp="http://schemas.openxmlformats.org/drawingml/2006/wordprocessingDrawing" xmlns:w10="urn:schemas-microsoft-com:office:word" xmlns:w="http://schemas.openxmlformats.org/wordprocessingml/2006/main" xmlns:w14="http://schemas.microsoft.com/office/word/2010/wordml" xmlns:w15="http://schemas.microsoft.com/office/word/2012/wordml" xmlns:wpg="http://schemas.microsoft.com/office/word/2010/wordprocessingGroup" xmlns:wpi="http://schemas.microsoft.com/office/word/2010/wordprocessingInk" xmlns:wne="http://schemas.microsoft.com/office/word/2006/wordml" xmlns:wps="http://schemas.microsoft.com/office/word/2010/wordprocessingShape" mc:Ignorable="w14 w15 wp14">
   <w:p>
     <w:pPr>
       <w:spacing w:after="160" w:line="259" w:lineRule="auto"/>
@@ -7057,7 +7045,7 @@
 </file>
 
 <file path=word/footer3.xml><?xml version="1.0" encoding="utf-8"?>
-<w:ftr xmlns:wpc="http://schemas.microsoft.com/office/word/2010/wordprocessingCanvas" xmlns:cx="http://schemas.microsoft.com/office/drawing/2014/chartex" xmlns:cx1="http://schemas.microsoft.com/office/drawing/2015/9/8/chartex" xmlns:cx2="http://schemas.microsoft.com/office/drawing/2015/10/21/chartex" xmlns:cx3="http://schemas.microsoft.com/office/drawing/2016/5/9/chartex" xmlns:cx4="http://schemas.microsoft.com/office/drawing/2016/5/10/chartex" xmlns:cx5="http://schemas.microsoft.com/office/drawing/2016/5/11/chartex" xmlns:cx6="http://schemas.microsoft.com/office/drawing/2016/5/12/chartex" xmlns:cx7="http://schemas.microsoft.com/office/drawing/2016/5/13/chartex" xmlns:cx8="http://schemas.microsoft.com/office/drawing/2016/5/14/chartex" xmlns:mc="http://schemas.openxmlformats.org/markup-compatibility/2006" xmlns:aink="http://schemas.microsoft.com/office/drawing/2016/ink" xmlns:am3d="http://schemas.microsoft.com/office/drawing/2017/model3d" xmlns:o="urn:schemas-microsoft-com:office:office" xmlns:r="http://schemas.openxmlformats.org/officeDocument/2006/relationships" xmlns:m="http://schemas.openxmlformats.org/officeDocument/2006/math" xmlns:v="urn:schemas-microsoft-com:vml" xmlns:wp14="http://schemas.microsoft.com/office/word/2010/wordprocessingDrawing" xmlns:wp="http://schemas.openxmlformats.org/drawingml/2006/wordprocessingDrawing" xmlns:w10="urn:schemas-microsoft-com:office:word" xmlns:w="http://schemas.openxmlformats.org/wordprocessingml/2006/main" xmlns:w14="http://schemas.microsoft.com/office/word/2010/wordml" xmlns:w15="http://schemas.microsoft.com/office/word/2012/wordml" xmlns:w16cid="http://schemas.microsoft.com/office/word/2016/wordml/cid" xmlns:w16se="http://schemas.microsoft.com/office/word/2015/wordml/symex" xmlns:wpg="http://schemas.microsoft.com/office/word/2010/wordprocessingGroup" xmlns:wpi="http://schemas.microsoft.com/office/word/2010/wordprocessingInk" xmlns:wne="http://schemas.microsoft.com/office/word/2006/wordml" xmlns:wps="http://schemas.microsoft.com/office/word/2010/wordprocessingShape" mc:Ignorable="w14 w15 w16se w16cid wp14">
+<w:ftr xmlns:wpc="http://schemas.microsoft.com/office/word/2010/wordprocessingCanvas" xmlns:mc="http://schemas.openxmlformats.org/markup-compatibility/2006" xmlns:o="urn:schemas-microsoft-com:office:office" xmlns:r="http://schemas.openxmlformats.org/officeDocument/2006/relationships" xmlns:m="http://schemas.openxmlformats.org/officeDocument/2006/math" xmlns:v="urn:schemas-microsoft-com:vml" xmlns:wp14="http://schemas.microsoft.com/office/word/2010/wordprocessingDrawing" xmlns:wp="http://schemas.openxmlformats.org/drawingml/2006/wordprocessingDrawing" xmlns:w10="urn:schemas-microsoft-com:office:word" xmlns:w="http://schemas.openxmlformats.org/wordprocessingml/2006/main" xmlns:w14="http://schemas.microsoft.com/office/word/2010/wordml" xmlns:w15="http://schemas.microsoft.com/office/word/2012/wordml" xmlns:wpg="http://schemas.microsoft.com/office/word/2010/wordprocessingGroup" xmlns:wpi="http://schemas.microsoft.com/office/word/2010/wordprocessingInk" xmlns:wne="http://schemas.microsoft.com/office/word/2006/wordml" xmlns:wps="http://schemas.microsoft.com/office/word/2010/wordprocessingShape" mc:Ignorable="w14 w15 wp14">
   <w:p>
     <w:pPr>
       <w:spacing w:after="160" w:line="259" w:lineRule="auto"/>
@@ -7068,7 +7056,7 @@
 </file>
 
 <file path=word/footnotes.xml><?xml version="1.0" encoding="utf-8"?>
-<w:footnotes xmlns:wpc="http://schemas.microsoft.com/office/word/2010/wordprocessingCanvas" xmlns:cx="http://schemas.microsoft.com/office/drawing/2014/chartex" xmlns:cx1="http://schemas.microsoft.com/office/drawing/2015/9/8/chartex" xmlns:cx2="http://schemas.microsoft.com/office/drawing/2015/10/21/chartex" xmlns:cx3="http://schemas.microsoft.com/office/drawing/2016/5/9/chartex" xmlns:cx4="http://schemas.microsoft.com/office/drawing/2016/5/10/chartex" xmlns:cx5="http://schemas.microsoft.com/office/drawing/2016/5/11/chartex" xmlns:cx6="http://schemas.microsoft.com/office/drawing/2016/5/12/chartex" xmlns:cx7="http://schemas.microsoft.com/office/drawing/2016/5/13/chartex" xmlns:cx8="http://schemas.microsoft.com/office/drawing/2016/5/14/chartex" xmlns:mc="http://schemas.openxmlformats.org/markup-compatibility/2006" xmlns:aink="http://schemas.microsoft.com/office/drawing/2016/ink" xmlns:am3d="http://schemas.microsoft.com/office/drawing/2017/model3d" xmlns:o="urn:schemas-microsoft-com:office:office" xmlns:r="http://schemas.openxmlformats.org/officeDocument/2006/relationships" xmlns:m="http://schemas.openxmlformats.org/officeDocument/2006/math" xmlns:v="urn:schemas-microsoft-com:vml" xmlns:wp14="http://schemas.microsoft.com/office/word/2010/wordprocessingDrawing" xmlns:wp="http://schemas.openxmlformats.org/drawingml/2006/wordprocessingDrawing" xmlns:w10="urn:schemas-microsoft-com:office:word" xmlns:w="http://schemas.openxmlformats.org/wordprocessingml/2006/main" xmlns:w14="http://schemas.microsoft.com/office/word/2010/wordml" xmlns:w15="http://schemas.microsoft.com/office/word/2012/wordml" xmlns:w16cid="http://schemas.microsoft.com/office/word/2016/wordml/cid" xmlns:w16se="http://schemas.microsoft.com/office/word/2015/wordml/symex" xmlns:wpg="http://schemas.microsoft.com/office/word/2010/wordprocessingGroup" xmlns:wpi="http://schemas.microsoft.com/office/word/2010/wordprocessingInk" xmlns:wne="http://schemas.microsoft.com/office/word/2006/wordml" xmlns:wps="http://schemas.microsoft.com/office/word/2010/wordprocessingShape" mc:Ignorable="w14 w15 w16se w16cid wp14">
+<w:footnotes xmlns:wpc="http://schemas.microsoft.com/office/word/2010/wordprocessingCanvas" xmlns:mc="http://schemas.openxmlformats.org/markup-compatibility/2006" xmlns:o="urn:schemas-microsoft-com:office:office" xmlns:r="http://schemas.openxmlformats.org/officeDocument/2006/relationships" xmlns:m="http://schemas.openxmlformats.org/officeDocument/2006/math" xmlns:v="urn:schemas-microsoft-com:vml" xmlns:wp14="http://schemas.microsoft.com/office/word/2010/wordprocessingDrawing" xmlns:wp="http://schemas.openxmlformats.org/drawingml/2006/wordprocessingDrawing" xmlns:w10="urn:schemas-microsoft-com:office:word" xmlns:w="http://schemas.openxmlformats.org/wordprocessingml/2006/main" xmlns:w14="http://schemas.microsoft.com/office/word/2010/wordml" xmlns:w15="http://schemas.microsoft.com/office/word/2012/wordml" xmlns:wpg="http://schemas.microsoft.com/office/word/2010/wordprocessingGroup" xmlns:wpi="http://schemas.microsoft.com/office/word/2010/wordprocessingInk" xmlns:wne="http://schemas.microsoft.com/office/word/2006/wordml" xmlns:wps="http://schemas.microsoft.com/office/word/2010/wordprocessingShape" mc:Ignorable="w14 w15 wp14">
   <w:footnote w:type="separator" w:id="-1">
     <w:p>
       <w:pPr>
@@ -7093,7 +7081,7 @@
 </file>
 
 <file path=word/numbering.xml><?xml version="1.0" encoding="utf-8"?>
-<w:numbering xmlns:wpc="http://schemas.microsoft.com/office/word/2010/wordprocessingCanvas" xmlns:cx="http://schemas.microsoft.com/office/drawing/2014/chartex" xmlns:cx1="http://schemas.microsoft.com/office/drawing/2015/9/8/chartex" xmlns:cx2="http://schemas.microsoft.com/office/drawing/2015/10/21/chartex" xmlns:cx3="http://schemas.microsoft.com/office/drawing/2016/5/9/chartex" xmlns:cx4="http://schemas.microsoft.com/office/drawing/2016/5/10/chartex" xmlns:cx5="http://schemas.microsoft.com/office/drawing/2016/5/11/chartex" xmlns:cx6="http://schemas.microsoft.com/office/drawing/2016/5/12/chartex" xmlns:cx7="http://schemas.microsoft.com/office/drawing/2016/5/13/chartex" xmlns:cx8="http://schemas.microsoft.com/office/drawing/2016/5/14/chartex" xmlns:mc="http://schemas.openxmlformats.org/markup-compatibility/2006" xmlns:aink="http://schemas.microsoft.com/office/drawing/2016/ink" xmlns:am3d="http://schemas.microsoft.com/office/drawing/2017/model3d" xmlns:o="urn:schemas-microsoft-com:office:office" xmlns:r="http://schemas.openxmlformats.org/officeDocument/2006/relationships" xmlns:m="http://schemas.openxmlformats.org/officeDocument/2006/math" xmlns:v="urn:schemas-microsoft-com:vml" xmlns:wp14="http://schemas.microsoft.com/office/word/2010/wordprocessingDrawing" xmlns:wp="http://schemas.openxmlformats.org/drawingml/2006/wordprocessingDrawing" xmlns:w10="urn:schemas-microsoft-com:office:word" xmlns:w="http://schemas.openxmlformats.org/wordprocessingml/2006/main" xmlns:w14="http://schemas.microsoft.com/office/word/2010/wordml" xmlns:w15="http://schemas.microsoft.com/office/word/2012/wordml" xmlns:w16cid="http://schemas.microsoft.com/office/word/2016/wordml/cid" xmlns:w16se="http://schemas.microsoft.com/office/word/2015/wordml/symex" xmlns:wpg="http://schemas.microsoft.com/office/word/2010/wordprocessingGroup" xmlns:wpi="http://schemas.microsoft.com/office/word/2010/wordprocessingInk" xmlns:wne="http://schemas.microsoft.com/office/word/2006/wordml" xmlns:wps="http://schemas.microsoft.com/office/word/2010/wordprocessingShape" mc:Ignorable="w14 w15 w16se w16cid wp14">
+<w:numbering xmlns:wpc="http://schemas.microsoft.com/office/word/2010/wordprocessingCanvas" xmlns:mc="http://schemas.openxmlformats.org/markup-compatibility/2006" xmlns:o="urn:schemas-microsoft-com:office:office" xmlns:r="http://schemas.openxmlformats.org/officeDocument/2006/relationships" xmlns:m="http://schemas.openxmlformats.org/officeDocument/2006/math" xmlns:v="urn:schemas-microsoft-com:vml" xmlns:wp14="http://schemas.microsoft.com/office/word/2010/wordprocessingDrawing" xmlns:wp="http://schemas.openxmlformats.org/drawingml/2006/wordprocessingDrawing" xmlns:w10="urn:schemas-microsoft-com:office:word" xmlns:w="http://schemas.openxmlformats.org/wordprocessingml/2006/main" xmlns:w14="http://schemas.microsoft.com/office/word/2010/wordml" xmlns:w15="http://schemas.microsoft.com/office/word/2012/wordml" xmlns:wpg="http://schemas.microsoft.com/office/word/2010/wordprocessingGroup" xmlns:wpi="http://schemas.microsoft.com/office/word/2010/wordprocessingInk" xmlns:wne="http://schemas.microsoft.com/office/word/2006/wordml" xmlns:wps="http://schemas.microsoft.com/office/word/2010/wordprocessingShape" mc:Ignorable="w14 w15 wp14">
   <w:abstractNum w:abstractNumId="0" w15:restartNumberingAfterBreak="0">
     <w:nsid w:val="18C876FF"/>
     <w:multiLevelType w:val="multilevel"/>
@@ -7214,7 +7202,7 @@
 </file>
 
 <file path=word/styles.xml><?xml version="1.0" encoding="utf-8"?>
-<w:styles xmlns:mc="http://schemas.openxmlformats.org/markup-compatibility/2006" xmlns:r="http://schemas.openxmlformats.org/officeDocument/2006/relationships" xmlns:w="http://schemas.openxmlformats.org/wordprocessingml/2006/main" xmlns:w14="http://schemas.microsoft.com/office/word/2010/wordml" xmlns:w15="http://schemas.microsoft.com/office/word/2012/wordml" xmlns:w16cid="http://schemas.microsoft.com/office/word/2016/wordml/cid" xmlns:w16se="http://schemas.microsoft.com/office/word/2015/wordml/symex" mc:Ignorable="w14 w15 w16se w16cid">
+<w:styles xmlns:mc="http://schemas.openxmlformats.org/markup-compatibility/2006" xmlns:r="http://schemas.openxmlformats.org/officeDocument/2006/relationships" xmlns:w="http://schemas.openxmlformats.org/wordprocessingml/2006/main" xmlns:w14="http://schemas.microsoft.com/office/word/2010/wordml" xmlns:w15="http://schemas.microsoft.com/office/word/2012/wordml" mc:Ignorable="w14 w15">
   <w:docDefaults>
     <w:rPrDefault>
       <w:rPr>
@@ -7230,7 +7218,7 @@
       </w:pPr>
     </w:pPrDefault>
   </w:docDefaults>
-  <w:latentStyles w:defLockedState="0" w:defUIPriority="99" w:defSemiHidden="0" w:defUnhideWhenUsed="0" w:defQFormat="0" w:count="375">
+  <w:latentStyles w:defLockedState="0" w:defUIPriority="99" w:defSemiHidden="0" w:defUnhideWhenUsed="0" w:defQFormat="0" w:count="371">
     <w:lsdException w:name="Normal" w:uiPriority="0" w:qFormat="1"/>
     <w:lsdException w:name="heading 1" w:uiPriority="9" w:qFormat="1"/>
     <w:lsdException w:name="heading 2" w:semiHidden="1" w:uiPriority="9" w:unhideWhenUsed="1" w:qFormat="1"/>
@@ -7336,6 +7324,7 @@
     <w:lsdException w:name="HTML Sample" w:semiHidden="1" w:unhideWhenUsed="1"/>
     <w:lsdException w:name="HTML Typewriter" w:semiHidden="1" w:unhideWhenUsed="1"/>
     <w:lsdException w:name="HTML Variable" w:semiHidden="1" w:unhideWhenUsed="1"/>
+    <w:lsdException w:name="Normal Table" w:semiHidden="1" w:unhideWhenUsed="1"/>
     <w:lsdException w:name="annotation subject" w:semiHidden="1" w:unhideWhenUsed="1"/>
     <w:lsdException w:name="No List" w:semiHidden="1" w:unhideWhenUsed="1"/>
     <w:lsdException w:name="Outline List 1" w:semiHidden="1" w:unhideWhenUsed="1"/>
@@ -7379,8 +7368,10 @@
     <w:lsdException w:name="Table Elegant" w:semiHidden="1" w:unhideWhenUsed="1"/>
     <w:lsdException w:name="Table Professional" w:semiHidden="1" w:unhideWhenUsed="1"/>
     <w:lsdException w:name="Table Subtle 1" w:semiHidden="1" w:unhideWhenUsed="1"/>
+    <w:lsdException w:name="Table Subtle 2" w:semiHidden="1" w:unhideWhenUsed="1"/>
     <w:lsdException w:name="Table Web 1" w:semiHidden="1" w:unhideWhenUsed="1"/>
     <w:lsdException w:name="Table Web 2" w:semiHidden="1" w:unhideWhenUsed="1"/>
+    <w:lsdException w:name="Table Web 3" w:semiHidden="1" w:unhideWhenUsed="1"/>
     <w:lsdException w:name="Balloon Text" w:semiHidden="1" w:unhideWhenUsed="1"/>
     <w:lsdException w:name="Table Grid" w:uiPriority="39"/>
     <w:lsdException w:name="Table Theme" w:semiHidden="1" w:unhideWhenUsed="1"/>
@@ -7599,10 +7590,6 @@
     <w:lsdException w:name="List Table 5 Dark Accent 6" w:uiPriority="50"/>
     <w:lsdException w:name="List Table 6 Colorful Accent 6" w:uiPriority="51"/>
     <w:lsdException w:name="List Table 7 Colorful Accent 6" w:uiPriority="52"/>
-    <w:lsdException w:name="Mention" w:semiHidden="1" w:unhideWhenUsed="1"/>
-    <w:lsdException w:name="Smart Hyperlink" w:semiHidden="1" w:unhideWhenUsed="1"/>
-    <w:lsdException w:name="Hashtag" w:semiHidden="1" w:unhideWhenUsed="1"/>
-    <w:lsdException w:name="Unresolved Mention" w:semiHidden="1" w:unhideWhenUsed="1"/>
   </w:latentStyles>
   <w:style w:type="paragraph" w:default="1" w:styleId="Normal">
     <w:name w:val="Normal"/>
@@ -7772,6 +7759,20 @@
     <w:name w:val="apple-tab-span"/>
     <w:basedOn w:val="DefaultParagraphFont"/>
     <w:rsid w:val="00A932C3"/>
+  </w:style>
+  <w:style w:type="paragraph" w:styleId="NoSpacing">
+    <w:name w:val="No Spacing"/>
+    <w:uiPriority w:val="1"/>
+    <w:qFormat/>
+    <w:rsid w:val="008568AC"/>
+    <w:pPr>
+      <w:spacing w:after="0" w:line="240" w:lineRule="auto"/>
+      <w:ind w:left="291" w:right="215" w:hanging="10"/>
+    </w:pPr>
+    <w:rPr>
+      <w:rFonts w:ascii="Times New Roman" w:eastAsia="Times New Roman" w:hAnsi="Times New Roman" w:cs="Times New Roman"/>
+      <w:color w:val="000000"/>
+    </w:rPr>
   </w:style>
 </w:styles>
 </file>

</xml_diff>

<commit_message>
Minor tweaks to final paper
</commit_message>
<xml_diff>
--- a/04_ParkFactor_Part4.docx
+++ b/04_ParkFactor_Part4.docx
@@ -1,6 +1,6 @@
 
 <file path=word/document.xml><?xml version="1.0" encoding="utf-8"?>
-<w:document xmlns:wpc="http://schemas.microsoft.com/office/word/2010/wordprocessingCanvas" xmlns:mc="http://schemas.openxmlformats.org/markup-compatibility/2006" xmlns:o="urn:schemas-microsoft-com:office:office" xmlns:r="http://schemas.openxmlformats.org/officeDocument/2006/relationships" xmlns:m="http://schemas.openxmlformats.org/officeDocument/2006/math" xmlns:v="urn:schemas-microsoft-com:vml" xmlns:wp14="http://schemas.microsoft.com/office/word/2010/wordprocessingDrawing" xmlns:wp="http://schemas.openxmlformats.org/drawingml/2006/wordprocessingDrawing" xmlns:w10="urn:schemas-microsoft-com:office:word" xmlns:w="http://schemas.openxmlformats.org/wordprocessingml/2006/main" xmlns:w14="http://schemas.microsoft.com/office/word/2010/wordml" xmlns:w15="http://schemas.microsoft.com/office/word/2012/wordml" xmlns:wpg="http://schemas.microsoft.com/office/word/2010/wordprocessingGroup" xmlns:wpi="http://schemas.microsoft.com/office/word/2010/wordprocessingInk" xmlns:wne="http://schemas.microsoft.com/office/word/2006/wordml" xmlns:wps="http://schemas.microsoft.com/office/word/2010/wordprocessingShape" mc:Ignorable="w14 w15 wp14">
+<w:document xmlns:wpc="http://schemas.microsoft.com/office/word/2010/wordprocessingCanvas" xmlns:cx="http://schemas.microsoft.com/office/drawing/2014/chartex" xmlns:cx1="http://schemas.microsoft.com/office/drawing/2015/9/8/chartex" xmlns:cx2="http://schemas.microsoft.com/office/drawing/2015/10/21/chartex" xmlns:cx3="http://schemas.microsoft.com/office/drawing/2016/5/9/chartex" xmlns:cx4="http://schemas.microsoft.com/office/drawing/2016/5/10/chartex" xmlns:cx5="http://schemas.microsoft.com/office/drawing/2016/5/11/chartex" xmlns:cx6="http://schemas.microsoft.com/office/drawing/2016/5/12/chartex" xmlns:cx7="http://schemas.microsoft.com/office/drawing/2016/5/13/chartex" xmlns:cx8="http://schemas.microsoft.com/office/drawing/2016/5/14/chartex" xmlns:mc="http://schemas.openxmlformats.org/markup-compatibility/2006" xmlns:aink="http://schemas.microsoft.com/office/drawing/2016/ink" xmlns:am3d="http://schemas.microsoft.com/office/drawing/2017/model3d" xmlns:o="urn:schemas-microsoft-com:office:office" xmlns:r="http://schemas.openxmlformats.org/officeDocument/2006/relationships" xmlns:m="http://schemas.openxmlformats.org/officeDocument/2006/math" xmlns:v="urn:schemas-microsoft-com:vml" xmlns:wp14="http://schemas.microsoft.com/office/word/2010/wordprocessingDrawing" xmlns:wp="http://schemas.openxmlformats.org/drawingml/2006/wordprocessingDrawing" xmlns:w10="urn:schemas-microsoft-com:office:word" xmlns:w="http://schemas.openxmlformats.org/wordprocessingml/2006/main" xmlns:w14="http://schemas.microsoft.com/office/word/2010/wordml" xmlns:w15="http://schemas.microsoft.com/office/word/2012/wordml" xmlns:w16cid="http://schemas.microsoft.com/office/word/2016/wordml/cid" xmlns:w16se="http://schemas.microsoft.com/office/word/2015/wordml/symex" xmlns:wpg="http://schemas.microsoft.com/office/word/2010/wordprocessingGroup" xmlns:wpi="http://schemas.microsoft.com/office/word/2010/wordprocessingInk" xmlns:wne="http://schemas.microsoft.com/office/word/2006/wordml" xmlns:wps="http://schemas.microsoft.com/office/word/2010/wordprocessingShape" mc:Ignorable="w14 w15 w16se w16cid wp14">
   <w:body>
     <w:p>
       <w:pPr>
@@ -1575,78 +1575,24 @@
         <w:ind w:right="75"/>
       </w:pPr>
       <w:r>
-        <w:lastRenderedPageBreak/>
-        <w:t xml:space="preserve">We also added the corresponding altitude of the location of each event in the database. By doing this, we will now be able to create graphs and charts comparing offensive stats to altitude. Because Retrosheet does not provide us with specific stats for each team, we have begun calculating offensive stats for each team as well. We are able to do this through the event code column in Retrosheet. The event code column has a number corresponding to what exactly happened in the at bat. So, for example, we have calculated the number of home runs that occurred at each stadium, as well as the number of total runs. </w:t>
-      </w:r>
-    </w:p>
-    <w:p>
-      <w:pPr>
-        <w:pStyle w:val="Heading2"/>
-        <w:tabs>
-          <w:tab w:val="center" w:pos="1043"/>
-          <w:tab w:val="center" w:pos="2506"/>
-        </w:tabs>
-        <w:ind w:left="0" w:firstLine="0"/>
-        <w:jc w:val="left"/>
-        <w:rPr>
-          <w:b/>
-        </w:rPr>
-      </w:pPr>
-      <w:r>
-        <w:rPr>
-          <w:rFonts w:ascii="Calibri" w:eastAsia="Calibri" w:hAnsi="Calibri" w:cs="Calibri"/>
-          <w:b/>
-        </w:rPr>
-        <w:t xml:space="preserve">8.2 </w:t>
-      </w:r>
-      <w:r>
-        <w:rPr>
-          <w:b/>
-        </w:rPr>
-        <w:t xml:space="preserve"> </w:t>
-      </w:r>
-      <w:r>
-        <w:rPr>
-          <w:b/>
-        </w:rPr>
-        <w:tab/>
-        <w:t xml:space="preserve">MILESTONES TO DO </w:t>
-      </w:r>
-    </w:p>
-    <w:p>
-      <w:pPr>
-        <w:spacing w:after="381"/>
-        <w:ind w:left="276" w:right="89"/>
-        <w:jc w:val="both"/>
-      </w:pPr>
-      <w:r>
-        <w:t xml:space="preserve">One big milestone that we have left to do is to officially decide which statistics we are going to use in showing whether there is a correlation between offensive production and altitude. So far, we know we want to use total runs scored and total home runs at each stadium. But this is just a top level look. There is much more we can look at. For example, it has been shown that ground balls at stadiums with higher altitude will have a faster velocity. We could use this piece of information to compare the total number of errors at stadiums of high and low elevation. Additionally, it has been proved that pitchers cannot get a ball to break as much at higher elevations. Because of this, if they try to throw some form of curve ball, it might not curve as much as they are used to, leaving the ball in a better spot for the hitter to hit. This could lead to pitchers having worse pitching statistics at stadiums of higher elevations as well. So ERA and runs per 9 innings are two more stats that we will look at in the future.  </w:t>
-      </w:r>
-    </w:p>
-    <w:p>
-      <w:pPr>
-        <w:spacing w:after="381"/>
-        <w:ind w:left="276" w:right="89"/>
-        <w:jc w:val="both"/>
-      </w:pPr>
-      <w:r>
         <w:rPr>
           <w:rFonts w:ascii="Calibri" w:eastAsia="Calibri" w:hAnsi="Calibri" w:cs="Calibri"/>
           <w:noProof/>
         </w:rPr>
+        <w:lastRenderedPageBreak/>
         <mc:AlternateContent>
           <mc:Choice Requires="wpg">
             <w:drawing>
               <wp:anchor distT="0" distB="0" distL="114300" distR="114300" simplePos="0" relativeHeight="251663360" behindDoc="0" locked="0" layoutInCell="1" allowOverlap="1" wp14:anchorId="5E9DC9A3" wp14:editId="664D6334">
                 <wp:simplePos x="0" y="0"/>
                 <wp:positionH relativeFrom="margin">
-                  <wp:align>right</wp:align>
+                  <wp:posOffset>0</wp:posOffset>
                 </wp:positionH>
                 <wp:positionV relativeFrom="paragraph">
-                  <wp:posOffset>772795</wp:posOffset>
+                  <wp:posOffset>1852930</wp:posOffset>
                 </wp:positionV>
-                <wp:extent cx="6609715" cy="3144520"/>
-                <wp:effectExtent l="0" t="0" r="635" b="0"/>
+                <wp:extent cx="3188335" cy="2625725"/>
+                <wp:effectExtent l="0" t="0" r="0" b="0"/>
                 <wp:wrapSquare wrapText="bothSides"/>
                 <wp:docPr id="5102" name="Group 5102"/>
                 <wp:cNvGraphicFramePr/>
@@ -1657,9 +1603,9 @@
                       <wpg:grpSpPr>
                         <a:xfrm>
                           <a:off x="0" y="0"/>
-                          <a:ext cx="6609715" cy="3144520"/>
-                          <a:chOff x="0" y="0"/>
-                          <a:chExt cx="6406897" cy="3051217"/>
+                          <a:ext cx="3188335" cy="2625725"/>
+                          <a:chOff x="0" y="502920"/>
+                          <a:chExt cx="3090505" cy="2548297"/>
                         </a:xfrm>
                       </wpg:grpSpPr>
                       <wps:wsp>
@@ -1794,27 +1740,6 @@
                           </a:prstGeom>
                         </pic:spPr>
                       </pic:pic>
-                      <pic:pic xmlns:pic="http://schemas.openxmlformats.org/drawingml/2006/picture">
-                        <pic:nvPicPr>
-                          <pic:cNvPr id="553" name="Picture 553"/>
-                          <pic:cNvPicPr/>
-                        </pic:nvPicPr>
-                        <pic:blipFill>
-                          <a:blip r:embed="rId13"/>
-                          <a:stretch>
-                            <a:fillRect/>
-                          </a:stretch>
-                        </pic:blipFill>
-                        <pic:spPr>
-                          <a:xfrm>
-                            <a:off x="3352800" y="0"/>
-                            <a:ext cx="3054097" cy="1950720"/>
-                          </a:xfrm>
-                          <a:prstGeom prst="rect">
-                            <a:avLst/>
-                          </a:prstGeom>
-                        </pic:spPr>
-                      </pic:pic>
                     </wpg:wgp>
                   </a:graphicData>
                 </a:graphic>
@@ -1827,9 +1752,9 @@
               </wp:anchor>
             </w:drawing>
           </mc:Choice>
-          <mc:Fallback xmlns:cx="http://schemas.microsoft.com/office/drawing/2014/chartex" xmlns:cx1="http://schemas.microsoft.com/office/drawing/2015/9/8/chartex" xmlns:cx2="http://schemas.microsoft.com/office/drawing/2015/10/21/chartex" xmlns:cx3="http://schemas.microsoft.com/office/drawing/2016/5/9/chartex" xmlns:cx4="http://schemas.microsoft.com/office/drawing/2016/5/10/chartex" xmlns:cx5="http://schemas.microsoft.com/office/drawing/2016/5/11/chartex" xmlns:cx6="http://schemas.microsoft.com/office/drawing/2016/5/12/chartex" xmlns:cx7="http://schemas.microsoft.com/office/drawing/2016/5/13/chartex" xmlns:cx8="http://schemas.microsoft.com/office/drawing/2016/5/14/chartex" xmlns:aink="http://schemas.microsoft.com/office/drawing/2016/ink" xmlns:am3d="http://schemas.microsoft.com/office/drawing/2017/model3d" xmlns:w16cid="http://schemas.microsoft.com/office/word/2016/wordml/cid" xmlns:w16se="http://schemas.microsoft.com/office/word/2015/wordml/symex">
+          <mc:Fallback>
             <w:pict>
-              <v:group w14:anchorId="5E9DC9A3" id="Group 5102" o:spid="_x0000_s1026" style="position:absolute;left:0;text-align:left;margin-left:469.25pt;margin-top:60.85pt;width:520.45pt;height:247.6pt;z-index:251663360;mso-position-horizontal:right;mso-position-horizontal-relative:margin;mso-width-relative:margin;mso-height-relative:margin" coordsize="64068,30512" o:gfxdata="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">
+              <v:group w14:anchorId="5E9DC9A3" id="Group 5102" o:spid="_x0000_s1026" style="position:absolute;left:0;text-align:left;margin-left:0;margin-top:145.9pt;width:251.05pt;height:206.75pt;z-index:251663360;mso-position-horizontal-relative:margin;mso-width-relative:margin;mso-height-relative:margin" coordorigin=",5029" coordsize="30905,25482" o:gfxdata="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">
                 <v:rect id="Rectangle 509" o:spid="_x0000_s1027" style="position:absolute;left:3738;top:27176;width:25896;height:3336;visibility:visible;mso-wrap-style:square;v-text-anchor:top" o:gfxdata="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" filled="f" stroked="f">
                   <v:textbox inset="0,0,0,0">
                     <w:txbxContent>
@@ -1927,10 +1852,7 @@
                   <o:lock v:ext="edit" aspectratio="t"/>
                 </v:shapetype>
                 <v:shape id="Picture 551" o:spid="_x0000_s1029" type="#_x0000_t75" style="position:absolute;top:5029;width:30540;height:21580;visibility:visible;mso-wrap-style:square" o:gfxdata="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">
-                  <v:imagedata r:id="rId14" o:title=""/>
-                </v:shape>
-                <v:shape id="Picture 553" o:spid="_x0000_s1030" type="#_x0000_t75" style="position:absolute;left:33528;width:30540;height:19507;visibility:visible;mso-wrap-style:square" o:gfxdata="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">
-                  <v:imagedata r:id="rId15" o:title=""/>
+                  <v:imagedata r:id="rId13" o:title=""/>
                 </v:shape>
                 <w10:wrap type="square" anchorx="margin"/>
               </v:group>
@@ -1939,6 +1861,112 @@
         </mc:AlternateContent>
       </w:r>
       <w:r>
+        <w:t xml:space="preserve">We also added the corresponding altitude of the location of each event in the database. By doing this, we will now be able to create graphs and charts comparing offensive stats to altitude. Because Retrosheet does not provide us with specific stats for each team, we have begun calculating offensive stats for each team as well. We are able to do this through the event code column in Retrosheet. The event code column has a number corresponding to what exactly happened in the at bat. So, for example, we have calculated the number of home runs that occurred at each stadium, as well as the number of total runs. </w:t>
+      </w:r>
+      <w:bookmarkStart w:id="0" w:name="_GoBack"/>
+      <w:bookmarkEnd w:id="0"/>
+    </w:p>
+    <w:p>
+      <w:pPr>
+        <w:pStyle w:val="Heading2"/>
+        <w:tabs>
+          <w:tab w:val="center" w:pos="1043"/>
+          <w:tab w:val="center" w:pos="2506"/>
+        </w:tabs>
+        <w:ind w:left="0" w:firstLine="0"/>
+        <w:jc w:val="left"/>
+        <w:rPr>
+          <w:b/>
+        </w:rPr>
+      </w:pPr>
+      <w:r>
+        <w:rPr>
+          <w:rFonts w:ascii="Calibri" w:eastAsia="Calibri" w:hAnsi="Calibri" w:cs="Calibri"/>
+          <w:b/>
+        </w:rPr>
+        <w:t xml:space="preserve">8.2 </w:t>
+      </w:r>
+      <w:r>
+        <w:rPr>
+          <w:b/>
+        </w:rPr>
+        <w:t xml:space="preserve"> </w:t>
+      </w:r>
+      <w:r>
+        <w:rPr>
+          <w:b/>
+        </w:rPr>
+        <w:tab/>
+        <w:t xml:space="preserve">MILESTONES TO DO </w:t>
+      </w:r>
+    </w:p>
+    <w:p>
+      <w:pPr>
+        <w:spacing w:after="381"/>
+        <w:ind w:left="276" w:right="89"/>
+        <w:jc w:val="both"/>
+      </w:pPr>
+      <w:r>
+        <w:t xml:space="preserve">One big milestone that we have left to do is to officially decide which statistics we are going to use in showing whether there is a correlation between offensive production and altitude. So far, we know we want to use total runs scored and total home runs at each stadium. But this is just a top level look. There is much more we can look at. For example, it has been shown that ground balls at stadiums with higher altitude will have a faster velocity. We could use this piece of information to compare the total number of errors at stadiums of high and low elevation. Additionally, it has been proved that pitchers cannot get a ball to break as much at higher elevations. Because of this, if they try to throw some form of curve ball, it might not curve as much as they are used to, leaving the ball in a better spot for the hitter to hit. This could lead to pitchers having worse pitching statistics at stadiums of </w:t>
+      </w:r>
+    </w:p>
+    <w:p>
+      <w:pPr>
+        <w:spacing w:after="381"/>
+        <w:ind w:left="276" w:right="89"/>
+        <w:jc w:val="both"/>
+      </w:pPr>
+      <w:r>
+        <w:rPr>
+          <w:noProof/>
+        </w:rPr>
+        <w:drawing>
+          <wp:inline distT="0" distB="0" distL="0" distR="0" wp14:anchorId="1524ABC6" wp14:editId="03599C54">
+            <wp:extent cx="2971800" cy="2057400"/>
+            <wp:effectExtent l="0" t="0" r="0" b="0"/>
+            <wp:docPr id="7" name="Picture 7"/>
+            <wp:cNvGraphicFramePr>
+              <a:graphicFrameLocks xmlns:a="http://schemas.openxmlformats.org/drawingml/2006/main" noChangeAspect="1"/>
+            </wp:cNvGraphicFramePr>
+            <a:graphic xmlns:a="http://schemas.openxmlformats.org/drawingml/2006/main">
+              <a:graphicData uri="http://schemas.openxmlformats.org/drawingml/2006/picture">
+                <pic:pic xmlns:pic="http://schemas.openxmlformats.org/drawingml/2006/picture">
+                  <pic:nvPicPr>
+                    <pic:cNvPr id="1" name=""/>
+                    <pic:cNvPicPr/>
+                  </pic:nvPicPr>
+                  <pic:blipFill>
+                    <a:blip r:embed="rId14"/>
+                    <a:stretch>
+                      <a:fillRect/>
+                    </a:stretch>
+                  </pic:blipFill>
+                  <pic:spPr>
+                    <a:xfrm>
+                      <a:off x="0" y="0"/>
+                      <a:ext cx="2971800" cy="2057400"/>
+                    </a:xfrm>
+                    <a:prstGeom prst="rect">
+                      <a:avLst/>
+                    </a:prstGeom>
+                  </pic:spPr>
+                </pic:pic>
+              </a:graphicData>
+            </a:graphic>
+          </wp:inline>
+        </w:drawing>
+      </w:r>
+      <w:r>
+        <w:t xml:space="preserve">higher elevations as well. So ERA and runs per 9 innings are two more stats that we will look at in the future.  </w:t>
+      </w:r>
+    </w:p>
+    <w:p>
+      <w:pPr>
+        <w:spacing w:after="381"/>
+        <w:ind w:left="276" w:right="89"/>
+        <w:jc w:val="both"/>
+      </w:pPr>
+      <w:r>
         <w:t xml:space="preserve">Another future milestone we have is to integrate park factor into our dataset. While the park factor stat that the MLB has implemented does not use the same information we have, it would still be interesting to compare our results to results that have been found using a different method.  </w:t>
       </w:r>
     </w:p>
@@ -1997,11 +2025,11 @@
         <w:ind w:right="0"/>
       </w:pPr>
       <w:r>
-        <w:t xml:space="preserve">With the data set we have cleaned so far, we have been able to create different visual representations to compare the altitude of each stadium with the statistics of that stadium in </w:t>
+        <w:t xml:space="preserve">With the data set we have cleaned so far, we have been able to create different visual representations to compare the altitude of each stadium with the statistics of that stadium in between the years 2005 and 2015. The first diagram we created was a bar chart that mapped the frequencies of home runs to each teams’ home stadium. This bar chart allows us to visualize the variations in the number of home runs scored at each stadium. While this diagram only shows home runs, it gives us some insight into our problem already. Before we saw the results, one would expect Coors field to have the most home runs since it is at the highest </w:t>
       </w:r>
       <w:r>
         <w:lastRenderedPageBreak/>
-        <w:t xml:space="preserve">between the years 2005 and 2015. The first diagram we created was a bar chart that mapped the frequencies of home runs to each teams’ home stadium. This bar chart allows us to visualize the variations in the number of home runs scored at each stadium. While this diagram only shows home runs, it gives us some insight into our problem already. Before we saw the results, one would expect Coors field to have the most home runs since it is at the highest elevation. As can be seen in the graphs below, Colorado is in the top ten, but it does not have the most home runs hit. The team that had the most home runs hit in their stadium was the Cincinnati Reds, with the New York Yankees and Baltimore Orioles close behind. Interestingly, the elevation of these three cities are 482, 26, and 36 feet respectively. These are all miniscule compared to the </w:t>
+        <w:t xml:space="preserve">elevation. As can be seen in the graphs below, Colorado is in the top ten, but it does not have the most home runs hit. The team that had the most home runs hit in their stadium was the Cincinnati Reds, with the New York Yankees and Baltimore Orioles close behind. Interestingly, the elevation of these three cities are 482, 26, and 36 feet respectively. These are all miniscule compared to the </w:t>
       </w:r>
       <w:r>
         <w:t>mile-high elevation at Coors Field, and yet they all have a higher home run rate than Coors Field does. Again, this is only one stat that we have looked at so far, so it is not conclusive. But home runs are a pretty significant stat in the altitude park factor argument, so the fact that the highest altitude does not have the highest park rate is very interesting.</w:t>
@@ -2062,7 +2090,7 @@
                     <pic:cNvPicPr/>
                   </pic:nvPicPr>
                   <pic:blipFill>
-                    <a:blip r:embed="rId16" cstate="print">
+                    <a:blip r:embed="rId15" cstate="print">
                       <a:extLst>
                         <a:ext uri="{28A0092B-C50C-407E-A947-70E740481C1C}">
                           <a14:useLocalDpi xmlns:a14="http://schemas.microsoft.com/office/drawing/2010/main" val="0"/>
@@ -2331,7 +2359,7 @@
               </wp:anchor>
             </w:drawing>
           </mc:Choice>
-          <mc:Fallback xmlns:cx="http://schemas.microsoft.com/office/drawing/2014/chartex" xmlns:cx1="http://schemas.microsoft.com/office/drawing/2015/9/8/chartex" xmlns:cx2="http://schemas.microsoft.com/office/drawing/2015/10/21/chartex" xmlns:cx3="http://schemas.microsoft.com/office/drawing/2016/5/9/chartex" xmlns:cx4="http://schemas.microsoft.com/office/drawing/2016/5/10/chartex" xmlns:cx5="http://schemas.microsoft.com/office/drawing/2016/5/11/chartex" xmlns:cx6="http://schemas.microsoft.com/office/drawing/2016/5/12/chartex" xmlns:cx7="http://schemas.microsoft.com/office/drawing/2016/5/13/chartex" xmlns:cx8="http://schemas.microsoft.com/office/drawing/2016/5/14/chartex" xmlns:aink="http://schemas.microsoft.com/office/drawing/2016/ink" xmlns:am3d="http://schemas.microsoft.com/office/drawing/2017/model3d" xmlns:w16cid="http://schemas.microsoft.com/office/word/2016/wordml/cid" xmlns:w16se="http://schemas.microsoft.com/office/word/2015/wordml/symex">
+          <mc:Fallback>
             <w:pict>
               <v:rect w14:anchorId="77B7F05D" id="Rectangle 2" o:spid="_x0000_s1031" style="position:absolute;left:0;text-align:left;margin-left:-1.5pt;margin-top:162.1pt;width:264.75pt;height:21.75pt;z-index:251661312;visibility:visible;mso-wrap-style:square;mso-width-percent:0;mso-height-percent:0;mso-wrap-distance-left:9pt;mso-wrap-distance-top:0;mso-wrap-distance-right:9pt;mso-wrap-distance-bottom:0;mso-position-horizontal:absolute;mso-position-horizontal-relative:text;mso-position-vertical:absolute;mso-position-vertical-relative:text;mso-width-percent:0;mso-height-percent:0;mso-width-relative:margin;mso-height-relative:margin;v-text-anchor:top" o:gfxdata="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" filled="f" stroked="f">
                 <v:textbox inset="0,0,0,0">
@@ -2733,7 +2761,7 @@
               </wp:anchor>
             </w:drawing>
           </mc:Choice>
-          <mc:Fallback xmlns:cx="http://schemas.microsoft.com/office/drawing/2014/chartex" xmlns:cx1="http://schemas.microsoft.com/office/drawing/2015/9/8/chartex" xmlns:cx2="http://schemas.microsoft.com/office/drawing/2015/10/21/chartex" xmlns:cx3="http://schemas.microsoft.com/office/drawing/2016/5/9/chartex" xmlns:cx4="http://schemas.microsoft.com/office/drawing/2016/5/10/chartex" xmlns:cx5="http://schemas.microsoft.com/office/drawing/2016/5/11/chartex" xmlns:cx6="http://schemas.microsoft.com/office/drawing/2016/5/12/chartex" xmlns:cx7="http://schemas.microsoft.com/office/drawing/2016/5/13/chartex" xmlns:cx8="http://schemas.microsoft.com/office/drawing/2016/5/14/chartex" xmlns:aink="http://schemas.microsoft.com/office/drawing/2016/ink" xmlns:am3d="http://schemas.microsoft.com/office/drawing/2017/model3d" xmlns:w16cid="http://schemas.microsoft.com/office/word/2016/wordml/cid" xmlns:w16se="http://schemas.microsoft.com/office/word/2015/wordml/symex">
+          <mc:Fallback>
             <w:pict>
               <v:rect w14:anchorId="35759131" id="Rectangle 4" o:spid="_x0000_s1032" style="position:absolute;left:0;text-align:left;margin-left:-25.45pt;margin-top:194.15pt;width:264.75pt;height:27.15pt;z-index:251665408;visibility:visible;mso-wrap-style:square;mso-width-percent:0;mso-height-percent:0;mso-wrap-distance-left:9pt;mso-wrap-distance-top:0;mso-wrap-distance-right:9pt;mso-wrap-distance-bottom:0;mso-position-horizontal:absolute;mso-position-horizontal-relative:margin;mso-position-vertical:absolute;mso-position-vertical-relative:text;mso-width-percent:0;mso-height-percent:0;mso-width-relative:margin;mso-height-relative:margin;v-text-anchor:top" o:gfxdata="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" filled="f" stroked="f">
                 <v:textbox inset="0,0,0,0">
@@ -2847,7 +2875,7 @@
                     <pic:cNvPicPr/>
                   </pic:nvPicPr>
                   <pic:blipFill>
-                    <a:blip r:embed="rId17"/>
+                    <a:blip r:embed="rId16"/>
                     <a:stretch>
                       <a:fillRect/>
                     </a:stretch>
@@ -2881,10 +2909,10 @@
           <wp:anchor distT="0" distB="0" distL="114300" distR="114300" simplePos="0" relativeHeight="251668480" behindDoc="0" locked="0" layoutInCell="1" allowOverlap="1" wp14:anchorId="36301E1D">
             <wp:simplePos x="0" y="0"/>
             <wp:positionH relativeFrom="column">
-              <wp:posOffset>-99695</wp:posOffset>
+              <wp:posOffset>-71120</wp:posOffset>
             </wp:positionH>
             <wp:positionV relativeFrom="paragraph">
-              <wp:posOffset>1548130</wp:posOffset>
+              <wp:posOffset>1738630</wp:posOffset>
             </wp:positionV>
             <wp:extent cx="2984500" cy="1664335"/>
             <wp:effectExtent l="0" t="0" r="6350" b="0"/>
@@ -2901,7 +2929,7 @@
                     <pic:cNvPicPr/>
                   </pic:nvPicPr>
                   <pic:blipFill>
-                    <a:blip r:embed="rId18">
+                    <a:blip r:embed="rId17">
                       <a:extLst>
                         <a:ext uri="{28A0092B-C50C-407E-A947-70E740481C1C}">
                           <a14:useLocalDpi xmlns:a14="http://schemas.microsoft.com/office/drawing/2010/main" val="0"/>
@@ -2934,23 +2962,30 @@
         </w:drawing>
       </w:r>
       <w:r>
+        <w:t>Once we got this data we found that there was a correlation of .6 between altitude and batting average, which mean as the altitude gets higher batting average does increase, however we are not sure if there is enough evidence to say one causes the other. We then graphed a scatterplot with altitude on the x-axis and battin</w:t>
+      </w:r>
+      <w:r>
+        <w:t>g average on the y-axis to see if we could display the correlation</w:t>
+      </w:r>
+      <w:r>
+        <w:t xml:space="preserve">. This is shown on Figure 6. </w:t>
+      </w:r>
+    </w:p>
+    <w:p>
+      <w:pPr>
+        <w:spacing w:after="358" w:line="259" w:lineRule="auto"/>
+        <w:ind w:left="0" w:right="0" w:firstLine="0"/>
+      </w:pPr>
+      <w:r>
         <w:rPr>
           <w:noProof/>
         </w:rPr>
         <mc:AlternateContent>
           <mc:Choice Requires="wps">
             <w:drawing>
-              <wp:anchor distT="0" distB="0" distL="114300" distR="114300" simplePos="0" relativeHeight="251667456" behindDoc="0" locked="0" layoutInCell="1" allowOverlap="1" wp14:anchorId="6E984086" wp14:editId="61F057E1">
-                <wp:simplePos x="0" y="0"/>
-                <wp:positionH relativeFrom="column">
-                  <wp:align>right</wp:align>
-                </wp:positionH>
-                <wp:positionV relativeFrom="paragraph">
-                  <wp:posOffset>3518727</wp:posOffset>
-                </wp:positionV>
-                <wp:extent cx="3362325" cy="276225"/>
+              <wp:inline distT="0" distB="0" distL="0" distR="0" wp14:anchorId="6E984086">
+                <wp:extent cx="3362325" cy="352425"/>
                 <wp:effectExtent l="0" t="0" r="0" b="0"/>
-                <wp:wrapNone/>
                 <wp:docPr id="8" name="Rectangle 8"/>
                 <wp:cNvGraphicFramePr/>
                 <a:graphic xmlns:a="http://schemas.openxmlformats.org/drawingml/2006/main">
@@ -2960,7 +2995,7 @@
                       <wps:spPr>
                         <a:xfrm>
                           <a:off x="0" y="0"/>
-                          <a:ext cx="3362325" cy="276225"/>
+                          <a:ext cx="3362325" cy="352425"/>
                         </a:xfrm>
                         <a:prstGeom prst="rect">
                           <a:avLst/>
@@ -3031,18 +3066,12 @@
                     </wps:wsp>
                   </a:graphicData>
                 </a:graphic>
-                <wp14:sizeRelH relativeFrom="margin">
-                  <wp14:pctWidth>0</wp14:pctWidth>
-                </wp14:sizeRelH>
-                <wp14:sizeRelV relativeFrom="margin">
-                  <wp14:pctHeight>0</wp14:pctHeight>
-                </wp14:sizeRelV>
-              </wp:anchor>
+              </wp:inline>
             </w:drawing>
           </mc:Choice>
-          <mc:Fallback xmlns:cx="http://schemas.microsoft.com/office/drawing/2014/chartex" xmlns:cx1="http://schemas.microsoft.com/office/drawing/2015/9/8/chartex" xmlns:cx2="http://schemas.microsoft.com/office/drawing/2015/10/21/chartex" xmlns:cx3="http://schemas.microsoft.com/office/drawing/2016/5/9/chartex" xmlns:cx4="http://schemas.microsoft.com/office/drawing/2016/5/10/chartex" xmlns:cx5="http://schemas.microsoft.com/office/drawing/2016/5/11/chartex" xmlns:cx6="http://schemas.microsoft.com/office/drawing/2016/5/12/chartex" xmlns:cx7="http://schemas.microsoft.com/office/drawing/2016/5/13/chartex" xmlns:cx8="http://schemas.microsoft.com/office/drawing/2016/5/14/chartex" xmlns:aink="http://schemas.microsoft.com/office/drawing/2016/ink" xmlns:am3d="http://schemas.microsoft.com/office/drawing/2017/model3d" xmlns:w16cid="http://schemas.microsoft.com/office/word/2016/wordml/cid" xmlns:w16se="http://schemas.microsoft.com/office/word/2015/wordml/symex">
+          <mc:Fallback>
             <w:pict>
-              <v:rect w14:anchorId="6E984086" id="Rectangle 8" o:spid="_x0000_s1033" style="position:absolute;margin-left:213.55pt;margin-top:277.05pt;width:264.75pt;height:21.75pt;z-index:251667456;visibility:visible;mso-wrap-style:square;mso-width-percent:0;mso-height-percent:0;mso-wrap-distance-left:9pt;mso-wrap-distance-top:0;mso-wrap-distance-right:9pt;mso-wrap-distance-bottom:0;mso-position-horizontal:right;mso-position-horizontal-relative:text;mso-position-vertical:absolute;mso-position-vertical-relative:text;mso-width-percent:0;mso-height-percent:0;mso-width-relative:margin;mso-height-relative:margin;v-text-anchor:top" o:gfxdata="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" filled="f" stroked="f">
+              <v:rect w14:anchorId="6E984086" id="Rectangle 8" o:spid="_x0000_s1032" style="width:264.75pt;height:27.75pt;visibility:visible;mso-wrap-style:square;mso-left-percent:-10001;mso-top-percent:-10001;mso-position-horizontal:absolute;mso-position-horizontal-relative:char;mso-position-vertical:absolute;mso-position-vertical-relative:line;mso-left-percent:-10001;mso-top-percent:-10001;v-text-anchor:top" o:gfxdata="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" filled="f" stroked="f">
                 <v:textbox inset="0,0,0,0">
                   <w:txbxContent>
                     <w:p>
@@ -3059,13 +3088,7 @@
                         <w:rPr>
                           <w:sz w:val="18"/>
                         </w:rPr>
-                        <w:t>Figure 6:</w:t>
-                      </w:r>
-                      <w:r>
-                        <w:rPr>
-                          <w:sz w:val="18"/>
-                        </w:rPr>
-                        <w:t xml:space="preserve">  A </w:t>
+                        <w:t xml:space="preserve">Figure 6:  A </w:t>
                       </w:r>
                       <w:r>
                         <w:rPr>
@@ -3105,26 +3128,12 @@
                     </w:p>
                   </w:txbxContent>
                 </v:textbox>
+                <w10:anchorlock/>
               </v:rect>
             </w:pict>
           </mc:Fallback>
         </mc:AlternateContent>
       </w:r>
-      <w:r>
-        <w:t>Once we got this data we found that there was a correlation of .6 between altitude and batting average, which mean as the altitude gets higher batting average does increase, however we are not sure if there is enough evidence to say one causes the other. We then graphed a scatterplot with altitude on the x-axis and battin</w:t>
-      </w:r>
-      <w:r>
-        <w:t>g average on the y-axis to see if we could display the correlation</w:t>
-      </w:r>
-      <w:r>
-        <w:t xml:space="preserve">. This is shown on Figure 6. </w:t>
-      </w:r>
-    </w:p>
-    <w:p>
-      <w:pPr>
-        <w:spacing w:after="358" w:line="259" w:lineRule="auto"/>
-        <w:ind w:left="0" w:right="0" w:firstLine="0"/>
-      </w:pPr>
     </w:p>
     <w:p>
       <w:pPr>
@@ -3247,7 +3256,7 @@
               </wp:anchor>
             </w:drawing>
           </mc:Choice>
-          <mc:Fallback xmlns:cx="http://schemas.microsoft.com/office/drawing/2014/chartex" xmlns:cx1="http://schemas.microsoft.com/office/drawing/2015/9/8/chartex" xmlns:cx2="http://schemas.microsoft.com/office/drawing/2015/10/21/chartex" xmlns:cx3="http://schemas.microsoft.com/office/drawing/2016/5/9/chartex" xmlns:cx4="http://schemas.microsoft.com/office/drawing/2016/5/10/chartex" xmlns:cx5="http://schemas.microsoft.com/office/drawing/2016/5/11/chartex" xmlns:cx6="http://schemas.microsoft.com/office/drawing/2016/5/12/chartex" xmlns:cx7="http://schemas.microsoft.com/office/drawing/2016/5/13/chartex" xmlns:cx8="http://schemas.microsoft.com/office/drawing/2016/5/14/chartex" xmlns:aink="http://schemas.microsoft.com/office/drawing/2016/ink" xmlns:am3d="http://schemas.microsoft.com/office/drawing/2017/model3d" xmlns:w16cid="http://schemas.microsoft.com/office/word/2016/wordml/cid" xmlns:w16se="http://schemas.microsoft.com/office/word/2015/wordml/symex">
+          <mc:Fallback>
             <w:pict>
               <v:rect w14:anchorId="50F7F51D" id="Rectangle 10" o:spid="_x0000_s1034" style="position:absolute;margin-left:0;margin-top:156.15pt;width:235.5pt;height:29.85pt;z-index:251670528;visibility:visible;mso-wrap-style:square;mso-width-percent:0;mso-height-percent:0;mso-wrap-distance-left:9pt;mso-wrap-distance-top:0;mso-wrap-distance-right:9pt;mso-wrap-distance-bottom:0;mso-position-horizontal:left;mso-position-horizontal-relative:text;mso-position-vertical:absolute;mso-position-vertical-relative:text;mso-width-percent:0;mso-height-percent:0;mso-width-relative:margin;mso-height-relative:margin;v-text-anchor:top" o:gfxdata="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" filled="f" stroked="f">
                 <v:textbox inset="0,0,0,0">
@@ -3351,7 +3360,7 @@
                     <pic:cNvPicPr/>
                   </pic:nvPicPr>
                   <pic:blipFill>
-                    <a:blip r:embed="rId19"/>
+                    <a:blip r:embed="rId18"/>
                     <a:stretch>
                       <a:fillRect/>
                     </a:stretch>
@@ -3526,7 +3535,7 @@
               </wp:anchor>
             </w:drawing>
           </mc:Choice>
-          <mc:Fallback xmlns:cx="http://schemas.microsoft.com/office/drawing/2014/chartex" xmlns:cx1="http://schemas.microsoft.com/office/drawing/2015/9/8/chartex" xmlns:cx2="http://schemas.microsoft.com/office/drawing/2015/10/21/chartex" xmlns:cx3="http://schemas.microsoft.com/office/drawing/2016/5/9/chartex" xmlns:cx4="http://schemas.microsoft.com/office/drawing/2016/5/10/chartex" xmlns:cx5="http://schemas.microsoft.com/office/drawing/2016/5/11/chartex" xmlns:cx6="http://schemas.microsoft.com/office/drawing/2016/5/12/chartex" xmlns:cx7="http://schemas.microsoft.com/office/drawing/2016/5/13/chartex" xmlns:cx8="http://schemas.microsoft.com/office/drawing/2016/5/14/chartex" xmlns:aink="http://schemas.microsoft.com/office/drawing/2016/ink" xmlns:am3d="http://schemas.microsoft.com/office/drawing/2017/model3d" xmlns:w16cid="http://schemas.microsoft.com/office/word/2016/wordml/cid" xmlns:w16se="http://schemas.microsoft.com/office/word/2015/wordml/symex">
+          <mc:Fallback>
             <w:pict>
               <v:rect w14:anchorId="4CA398A4" id="Rectangle 12" o:spid="_x0000_s1035" style="position:absolute;margin-left:-4.25pt;margin-top:169.6pt;width:248.6pt;height:21.75pt;z-index:251672576;visibility:visible;mso-wrap-style:square;mso-width-percent:0;mso-height-percent:0;mso-wrap-distance-left:9pt;mso-wrap-distance-top:0;mso-wrap-distance-right:9pt;mso-wrap-distance-bottom:0;mso-position-horizontal:absolute;mso-position-horizontal-relative:text;mso-position-vertical:absolute;mso-position-vertical-relative:text;mso-width-percent:0;mso-height-percent:0;mso-width-relative:margin;mso-height-relative:margin;v-text-anchor:top" o:gfxdata="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" filled="f" stroked="f">
                 <v:textbox inset="0,0,0,0">
@@ -3679,7 +3688,7 @@
               </wp:anchor>
             </w:drawing>
           </mc:Choice>
-          <mc:Fallback xmlns:cx="http://schemas.microsoft.com/office/drawing/2014/chartex" xmlns:cx1="http://schemas.microsoft.com/office/drawing/2015/9/8/chartex" xmlns:cx2="http://schemas.microsoft.com/office/drawing/2015/10/21/chartex" xmlns:cx3="http://schemas.microsoft.com/office/drawing/2016/5/9/chartex" xmlns:cx4="http://schemas.microsoft.com/office/drawing/2016/5/10/chartex" xmlns:cx5="http://schemas.microsoft.com/office/drawing/2016/5/11/chartex" xmlns:cx6="http://schemas.microsoft.com/office/drawing/2016/5/12/chartex" xmlns:cx7="http://schemas.microsoft.com/office/drawing/2016/5/13/chartex" xmlns:cx8="http://schemas.microsoft.com/office/drawing/2016/5/14/chartex" xmlns:aink="http://schemas.microsoft.com/office/drawing/2016/ink" xmlns:am3d="http://schemas.microsoft.com/office/drawing/2017/model3d" xmlns:w16cid="http://schemas.microsoft.com/office/word/2016/wordml/cid" xmlns:w16se="http://schemas.microsoft.com/office/word/2015/wordml/symex">
+          <mc:Fallback>
             <w:pict>
               <v:rect w14:anchorId="3B28F67D" id="Rectangle 17" o:spid="_x0000_s1036" style="position:absolute;margin-left:280.6pt;margin-top:137.1pt;width:248.6pt;height:27.15pt;z-index:251676672;visibility:visible;mso-wrap-style:square;mso-width-percent:0;mso-height-percent:0;mso-wrap-distance-left:9pt;mso-wrap-distance-top:0;mso-wrap-distance-right:9pt;mso-wrap-distance-bottom:0;mso-position-horizontal:absolute;mso-position-horizontal-relative:text;mso-position-vertical:absolute;mso-position-vertical-relative:text;mso-width-percent:0;mso-height-percent:0;mso-width-relative:margin;mso-height-relative:margin;v-text-anchor:top" o:gfxdata="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" filled="f" stroked="f">
                 <v:textbox inset="0,0,0,0">
@@ -3772,7 +3781,7 @@
                     </pic:cNvPicPr>
                   </pic:nvPicPr>
                   <pic:blipFill>
-                    <a:blip r:embed="rId20" cstate="print">
+                    <a:blip r:embed="rId19" cstate="print">
                       <a:extLst>
                         <a:ext uri="{28A0092B-C50C-407E-A947-70E740481C1C}">
                           <a14:useLocalDpi xmlns:a14="http://schemas.microsoft.com/office/drawing/2010/main" val="0"/>
@@ -3823,7 +3832,7 @@
                     <pic:cNvPicPr/>
                   </pic:nvPicPr>
                   <pic:blipFill>
-                    <a:blip r:embed="rId21"/>
+                    <a:blip r:embed="rId20"/>
                     <a:stretch>
                       <a:fillRect/>
                     </a:stretch>
@@ -3863,7 +3872,7 @@
                     <pic:cNvPicPr/>
                   </pic:nvPicPr>
                   <pic:blipFill>
-                    <a:blip r:embed="rId22"/>
+                    <a:blip r:embed="rId21"/>
                     <a:stretch>
                       <a:fillRect/>
                     </a:stretch>
@@ -3987,7 +3996,7 @@
               </wp:anchor>
             </w:drawing>
           </mc:Choice>
-          <mc:Fallback xmlns:cx="http://schemas.microsoft.com/office/drawing/2014/chartex" xmlns:cx1="http://schemas.microsoft.com/office/drawing/2015/9/8/chartex" xmlns:cx2="http://schemas.microsoft.com/office/drawing/2015/10/21/chartex" xmlns:cx3="http://schemas.microsoft.com/office/drawing/2016/5/9/chartex" xmlns:cx4="http://schemas.microsoft.com/office/drawing/2016/5/10/chartex" xmlns:cx5="http://schemas.microsoft.com/office/drawing/2016/5/11/chartex" xmlns:cx6="http://schemas.microsoft.com/office/drawing/2016/5/12/chartex" xmlns:cx7="http://schemas.microsoft.com/office/drawing/2016/5/13/chartex" xmlns:cx8="http://schemas.microsoft.com/office/drawing/2016/5/14/chartex" xmlns:aink="http://schemas.microsoft.com/office/drawing/2016/ink" xmlns:am3d="http://schemas.microsoft.com/office/drawing/2017/model3d" xmlns:w16cid="http://schemas.microsoft.com/office/word/2016/wordml/cid" xmlns:w16se="http://schemas.microsoft.com/office/word/2015/wordml/symex">
+          <mc:Fallback>
             <w:pict>
               <v:rect w14:anchorId="3B28F67D" id="Rectangle 16" o:spid="_x0000_s1037" style="position:absolute;margin-left:201.5pt;margin-top:150.65pt;width:252.7pt;height:21.75pt;z-index:251674624;visibility:visible;mso-wrap-style:square;mso-width-percent:0;mso-height-percent:0;mso-wrap-distance-left:9pt;mso-wrap-distance-top:0;mso-wrap-distance-right:9pt;mso-wrap-distance-bottom:0;mso-position-horizontal:right;mso-position-horizontal-relative:text;mso-position-vertical:absolute;mso-position-vertical-relative:text;mso-width-percent:0;mso-height-percent:0;mso-width-relative:margin;mso-height-relative:margin;v-text-anchor:top" o:gfxdata="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" filled="f" stroked="f">
                 <v:textbox inset="0,0,0,0">
@@ -4071,7 +4080,7 @@
                     </pic:cNvPicPr>
                   </pic:nvPicPr>
                   <pic:blipFill>
-                    <a:blip r:embed="rId23" cstate="print">
+                    <a:blip r:embed="rId22" cstate="print">
                       <a:extLst>
                         <a:ext uri="{28A0092B-C50C-407E-A947-70E740481C1C}">
                           <a14:useLocalDpi xmlns:a14="http://schemas.microsoft.com/office/drawing/2010/main" val="0"/>
@@ -4228,7 +4237,7 @@
               </wp:anchor>
             </w:drawing>
           </mc:Choice>
-          <mc:Fallback xmlns:cx="http://schemas.microsoft.com/office/drawing/2014/chartex" xmlns:cx1="http://schemas.microsoft.com/office/drawing/2015/9/8/chartex" xmlns:cx2="http://schemas.microsoft.com/office/drawing/2015/10/21/chartex" xmlns:cx3="http://schemas.microsoft.com/office/drawing/2016/5/9/chartex" xmlns:cx4="http://schemas.microsoft.com/office/drawing/2016/5/10/chartex" xmlns:cx5="http://schemas.microsoft.com/office/drawing/2016/5/11/chartex" xmlns:cx6="http://schemas.microsoft.com/office/drawing/2016/5/12/chartex" xmlns:cx7="http://schemas.microsoft.com/office/drawing/2016/5/13/chartex" xmlns:cx8="http://schemas.microsoft.com/office/drawing/2016/5/14/chartex" xmlns:aink="http://schemas.microsoft.com/office/drawing/2016/ink" xmlns:am3d="http://schemas.microsoft.com/office/drawing/2017/model3d" xmlns:w16cid="http://schemas.microsoft.com/office/word/2016/wordml/cid" xmlns:w16se="http://schemas.microsoft.com/office/word/2015/wordml/symex">
+          <mc:Fallback>
             <w:pict>
               <v:rect w14:anchorId="2D673468" id="Rectangle 20" o:spid="_x0000_s1038" style="position:absolute;margin-left:0;margin-top:161.6pt;width:252.7pt;height:21.75pt;z-index:251679744;visibility:visible;mso-wrap-style:square;mso-width-percent:0;mso-height-percent:0;mso-wrap-distance-left:9pt;mso-wrap-distance-top:0;mso-wrap-distance-right:9pt;mso-wrap-distance-bottom:0;mso-position-horizontal:left;mso-position-horizontal-relative:text;mso-position-vertical:absolute;mso-position-vertical-relative:text;mso-width-percent:0;mso-height-percent:0;mso-width-relative:margin;mso-height-relative:margin;v-text-anchor:top" o:gfxdata="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" filled="f" stroked="f">
                 <v:textbox inset="0,0,0,0">
@@ -4324,7 +4333,7 @@
                     </pic:cNvPicPr>
                   </pic:nvPicPr>
                   <pic:blipFill>
-                    <a:blip r:embed="rId24" cstate="print">
+                    <a:blip r:embed="rId23" cstate="print">
                       <a:extLst>
                         <a:ext uri="{28A0092B-C50C-407E-A947-70E740481C1C}">
                           <a14:useLocalDpi xmlns:a14="http://schemas.microsoft.com/office/drawing/2010/main" val="0"/>
@@ -4465,7 +4474,7 @@
               </wp:anchor>
             </w:drawing>
           </mc:Choice>
-          <mc:Fallback xmlns:cx="http://schemas.microsoft.com/office/drawing/2014/chartex" xmlns:cx1="http://schemas.microsoft.com/office/drawing/2015/9/8/chartex" xmlns:cx2="http://schemas.microsoft.com/office/drawing/2015/10/21/chartex" xmlns:cx3="http://schemas.microsoft.com/office/drawing/2016/5/9/chartex" xmlns:cx4="http://schemas.microsoft.com/office/drawing/2016/5/10/chartex" xmlns:cx5="http://schemas.microsoft.com/office/drawing/2016/5/11/chartex" xmlns:cx6="http://schemas.microsoft.com/office/drawing/2016/5/12/chartex" xmlns:cx7="http://schemas.microsoft.com/office/drawing/2016/5/13/chartex" xmlns:cx8="http://schemas.microsoft.com/office/drawing/2016/5/14/chartex" xmlns:aink="http://schemas.microsoft.com/office/drawing/2016/ink" xmlns:am3d="http://schemas.microsoft.com/office/drawing/2017/model3d" xmlns:w16cid="http://schemas.microsoft.com/office/word/2016/wordml/cid" xmlns:w16se="http://schemas.microsoft.com/office/word/2015/wordml/symex">
+          <mc:Fallback>
             <w:pict>
               <v:rect w14:anchorId="2D673468" id="Rectangle 21" o:spid="_x0000_s1039" style="position:absolute;margin-left:281.9pt;margin-top:146.05pt;width:252.7pt;height:21.75pt;z-index:251681792;visibility:visible;mso-wrap-style:square;mso-width-percent:0;mso-height-percent:0;mso-wrap-distance-left:9pt;mso-wrap-distance-top:0;mso-wrap-distance-right:9pt;mso-wrap-distance-bottom:0;mso-position-horizontal:absolute;mso-position-horizontal-relative:margin;mso-position-vertical:absolute;mso-position-vertical-relative:text;mso-width-percent:0;mso-height-percent:0;mso-width-relative:margin;mso-height-relative:margin;v-text-anchor:top" o:gfxdata="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" filled="f" stroked="f">
                 <v:textbox inset="0,0,0,0">
@@ -4556,7 +4565,7 @@
                     </pic:cNvPicPr>
                   </pic:nvPicPr>
                   <pic:blipFill>
-                    <a:blip r:embed="rId25" cstate="print">
+                    <a:blip r:embed="rId24" cstate="print">
                       <a:extLst>
                         <a:ext uri="{28A0092B-C50C-407E-A947-70E740481C1C}">
                           <a14:useLocalDpi xmlns:a14="http://schemas.microsoft.com/office/drawing/2010/main" val="0"/>
@@ -4838,7 +4847,7 @@
                     </pic:cNvPicPr>
                   </pic:nvPicPr>
                   <pic:blipFill>
-                    <a:blip r:embed="rId26">
+                    <a:blip r:embed="rId25">
                       <a:extLst>
                         <a:ext uri="{28A0092B-C50C-407E-A947-70E740481C1C}">
                           <a14:useLocalDpi xmlns:a14="http://schemas.microsoft.com/office/drawing/2010/main" val="0"/>
@@ -4997,7 +5006,7 @@
               </wp:anchor>
             </w:drawing>
           </mc:Choice>
-          <mc:Fallback xmlns:cx="http://schemas.microsoft.com/office/drawing/2014/chartex" xmlns:cx1="http://schemas.microsoft.com/office/drawing/2015/9/8/chartex" xmlns:cx2="http://schemas.microsoft.com/office/drawing/2015/10/21/chartex" xmlns:cx3="http://schemas.microsoft.com/office/drawing/2016/5/9/chartex" xmlns:cx4="http://schemas.microsoft.com/office/drawing/2016/5/10/chartex" xmlns:cx5="http://schemas.microsoft.com/office/drawing/2016/5/11/chartex" xmlns:cx6="http://schemas.microsoft.com/office/drawing/2016/5/12/chartex" xmlns:cx7="http://schemas.microsoft.com/office/drawing/2016/5/13/chartex" xmlns:cx8="http://schemas.microsoft.com/office/drawing/2016/5/14/chartex" xmlns:aink="http://schemas.microsoft.com/office/drawing/2016/ink" xmlns:am3d="http://schemas.microsoft.com/office/drawing/2017/model3d" xmlns:w16cid="http://schemas.microsoft.com/office/word/2016/wordml/cid" xmlns:w16se="http://schemas.microsoft.com/office/word/2015/wordml/symex">
+          <mc:Fallback>
             <w:pict>
               <v:rect w14:anchorId="4D29AD8B" id="Rectangle 31" o:spid="_x0000_s1041" style="position:absolute;margin-left:0;margin-top:158.15pt;width:252.7pt;height:21.75pt;z-index:251685888;visibility:visible;mso-wrap-style:square;mso-width-percent:0;mso-height-percent:0;mso-wrap-distance-left:9pt;mso-wrap-distance-top:0;mso-wrap-distance-right:9pt;mso-wrap-distance-bottom:0;mso-position-horizontal:left;mso-position-horizontal-relative:text;mso-position-vertical:absolute;mso-position-vertical-relative:text;mso-width-percent:0;mso-height-percent:0;mso-width-relative:margin;mso-height-relative:margin;v-text-anchor:top" o:gfxdata="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" filled="f" stroked="f">
                 <v:textbox inset="0,0,0,0">
@@ -5090,7 +5099,7 @@
                     </pic:cNvPicPr>
                   </pic:nvPicPr>
                   <pic:blipFill>
-                    <a:blip r:embed="rId27">
+                    <a:blip r:embed="rId26">
                       <a:extLst>
                         <a:ext uri="{28A0092B-C50C-407E-A947-70E740481C1C}">
                           <a14:useLocalDpi xmlns:a14="http://schemas.microsoft.com/office/drawing/2010/main" val="0"/>
@@ -5341,7 +5350,7 @@
                     </pic:cNvPicPr>
                   </pic:nvPicPr>
                   <pic:blipFill>
-                    <a:blip r:embed="rId28">
+                    <a:blip r:embed="rId27">
                       <a:extLst>
                         <a:ext uri="{28A0092B-C50C-407E-A947-70E740481C1C}">
                           <a14:useLocalDpi xmlns:a14="http://schemas.microsoft.com/office/drawing/2010/main" val="0"/>
@@ -5513,7 +5522,7 @@
               </wp:anchor>
             </w:drawing>
           </mc:Choice>
-          <mc:Fallback xmlns:cx="http://schemas.microsoft.com/office/drawing/2014/chartex" xmlns:cx1="http://schemas.microsoft.com/office/drawing/2015/9/8/chartex" xmlns:cx2="http://schemas.microsoft.com/office/drawing/2015/10/21/chartex" xmlns:cx3="http://schemas.microsoft.com/office/drawing/2016/5/9/chartex" xmlns:cx4="http://schemas.microsoft.com/office/drawing/2016/5/10/chartex" xmlns:cx5="http://schemas.microsoft.com/office/drawing/2016/5/11/chartex" xmlns:cx6="http://schemas.microsoft.com/office/drawing/2016/5/12/chartex" xmlns:cx7="http://schemas.microsoft.com/office/drawing/2016/5/13/chartex" xmlns:cx8="http://schemas.microsoft.com/office/drawing/2016/5/14/chartex" xmlns:aink="http://schemas.microsoft.com/office/drawing/2016/ink" xmlns:am3d="http://schemas.microsoft.com/office/drawing/2017/model3d" xmlns:w16cid="http://schemas.microsoft.com/office/word/2016/wordml/cid" xmlns:w16se="http://schemas.microsoft.com/office/word/2015/wordml/symex">
+          <mc:Fallback>
             <w:pict>
               <v:rect w14:anchorId="7FFC5661" id="Rectangle 33" o:spid="_x0000_s1043" style="position:absolute;margin-left:0;margin-top:170.4pt;width:252.7pt;height:21.75pt;z-index:251689984;visibility:visible;mso-wrap-style:square;mso-width-percent:0;mso-height-percent:0;mso-wrap-distance-left:9pt;mso-wrap-distance-top:0;mso-wrap-distance-right:9pt;mso-wrap-distance-bottom:0;mso-position-horizontal:left;mso-position-horizontal-relative:text;mso-position-vertical:absolute;mso-position-vertical-relative:text;mso-width-percent:0;mso-height-percent:0;mso-width-relative:margin;mso-height-relative:margin;v-text-anchor:top" o:gfxdata="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" filled="f" stroked="f">
                 <v:textbox inset="0,0,0,0">
@@ -5604,7 +5613,7 @@
                     </pic:cNvPicPr>
                   </pic:nvPicPr>
                   <pic:blipFill>
-                    <a:blip r:embed="rId29">
+                    <a:blip r:embed="rId28">
                       <a:extLst>
                         <a:ext uri="{28A0092B-C50C-407E-A947-70E740481C1C}">
                           <a14:useLocalDpi xmlns:a14="http://schemas.microsoft.com/office/drawing/2010/main" val="0"/>
@@ -5749,7 +5758,7 @@
               </wp:anchor>
             </w:drawing>
           </mc:Choice>
-          <mc:Fallback xmlns:cx="http://schemas.microsoft.com/office/drawing/2014/chartex" xmlns:cx1="http://schemas.microsoft.com/office/drawing/2015/9/8/chartex" xmlns:cx2="http://schemas.microsoft.com/office/drawing/2015/10/21/chartex" xmlns:cx3="http://schemas.microsoft.com/office/drawing/2016/5/9/chartex" xmlns:cx4="http://schemas.microsoft.com/office/drawing/2016/5/10/chartex" xmlns:cx5="http://schemas.microsoft.com/office/drawing/2016/5/11/chartex" xmlns:cx6="http://schemas.microsoft.com/office/drawing/2016/5/12/chartex" xmlns:cx7="http://schemas.microsoft.com/office/drawing/2016/5/13/chartex" xmlns:cx8="http://schemas.microsoft.com/office/drawing/2016/5/14/chartex" xmlns:aink="http://schemas.microsoft.com/office/drawing/2016/ink" xmlns:am3d="http://schemas.microsoft.com/office/drawing/2017/model3d" xmlns:w16cid="http://schemas.microsoft.com/office/word/2016/wordml/cid" xmlns:w16se="http://schemas.microsoft.com/office/word/2015/wordml/symex">
+          <mc:Fallback>
             <w:pict>
               <v:rect w14:anchorId="7FFC5661" id="Rectangle 34" o:spid="_x0000_s1044" style="position:absolute;margin-left:0;margin-top:173.15pt;width:252.7pt;height:21.75pt;z-index:251692032;visibility:visible;mso-wrap-style:square;mso-width-percent:0;mso-height-percent:0;mso-wrap-distance-left:9pt;mso-wrap-distance-top:0;mso-wrap-distance-right:9pt;mso-wrap-distance-bottom:0;mso-position-horizontal:left;mso-position-horizontal-relative:text;mso-position-vertical:absolute;mso-position-vertical-relative:text;mso-width-percent:0;mso-height-percent:0;mso-width-relative:margin;mso-height-relative:margin;v-text-anchor:top" o:gfxdata="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" filled="f" stroked="f">
                 <v:textbox inset="0,0,0,0">
@@ -5840,7 +5849,7 @@
                     </pic:cNvPicPr>
                   </pic:nvPicPr>
                   <pic:blipFill>
-                    <a:blip r:embed="rId30">
+                    <a:blip r:embed="rId29">
                       <a:extLst>
                         <a:ext uri="{28A0092B-C50C-407E-A947-70E740481C1C}">
                           <a14:useLocalDpi xmlns:a14="http://schemas.microsoft.com/office/drawing/2010/main" val="0"/>
@@ -5992,7 +6001,7 @@
               </wp:anchor>
             </w:drawing>
           </mc:Choice>
-          <mc:Fallback xmlns:cx="http://schemas.microsoft.com/office/drawing/2014/chartex" xmlns:cx1="http://schemas.microsoft.com/office/drawing/2015/9/8/chartex" xmlns:cx2="http://schemas.microsoft.com/office/drawing/2015/10/21/chartex" xmlns:cx3="http://schemas.microsoft.com/office/drawing/2016/5/9/chartex" xmlns:cx4="http://schemas.microsoft.com/office/drawing/2016/5/10/chartex" xmlns:cx5="http://schemas.microsoft.com/office/drawing/2016/5/11/chartex" xmlns:cx6="http://schemas.microsoft.com/office/drawing/2016/5/12/chartex" xmlns:cx7="http://schemas.microsoft.com/office/drawing/2016/5/13/chartex" xmlns:cx8="http://schemas.microsoft.com/office/drawing/2016/5/14/chartex" xmlns:aink="http://schemas.microsoft.com/office/drawing/2016/ink" xmlns:am3d="http://schemas.microsoft.com/office/drawing/2017/model3d" xmlns:w16cid="http://schemas.microsoft.com/office/word/2016/wordml/cid" xmlns:w16se="http://schemas.microsoft.com/office/word/2015/wordml/symex">
+          <mc:Fallback>
             <w:pict>
               <v:rect w14:anchorId="7FFC5661" id="Rectangle 35" o:spid="_x0000_s1045" style="position:absolute;margin-left:201.45pt;margin-top:178.6pt;width:252.65pt;height:21.75pt;z-index:251694080;visibility:visible;mso-wrap-style:square;mso-width-percent:0;mso-height-percent:0;mso-wrap-distance-left:9pt;mso-wrap-distance-top:0;mso-wrap-distance-right:9pt;mso-wrap-distance-bottom:0;mso-position-horizontal:right;mso-position-horizontal-relative:text;mso-position-vertical:absolute;mso-position-vertical-relative:text;mso-width-percent:0;mso-height-percent:0;mso-width-relative:margin;mso-height-relative:margin;v-text-anchor:top" o:gfxdata="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" filled="f" stroked="f">
                 <v:textbox inset="0,0,0,0">
@@ -6083,7 +6092,7 @@
                     </pic:cNvPicPr>
                   </pic:nvPicPr>
                   <pic:blipFill>
-                    <a:blip r:embed="rId31">
+                    <a:blip r:embed="rId30">
                       <a:extLst>
                         <a:ext uri="{28A0092B-C50C-407E-A947-70E740481C1C}">
                           <a14:useLocalDpi xmlns:a14="http://schemas.microsoft.com/office/drawing/2010/main" val="0"/>
@@ -6318,7 +6327,7 @@
                     <pic:cNvPicPr/>
                   </pic:nvPicPr>
                   <pic:blipFill rotWithShape="1">
-                    <a:blip r:embed="rId32" cstate="print">
+                    <a:blip r:embed="rId31" cstate="print">
                       <a:extLst>
                         <a:ext uri="{28A0092B-C50C-407E-A947-70E740481C1C}">
                           <a14:useLocalDpi xmlns:a14="http://schemas.microsoft.com/office/drawing/2010/main" val="0"/>
@@ -6522,7 +6531,7 @@
                     </pic:cNvPicPr>
                   </pic:nvPicPr>
                   <pic:blipFill>
-                    <a:blip r:embed="rId33">
+                    <a:blip r:embed="rId32">
                       <a:extLst>
                         <a:ext uri="{28A0092B-C50C-407E-A947-70E740481C1C}">
                           <a14:useLocalDpi xmlns:a14="http://schemas.microsoft.com/office/drawing/2010/main" val="0"/>
@@ -6721,8 +6730,6 @@
       <w:r>
         <w:t>As mentioned in the previous note, one application gained from this study would be to look into different stadiums at different elevations. As we saw, Coors Field, the one outlier in terms of altitude, really threw off some of our measurements. So if we were able to get data on stadiums at all different elevations, then maybe we would see more of a correlation between offensive production and altitude.</w:t>
       </w:r>
-      <w:bookmarkStart w:id="0" w:name="_GoBack"/>
-      <w:bookmarkEnd w:id="0"/>
     </w:p>
     <w:sectPr>
       <w:type w:val="continuous"/>
@@ -6738,7 +6745,7 @@
 </file>
 
 <file path=word/endnotes.xml><?xml version="1.0" encoding="utf-8"?>
-<w:endnotes xmlns:wpc="http://schemas.microsoft.com/office/word/2010/wordprocessingCanvas" xmlns:mc="http://schemas.openxmlformats.org/markup-compatibility/2006" xmlns:o="urn:schemas-microsoft-com:office:office" xmlns:r="http://schemas.openxmlformats.org/officeDocument/2006/relationships" xmlns:m="http://schemas.openxmlformats.org/officeDocument/2006/math" xmlns:v="urn:schemas-microsoft-com:vml" xmlns:wp14="http://schemas.microsoft.com/office/word/2010/wordprocessingDrawing" xmlns:wp="http://schemas.openxmlformats.org/drawingml/2006/wordprocessingDrawing" xmlns:w10="urn:schemas-microsoft-com:office:word" xmlns:w="http://schemas.openxmlformats.org/wordprocessingml/2006/main" xmlns:w14="http://schemas.microsoft.com/office/word/2010/wordml" xmlns:w15="http://schemas.microsoft.com/office/word/2012/wordml" xmlns:wpg="http://schemas.microsoft.com/office/word/2010/wordprocessingGroup" xmlns:wpi="http://schemas.microsoft.com/office/word/2010/wordprocessingInk" xmlns:wne="http://schemas.microsoft.com/office/word/2006/wordml" xmlns:wps="http://schemas.microsoft.com/office/word/2010/wordprocessingShape" mc:Ignorable="w14 w15 wp14">
+<w:endnotes xmlns:wpc="http://schemas.microsoft.com/office/word/2010/wordprocessingCanvas" xmlns:cx="http://schemas.microsoft.com/office/drawing/2014/chartex" xmlns:cx1="http://schemas.microsoft.com/office/drawing/2015/9/8/chartex" xmlns:cx2="http://schemas.microsoft.com/office/drawing/2015/10/21/chartex" xmlns:cx3="http://schemas.microsoft.com/office/drawing/2016/5/9/chartex" xmlns:cx4="http://schemas.microsoft.com/office/drawing/2016/5/10/chartex" xmlns:cx5="http://schemas.microsoft.com/office/drawing/2016/5/11/chartex" xmlns:cx6="http://schemas.microsoft.com/office/drawing/2016/5/12/chartex" xmlns:cx7="http://schemas.microsoft.com/office/drawing/2016/5/13/chartex" xmlns:cx8="http://schemas.microsoft.com/office/drawing/2016/5/14/chartex" xmlns:mc="http://schemas.openxmlformats.org/markup-compatibility/2006" xmlns:aink="http://schemas.microsoft.com/office/drawing/2016/ink" xmlns:am3d="http://schemas.microsoft.com/office/drawing/2017/model3d" xmlns:o="urn:schemas-microsoft-com:office:office" xmlns:r="http://schemas.openxmlformats.org/officeDocument/2006/relationships" xmlns:m="http://schemas.openxmlformats.org/officeDocument/2006/math" xmlns:v="urn:schemas-microsoft-com:vml" xmlns:wp14="http://schemas.microsoft.com/office/word/2010/wordprocessingDrawing" xmlns:wp="http://schemas.openxmlformats.org/drawingml/2006/wordprocessingDrawing" xmlns:w10="urn:schemas-microsoft-com:office:word" xmlns:w="http://schemas.openxmlformats.org/wordprocessingml/2006/main" xmlns:w14="http://schemas.microsoft.com/office/word/2010/wordml" xmlns:w15="http://schemas.microsoft.com/office/word/2012/wordml" xmlns:w16cid="http://schemas.microsoft.com/office/word/2016/wordml/cid" xmlns:w16se="http://schemas.microsoft.com/office/word/2015/wordml/symex" xmlns:wpg="http://schemas.microsoft.com/office/word/2010/wordprocessingGroup" xmlns:wpi="http://schemas.microsoft.com/office/word/2010/wordprocessingInk" xmlns:wne="http://schemas.microsoft.com/office/word/2006/wordml" xmlns:wps="http://schemas.microsoft.com/office/word/2010/wordprocessingShape" mc:Ignorable="w14 w15 w16se w16cid wp14">
   <w:endnote w:type="separator" w:id="-1">
     <w:p>
       <w:pPr>
@@ -6763,7 +6770,7 @@
 </file>
 
 <file path=word/footer1.xml><?xml version="1.0" encoding="utf-8"?>
-<w:ftr xmlns:wpc="http://schemas.microsoft.com/office/word/2010/wordprocessingCanvas" xmlns:mc="http://schemas.openxmlformats.org/markup-compatibility/2006" xmlns:o="urn:schemas-microsoft-com:office:office" xmlns:r="http://schemas.openxmlformats.org/officeDocument/2006/relationships" xmlns:m="http://schemas.openxmlformats.org/officeDocument/2006/math" xmlns:v="urn:schemas-microsoft-com:vml" xmlns:wp14="http://schemas.microsoft.com/office/word/2010/wordprocessingDrawing" xmlns:wp="http://schemas.openxmlformats.org/drawingml/2006/wordprocessingDrawing" xmlns:w10="urn:schemas-microsoft-com:office:word" xmlns:w="http://schemas.openxmlformats.org/wordprocessingml/2006/main" xmlns:w14="http://schemas.microsoft.com/office/word/2010/wordml" xmlns:w15="http://schemas.microsoft.com/office/word/2012/wordml" xmlns:wpg="http://schemas.microsoft.com/office/word/2010/wordprocessingGroup" xmlns:wpi="http://schemas.microsoft.com/office/word/2010/wordprocessingInk" xmlns:wne="http://schemas.microsoft.com/office/word/2006/wordml" xmlns:wps="http://schemas.microsoft.com/office/word/2010/wordprocessingShape" mc:Ignorable="w14 w15 wp14">
+<w:ftr xmlns:wpc="http://schemas.microsoft.com/office/word/2010/wordprocessingCanvas" xmlns:cx="http://schemas.microsoft.com/office/drawing/2014/chartex" xmlns:cx1="http://schemas.microsoft.com/office/drawing/2015/9/8/chartex" xmlns:cx2="http://schemas.microsoft.com/office/drawing/2015/10/21/chartex" xmlns:cx3="http://schemas.microsoft.com/office/drawing/2016/5/9/chartex" xmlns:cx4="http://schemas.microsoft.com/office/drawing/2016/5/10/chartex" xmlns:cx5="http://schemas.microsoft.com/office/drawing/2016/5/11/chartex" xmlns:cx6="http://schemas.microsoft.com/office/drawing/2016/5/12/chartex" xmlns:cx7="http://schemas.microsoft.com/office/drawing/2016/5/13/chartex" xmlns:cx8="http://schemas.microsoft.com/office/drawing/2016/5/14/chartex" xmlns:mc="http://schemas.openxmlformats.org/markup-compatibility/2006" xmlns:aink="http://schemas.microsoft.com/office/drawing/2016/ink" xmlns:am3d="http://schemas.microsoft.com/office/drawing/2017/model3d" xmlns:o="urn:schemas-microsoft-com:office:office" xmlns:r="http://schemas.openxmlformats.org/officeDocument/2006/relationships" xmlns:m="http://schemas.openxmlformats.org/officeDocument/2006/math" xmlns:v="urn:schemas-microsoft-com:vml" xmlns:wp14="http://schemas.microsoft.com/office/word/2010/wordprocessingDrawing" xmlns:wp="http://schemas.openxmlformats.org/drawingml/2006/wordprocessingDrawing" xmlns:w10="urn:schemas-microsoft-com:office:word" xmlns:w="http://schemas.openxmlformats.org/wordprocessingml/2006/main" xmlns:w14="http://schemas.microsoft.com/office/word/2010/wordml" xmlns:w15="http://schemas.microsoft.com/office/word/2012/wordml" xmlns:w16cid="http://schemas.microsoft.com/office/word/2016/wordml/cid" xmlns:w16se="http://schemas.microsoft.com/office/word/2015/wordml/symex" xmlns:wpg="http://schemas.microsoft.com/office/word/2010/wordprocessingGroup" xmlns:wpi="http://schemas.microsoft.com/office/word/2010/wordprocessingInk" xmlns:wne="http://schemas.microsoft.com/office/word/2006/wordml" xmlns:wps="http://schemas.microsoft.com/office/word/2010/wordprocessingShape" mc:Ignorable="w14 w15 w16se w16cid wp14">
   <w:p>
     <w:pPr>
       <w:spacing w:after="40" w:line="259" w:lineRule="auto"/>
@@ -6783,7 +6790,7 @@
         <w:noProof/>
         <w:sz w:val="14"/>
       </w:rPr>
-      <w:t>12</w:t>
+      <w:t>8</w:t>
     </w:r>
     <w:r>
       <w:rPr>
@@ -6814,7 +6821,7 @@
 </file>
 
 <file path=word/footer2.xml><?xml version="1.0" encoding="utf-8"?>
-<w:ftr xmlns:wpc="http://schemas.microsoft.com/office/word/2010/wordprocessingCanvas" xmlns:mc="http://schemas.openxmlformats.org/markup-compatibility/2006" xmlns:o="urn:schemas-microsoft-com:office:office" xmlns:r="http://schemas.openxmlformats.org/officeDocument/2006/relationships" xmlns:m="http://schemas.openxmlformats.org/officeDocument/2006/math" xmlns:v="urn:schemas-microsoft-com:vml" xmlns:wp14="http://schemas.microsoft.com/office/word/2010/wordprocessingDrawing" xmlns:wp="http://schemas.openxmlformats.org/drawingml/2006/wordprocessingDrawing" xmlns:w10="urn:schemas-microsoft-com:office:word" xmlns:w="http://schemas.openxmlformats.org/wordprocessingml/2006/main" xmlns:w14="http://schemas.microsoft.com/office/word/2010/wordml" xmlns:w15="http://schemas.microsoft.com/office/word/2012/wordml" xmlns:wpg="http://schemas.microsoft.com/office/word/2010/wordprocessingGroup" xmlns:wpi="http://schemas.microsoft.com/office/word/2010/wordprocessingInk" xmlns:wne="http://schemas.microsoft.com/office/word/2006/wordml" xmlns:wps="http://schemas.microsoft.com/office/word/2010/wordprocessingShape" mc:Ignorable="w14 w15 wp14">
+<w:ftr xmlns:wpc="http://schemas.microsoft.com/office/word/2010/wordprocessingCanvas" xmlns:cx="http://schemas.microsoft.com/office/drawing/2014/chartex" xmlns:cx1="http://schemas.microsoft.com/office/drawing/2015/9/8/chartex" xmlns:cx2="http://schemas.microsoft.com/office/drawing/2015/10/21/chartex" xmlns:cx3="http://schemas.microsoft.com/office/drawing/2016/5/9/chartex" xmlns:cx4="http://schemas.microsoft.com/office/drawing/2016/5/10/chartex" xmlns:cx5="http://schemas.microsoft.com/office/drawing/2016/5/11/chartex" xmlns:cx6="http://schemas.microsoft.com/office/drawing/2016/5/12/chartex" xmlns:cx7="http://schemas.microsoft.com/office/drawing/2016/5/13/chartex" xmlns:cx8="http://schemas.microsoft.com/office/drawing/2016/5/14/chartex" xmlns:mc="http://schemas.openxmlformats.org/markup-compatibility/2006" xmlns:aink="http://schemas.microsoft.com/office/drawing/2016/ink" xmlns:am3d="http://schemas.microsoft.com/office/drawing/2017/model3d" xmlns:o="urn:schemas-microsoft-com:office:office" xmlns:r="http://schemas.openxmlformats.org/officeDocument/2006/relationships" xmlns:m="http://schemas.openxmlformats.org/officeDocument/2006/math" xmlns:v="urn:schemas-microsoft-com:vml" xmlns:wp14="http://schemas.microsoft.com/office/word/2010/wordprocessingDrawing" xmlns:wp="http://schemas.openxmlformats.org/drawingml/2006/wordprocessingDrawing" xmlns:w10="urn:schemas-microsoft-com:office:word" xmlns:w="http://schemas.openxmlformats.org/wordprocessingml/2006/main" xmlns:w14="http://schemas.microsoft.com/office/word/2010/wordml" xmlns:w15="http://schemas.microsoft.com/office/word/2012/wordml" xmlns:w16cid="http://schemas.microsoft.com/office/word/2016/wordml/cid" xmlns:w16se="http://schemas.microsoft.com/office/word/2015/wordml/symex" xmlns:wpg="http://schemas.microsoft.com/office/word/2010/wordprocessingGroup" xmlns:wpi="http://schemas.microsoft.com/office/word/2010/wordprocessingInk" xmlns:wne="http://schemas.microsoft.com/office/word/2006/wordml" xmlns:wps="http://schemas.microsoft.com/office/word/2010/wordprocessingShape" mc:Ignorable="w14 w15 w16se w16cid wp14">
   <w:p>
     <w:pPr>
       <w:spacing w:after="160" w:line="259" w:lineRule="auto"/>
@@ -6825,7 +6832,7 @@
 </file>
 
 <file path=word/footer3.xml><?xml version="1.0" encoding="utf-8"?>
-<w:ftr xmlns:wpc="http://schemas.microsoft.com/office/word/2010/wordprocessingCanvas" xmlns:mc="http://schemas.openxmlformats.org/markup-compatibility/2006" xmlns:o="urn:schemas-microsoft-com:office:office" xmlns:r="http://schemas.openxmlformats.org/officeDocument/2006/relationships" xmlns:m="http://schemas.openxmlformats.org/officeDocument/2006/math" xmlns:v="urn:schemas-microsoft-com:vml" xmlns:wp14="http://schemas.microsoft.com/office/word/2010/wordprocessingDrawing" xmlns:wp="http://schemas.openxmlformats.org/drawingml/2006/wordprocessingDrawing" xmlns:w10="urn:schemas-microsoft-com:office:word" xmlns:w="http://schemas.openxmlformats.org/wordprocessingml/2006/main" xmlns:w14="http://schemas.microsoft.com/office/word/2010/wordml" xmlns:w15="http://schemas.microsoft.com/office/word/2012/wordml" xmlns:wpg="http://schemas.microsoft.com/office/word/2010/wordprocessingGroup" xmlns:wpi="http://schemas.microsoft.com/office/word/2010/wordprocessingInk" xmlns:wne="http://schemas.microsoft.com/office/word/2006/wordml" xmlns:wps="http://schemas.microsoft.com/office/word/2010/wordprocessingShape" mc:Ignorable="w14 w15 wp14">
+<w:ftr xmlns:wpc="http://schemas.microsoft.com/office/word/2010/wordprocessingCanvas" xmlns:cx="http://schemas.microsoft.com/office/drawing/2014/chartex" xmlns:cx1="http://schemas.microsoft.com/office/drawing/2015/9/8/chartex" xmlns:cx2="http://schemas.microsoft.com/office/drawing/2015/10/21/chartex" xmlns:cx3="http://schemas.microsoft.com/office/drawing/2016/5/9/chartex" xmlns:cx4="http://schemas.microsoft.com/office/drawing/2016/5/10/chartex" xmlns:cx5="http://schemas.microsoft.com/office/drawing/2016/5/11/chartex" xmlns:cx6="http://schemas.microsoft.com/office/drawing/2016/5/12/chartex" xmlns:cx7="http://schemas.microsoft.com/office/drawing/2016/5/13/chartex" xmlns:cx8="http://schemas.microsoft.com/office/drawing/2016/5/14/chartex" xmlns:mc="http://schemas.openxmlformats.org/markup-compatibility/2006" xmlns:aink="http://schemas.microsoft.com/office/drawing/2016/ink" xmlns:am3d="http://schemas.microsoft.com/office/drawing/2017/model3d" xmlns:o="urn:schemas-microsoft-com:office:office" xmlns:r="http://schemas.openxmlformats.org/officeDocument/2006/relationships" xmlns:m="http://schemas.openxmlformats.org/officeDocument/2006/math" xmlns:v="urn:schemas-microsoft-com:vml" xmlns:wp14="http://schemas.microsoft.com/office/word/2010/wordprocessingDrawing" xmlns:wp="http://schemas.openxmlformats.org/drawingml/2006/wordprocessingDrawing" xmlns:w10="urn:schemas-microsoft-com:office:word" xmlns:w="http://schemas.openxmlformats.org/wordprocessingml/2006/main" xmlns:w14="http://schemas.microsoft.com/office/word/2010/wordml" xmlns:w15="http://schemas.microsoft.com/office/word/2012/wordml" xmlns:w16cid="http://schemas.microsoft.com/office/word/2016/wordml/cid" xmlns:w16se="http://schemas.microsoft.com/office/word/2015/wordml/symex" xmlns:wpg="http://schemas.microsoft.com/office/word/2010/wordprocessingGroup" xmlns:wpi="http://schemas.microsoft.com/office/word/2010/wordprocessingInk" xmlns:wne="http://schemas.microsoft.com/office/word/2006/wordml" xmlns:wps="http://schemas.microsoft.com/office/word/2010/wordprocessingShape" mc:Ignorable="w14 w15 w16se w16cid wp14">
   <w:p>
     <w:pPr>
       <w:spacing w:after="160" w:line="259" w:lineRule="auto"/>
@@ -6836,7 +6843,7 @@
 </file>
 
 <file path=word/footnotes.xml><?xml version="1.0" encoding="utf-8"?>
-<w:footnotes xmlns:wpc="http://schemas.microsoft.com/office/word/2010/wordprocessingCanvas" xmlns:mc="http://schemas.openxmlformats.org/markup-compatibility/2006" xmlns:o="urn:schemas-microsoft-com:office:office" xmlns:r="http://schemas.openxmlformats.org/officeDocument/2006/relationships" xmlns:m="http://schemas.openxmlformats.org/officeDocument/2006/math" xmlns:v="urn:schemas-microsoft-com:vml" xmlns:wp14="http://schemas.microsoft.com/office/word/2010/wordprocessingDrawing" xmlns:wp="http://schemas.openxmlformats.org/drawingml/2006/wordprocessingDrawing" xmlns:w10="urn:schemas-microsoft-com:office:word" xmlns:w="http://schemas.openxmlformats.org/wordprocessingml/2006/main" xmlns:w14="http://schemas.microsoft.com/office/word/2010/wordml" xmlns:w15="http://schemas.microsoft.com/office/word/2012/wordml" xmlns:wpg="http://schemas.microsoft.com/office/word/2010/wordprocessingGroup" xmlns:wpi="http://schemas.microsoft.com/office/word/2010/wordprocessingInk" xmlns:wne="http://schemas.microsoft.com/office/word/2006/wordml" xmlns:wps="http://schemas.microsoft.com/office/word/2010/wordprocessingShape" mc:Ignorable="w14 w15 wp14">
+<w:footnotes xmlns:wpc="http://schemas.microsoft.com/office/word/2010/wordprocessingCanvas" xmlns:cx="http://schemas.microsoft.com/office/drawing/2014/chartex" xmlns:cx1="http://schemas.microsoft.com/office/drawing/2015/9/8/chartex" xmlns:cx2="http://schemas.microsoft.com/office/drawing/2015/10/21/chartex" xmlns:cx3="http://schemas.microsoft.com/office/drawing/2016/5/9/chartex" xmlns:cx4="http://schemas.microsoft.com/office/drawing/2016/5/10/chartex" xmlns:cx5="http://schemas.microsoft.com/office/drawing/2016/5/11/chartex" xmlns:cx6="http://schemas.microsoft.com/office/drawing/2016/5/12/chartex" xmlns:cx7="http://schemas.microsoft.com/office/drawing/2016/5/13/chartex" xmlns:cx8="http://schemas.microsoft.com/office/drawing/2016/5/14/chartex" xmlns:mc="http://schemas.openxmlformats.org/markup-compatibility/2006" xmlns:aink="http://schemas.microsoft.com/office/drawing/2016/ink" xmlns:am3d="http://schemas.microsoft.com/office/drawing/2017/model3d" xmlns:o="urn:schemas-microsoft-com:office:office" xmlns:r="http://schemas.openxmlformats.org/officeDocument/2006/relationships" xmlns:m="http://schemas.openxmlformats.org/officeDocument/2006/math" xmlns:v="urn:schemas-microsoft-com:vml" xmlns:wp14="http://schemas.microsoft.com/office/word/2010/wordprocessingDrawing" xmlns:wp="http://schemas.openxmlformats.org/drawingml/2006/wordprocessingDrawing" xmlns:w10="urn:schemas-microsoft-com:office:word" xmlns:w="http://schemas.openxmlformats.org/wordprocessingml/2006/main" xmlns:w14="http://schemas.microsoft.com/office/word/2010/wordml" xmlns:w15="http://schemas.microsoft.com/office/word/2012/wordml" xmlns:w16cid="http://schemas.microsoft.com/office/word/2016/wordml/cid" xmlns:w16se="http://schemas.microsoft.com/office/word/2015/wordml/symex" xmlns:wpg="http://schemas.microsoft.com/office/word/2010/wordprocessingGroup" xmlns:wpi="http://schemas.microsoft.com/office/word/2010/wordprocessingInk" xmlns:wne="http://schemas.microsoft.com/office/word/2006/wordml" xmlns:wps="http://schemas.microsoft.com/office/word/2010/wordprocessingShape" mc:Ignorable="w14 w15 w16se w16cid wp14">
   <w:footnote w:type="separator" w:id="-1">
     <w:p>
       <w:pPr>
@@ -6861,7 +6868,7 @@
 </file>
 
 <file path=word/numbering.xml><?xml version="1.0" encoding="utf-8"?>
-<w:numbering xmlns:wpc="http://schemas.microsoft.com/office/word/2010/wordprocessingCanvas" xmlns:mc="http://schemas.openxmlformats.org/markup-compatibility/2006" xmlns:o="urn:schemas-microsoft-com:office:office" xmlns:r="http://schemas.openxmlformats.org/officeDocument/2006/relationships" xmlns:m="http://schemas.openxmlformats.org/officeDocument/2006/math" xmlns:v="urn:schemas-microsoft-com:vml" xmlns:wp14="http://schemas.microsoft.com/office/word/2010/wordprocessingDrawing" xmlns:wp="http://schemas.openxmlformats.org/drawingml/2006/wordprocessingDrawing" xmlns:w10="urn:schemas-microsoft-com:office:word" xmlns:w="http://schemas.openxmlformats.org/wordprocessingml/2006/main" xmlns:w14="http://schemas.microsoft.com/office/word/2010/wordml" xmlns:w15="http://schemas.microsoft.com/office/word/2012/wordml" xmlns:wpg="http://schemas.microsoft.com/office/word/2010/wordprocessingGroup" xmlns:wpi="http://schemas.microsoft.com/office/word/2010/wordprocessingInk" xmlns:wne="http://schemas.microsoft.com/office/word/2006/wordml" xmlns:wps="http://schemas.microsoft.com/office/word/2010/wordprocessingShape" mc:Ignorable="w14 w15 wp14">
+<w:numbering xmlns:wpc="http://schemas.microsoft.com/office/word/2010/wordprocessingCanvas" xmlns:cx="http://schemas.microsoft.com/office/drawing/2014/chartex" xmlns:cx1="http://schemas.microsoft.com/office/drawing/2015/9/8/chartex" xmlns:cx2="http://schemas.microsoft.com/office/drawing/2015/10/21/chartex" xmlns:cx3="http://schemas.microsoft.com/office/drawing/2016/5/9/chartex" xmlns:cx4="http://schemas.microsoft.com/office/drawing/2016/5/10/chartex" xmlns:cx5="http://schemas.microsoft.com/office/drawing/2016/5/11/chartex" xmlns:cx6="http://schemas.microsoft.com/office/drawing/2016/5/12/chartex" xmlns:cx7="http://schemas.microsoft.com/office/drawing/2016/5/13/chartex" xmlns:cx8="http://schemas.microsoft.com/office/drawing/2016/5/14/chartex" xmlns:mc="http://schemas.openxmlformats.org/markup-compatibility/2006" xmlns:aink="http://schemas.microsoft.com/office/drawing/2016/ink" xmlns:am3d="http://schemas.microsoft.com/office/drawing/2017/model3d" xmlns:o="urn:schemas-microsoft-com:office:office" xmlns:r="http://schemas.openxmlformats.org/officeDocument/2006/relationships" xmlns:m="http://schemas.openxmlformats.org/officeDocument/2006/math" xmlns:v="urn:schemas-microsoft-com:vml" xmlns:wp14="http://schemas.microsoft.com/office/word/2010/wordprocessingDrawing" xmlns:wp="http://schemas.openxmlformats.org/drawingml/2006/wordprocessingDrawing" xmlns:w10="urn:schemas-microsoft-com:office:word" xmlns:w="http://schemas.openxmlformats.org/wordprocessingml/2006/main" xmlns:w14="http://schemas.microsoft.com/office/word/2010/wordml" xmlns:w15="http://schemas.microsoft.com/office/word/2012/wordml" xmlns:w16cid="http://schemas.microsoft.com/office/word/2016/wordml/cid" xmlns:w16se="http://schemas.microsoft.com/office/word/2015/wordml/symex" xmlns:wpg="http://schemas.microsoft.com/office/word/2010/wordprocessingGroup" xmlns:wpi="http://schemas.microsoft.com/office/word/2010/wordprocessingInk" xmlns:wne="http://schemas.microsoft.com/office/word/2006/wordml" xmlns:wps="http://schemas.microsoft.com/office/word/2010/wordprocessingShape" mc:Ignorable="w14 w15 w16se w16cid wp14">
   <w:abstractNum w:abstractNumId="0" w15:restartNumberingAfterBreak="0">
     <w:nsid w:val="18C876FF"/>
     <w:multiLevelType w:val="multilevel"/>
@@ -6982,7 +6989,7 @@
 </file>
 
 <file path=word/styles.xml><?xml version="1.0" encoding="utf-8"?>
-<w:styles xmlns:mc="http://schemas.openxmlformats.org/markup-compatibility/2006" xmlns:r="http://schemas.openxmlformats.org/officeDocument/2006/relationships" xmlns:w="http://schemas.openxmlformats.org/wordprocessingml/2006/main" xmlns:w14="http://schemas.microsoft.com/office/word/2010/wordml" xmlns:w15="http://schemas.microsoft.com/office/word/2012/wordml" mc:Ignorable="w14 w15">
+<w:styles xmlns:mc="http://schemas.openxmlformats.org/markup-compatibility/2006" xmlns:r="http://schemas.openxmlformats.org/officeDocument/2006/relationships" xmlns:w="http://schemas.openxmlformats.org/wordprocessingml/2006/main" xmlns:w14="http://schemas.microsoft.com/office/word/2010/wordml" xmlns:w15="http://schemas.microsoft.com/office/word/2012/wordml" xmlns:w16cid="http://schemas.microsoft.com/office/word/2016/wordml/cid" xmlns:w16se="http://schemas.microsoft.com/office/word/2015/wordml/symex" mc:Ignorable="w14 w15 w16se w16cid">
   <w:docDefaults>
     <w:rPrDefault>
       <w:rPr>
@@ -6998,7 +7005,7 @@
       </w:pPr>
     </w:pPrDefault>
   </w:docDefaults>
-  <w:latentStyles w:defLockedState="0" w:defUIPriority="99" w:defSemiHidden="0" w:defUnhideWhenUsed="0" w:defQFormat="0" w:count="371">
+  <w:latentStyles w:defLockedState="0" w:defUIPriority="99" w:defSemiHidden="0" w:defUnhideWhenUsed="0" w:defQFormat="0" w:count="375">
     <w:lsdException w:name="Normal" w:uiPriority="0" w:qFormat="1"/>
     <w:lsdException w:name="heading 1" w:uiPriority="9" w:qFormat="1"/>
     <w:lsdException w:name="heading 2" w:semiHidden="1" w:uiPriority="9" w:unhideWhenUsed="1" w:qFormat="1"/>
@@ -7104,7 +7111,6 @@
     <w:lsdException w:name="HTML Sample" w:semiHidden="1" w:unhideWhenUsed="1"/>
     <w:lsdException w:name="HTML Typewriter" w:semiHidden="1" w:unhideWhenUsed="1"/>
     <w:lsdException w:name="HTML Variable" w:semiHidden="1" w:unhideWhenUsed="1"/>
-    <w:lsdException w:name="Normal Table" w:semiHidden="1" w:unhideWhenUsed="1"/>
     <w:lsdException w:name="annotation subject" w:semiHidden="1" w:unhideWhenUsed="1"/>
     <w:lsdException w:name="No List" w:semiHidden="1" w:unhideWhenUsed="1"/>
     <w:lsdException w:name="Outline List 1" w:semiHidden="1" w:unhideWhenUsed="1"/>
@@ -7148,10 +7154,8 @@
     <w:lsdException w:name="Table Elegant" w:semiHidden="1" w:unhideWhenUsed="1"/>
     <w:lsdException w:name="Table Professional" w:semiHidden="1" w:unhideWhenUsed="1"/>
     <w:lsdException w:name="Table Subtle 1" w:semiHidden="1" w:unhideWhenUsed="1"/>
-    <w:lsdException w:name="Table Subtle 2" w:semiHidden="1" w:unhideWhenUsed="1"/>
     <w:lsdException w:name="Table Web 1" w:semiHidden="1" w:unhideWhenUsed="1"/>
     <w:lsdException w:name="Table Web 2" w:semiHidden="1" w:unhideWhenUsed="1"/>
-    <w:lsdException w:name="Table Web 3" w:semiHidden="1" w:unhideWhenUsed="1"/>
     <w:lsdException w:name="Balloon Text" w:semiHidden="1" w:unhideWhenUsed="1"/>
     <w:lsdException w:name="Table Grid" w:uiPriority="39"/>
     <w:lsdException w:name="Table Theme" w:semiHidden="1" w:unhideWhenUsed="1"/>
@@ -7370,6 +7374,10 @@
     <w:lsdException w:name="List Table 5 Dark Accent 6" w:uiPriority="50"/>
     <w:lsdException w:name="List Table 6 Colorful Accent 6" w:uiPriority="51"/>
     <w:lsdException w:name="List Table 7 Colorful Accent 6" w:uiPriority="52"/>
+    <w:lsdException w:name="Mention" w:semiHidden="1" w:unhideWhenUsed="1"/>
+    <w:lsdException w:name="Smart Hyperlink" w:semiHidden="1" w:unhideWhenUsed="1"/>
+    <w:lsdException w:name="Hashtag" w:semiHidden="1" w:unhideWhenUsed="1"/>
+    <w:lsdException w:name="Unresolved Mention" w:semiHidden="1" w:unhideWhenUsed="1"/>
   </w:latentStyles>
   <w:style w:type="paragraph" w:default="1" w:styleId="Normal">
     <w:name w:val="Normal"/>

</xml_diff>